<commit_message>
test edit doc et excel
</commit_message>
<xml_diff>
--- a/pc/BI_DEFINITION_FRAMEWORK - V10.docx
+++ b/pc/BI_DEFINITION_FRAMEWORK - V10.docx
@@ -1,6 +1,6 @@
 
 <file path=word/document.xml><?xml version="1.0" encoding="utf-8"?>
-<w:document xmlns:wpc="http://schemas.microsoft.com/office/word/2010/wordprocessingCanvas" xmlns:mc="http://schemas.openxmlformats.org/markup-compatibility/2006" xmlns:o="urn:schemas-microsoft-com:office:office" xmlns:r="http://schemas.openxmlformats.org/officeDocument/2006/relationships" xmlns:m="http://schemas.openxmlformats.org/officeDocument/2006/math" xmlns:v="urn:schemas-microsoft-com:vml" xmlns:wp14="http://schemas.microsoft.com/office/word/2010/wordprocessingDrawing" xmlns:wp="http://schemas.openxmlformats.org/drawingml/2006/wordprocessingDrawing" xmlns:w10="urn:schemas-microsoft-com:office:word" xmlns:w="http://schemas.openxmlformats.org/wordprocessingml/2006/main" xmlns:w14="http://schemas.microsoft.com/office/word/2010/wordml" xmlns:wpg="http://schemas.microsoft.com/office/word/2010/wordprocessingGroup" xmlns:wpi="http://schemas.microsoft.com/office/word/2010/wordprocessingInk" xmlns:wne="http://schemas.microsoft.com/office/word/2006/wordml" xmlns:wps="http://schemas.microsoft.com/office/word/2010/wordprocessingShape" mc:Ignorable="w14 wp14">
+<w:document xmlns:wpc="http://schemas.microsoft.com/office/word/2010/wordprocessingCanvas" xmlns:cx="http://schemas.microsoft.com/office/drawing/2014/chartex" xmlns:cx1="http://schemas.microsoft.com/office/drawing/2015/9/8/chartex" xmlns:cx2="http://schemas.microsoft.com/office/drawing/2015/10/21/chartex" xmlns:cx3="http://schemas.microsoft.com/office/drawing/2016/5/9/chartex" xmlns:cx4="http://schemas.microsoft.com/office/drawing/2016/5/10/chartex" xmlns:cx5="http://schemas.microsoft.com/office/drawing/2016/5/11/chartex" xmlns:cx6="http://schemas.microsoft.com/office/drawing/2016/5/12/chartex" xmlns:cx7="http://schemas.microsoft.com/office/drawing/2016/5/13/chartex" xmlns:cx8="http://schemas.microsoft.com/office/drawing/2016/5/14/chartex" xmlns:mc="http://schemas.openxmlformats.org/markup-compatibility/2006" xmlns:aink="http://schemas.microsoft.com/office/drawing/2016/ink" xmlns:am3d="http://schemas.microsoft.com/office/drawing/2017/model3d" xmlns:o="urn:schemas-microsoft-com:office:office" xmlns:r="http://schemas.openxmlformats.org/officeDocument/2006/relationships" xmlns:m="http://schemas.openxmlformats.org/officeDocument/2006/math" xmlns:v="urn:schemas-microsoft-com:vml" xmlns:wp14="http://schemas.microsoft.com/office/word/2010/wordprocessingDrawing" xmlns:wp="http://schemas.openxmlformats.org/drawingml/2006/wordprocessingDrawing" xmlns:w10="urn:schemas-microsoft-com:office:word" xmlns:w="http://schemas.openxmlformats.org/wordprocessingml/2006/main" xmlns:w14="http://schemas.microsoft.com/office/word/2010/wordml" xmlns:w15="http://schemas.microsoft.com/office/word/2012/wordml" xmlns:w16cid="http://schemas.microsoft.com/office/word/2016/wordml/cid" xmlns:w16se="http://schemas.microsoft.com/office/word/2015/wordml/symex" xmlns:wpg="http://schemas.microsoft.com/office/word/2010/wordprocessingGroup" xmlns:wpi="http://schemas.microsoft.com/office/word/2010/wordprocessingInk" xmlns:wne="http://schemas.microsoft.com/office/word/2006/wordml" xmlns:wps="http://schemas.microsoft.com/office/word/2010/wordprocessingShape" mc:Ignorable="w14 w15 w16se w16cid wp14">
   <w:body>
     <w:p/>
     <w:tbl>
@@ -404,6 +404,85 @@
           <w:szCs w:val="24"/>
         </w:rPr>
       </w:pPr>
+      <w:r>
+        <w:rPr>
+          <w:b/>
+          <w:bCs/>
+          <w:sz w:val="24"/>
+          <w:szCs w:val="24"/>
+        </w:rPr>
+        <w:t>Pour Zakia,</w:t>
+      </w:r>
+    </w:p>
+    <w:p>
+      <w:pPr>
+        <w:rPr>
+          <w:b/>
+          <w:bCs/>
+          <w:sz w:val="24"/>
+          <w:szCs w:val="24"/>
+        </w:rPr>
+      </w:pPr>
+    </w:p>
+    <w:p>
+      <w:pPr>
+        <w:rPr>
+          <w:b/>
+          <w:bCs/>
+          <w:sz w:val="24"/>
+          <w:szCs w:val="24"/>
+        </w:rPr>
+      </w:pPr>
+      <w:r>
+        <w:rPr>
+          <w:b/>
+          <w:bCs/>
+          <w:sz w:val="24"/>
+          <w:szCs w:val="24"/>
+        </w:rPr>
+        <w:t>C’est avec un document plein de savoir que je m’adresse à vous,</w:t>
+      </w:r>
+    </w:p>
+    <w:p>
+      <w:pPr>
+        <w:rPr>
+          <w:b/>
+          <w:bCs/>
+          <w:sz w:val="24"/>
+          <w:szCs w:val="24"/>
+        </w:rPr>
+      </w:pPr>
+      <w:r>
+        <w:rPr>
+          <w:b/>
+          <w:bCs/>
+          <w:sz w:val="24"/>
+          <w:szCs w:val="24"/>
+        </w:rPr>
+        <w:t>Ses quelques phrases techniquement riche en matière de …</w:t>
+      </w:r>
+      <w:bookmarkStart w:id="0" w:name="_GoBack"/>
+      <w:bookmarkEnd w:id="0"/>
+    </w:p>
+    <w:p>
+      <w:pPr>
+        <w:rPr>
+          <w:b/>
+          <w:bCs/>
+          <w:sz w:val="24"/>
+          <w:szCs w:val="24"/>
+        </w:rPr>
+      </w:pPr>
+    </w:p>
+    <w:p>
+      <w:pPr>
+        <w:rPr>
+          <w:b/>
+          <w:bCs/>
+          <w:sz w:val="24"/>
+          <w:szCs w:val="24"/>
+        </w:rPr>
+      </w:pPr>
     </w:p>
     <w:p>
       <w:pPr>
@@ -510,13 +589,7 @@
             </w:tcBorders>
             <w:shd w:val="clear" w:color="auto" w:fill="auto"/>
           </w:tcPr>
-          <w:p>
-            <w:pPr>
-              <w:rPr>
-                <w:lang w:val="en-US"/>
-              </w:rPr>
-            </w:pPr>
-          </w:p>
+          <w:p/>
         </w:tc>
       </w:tr>
       <w:tr>
@@ -676,7 +749,6 @@
               <w:rPr>
                 <w:i/>
                 <w:iCs/>
-                <w:lang w:val="en-US"/>
               </w:rPr>
             </w:pPr>
           </w:p>
@@ -690,7 +762,6 @@
           <w:bCs/>
           <w:sz w:val="24"/>
           <w:szCs w:val="24"/>
-          <w:lang w:val="en-US"/>
         </w:rPr>
       </w:pPr>
     </w:p>
@@ -701,7 +772,6 @@
           <w:bCs/>
           <w:sz w:val="24"/>
           <w:szCs w:val="24"/>
-          <w:lang w:val="en-US"/>
         </w:rPr>
       </w:pPr>
     </w:p>
@@ -712,7 +782,6 @@
           <w:bCs/>
           <w:sz w:val="24"/>
           <w:szCs w:val="24"/>
-          <w:lang w:val="en-US"/>
         </w:rPr>
       </w:pPr>
     </w:p>
@@ -723,7 +792,6 @@
           <w:bCs/>
           <w:sz w:val="24"/>
           <w:szCs w:val="24"/>
-          <w:lang w:val="en-US"/>
         </w:rPr>
       </w:pPr>
     </w:p>
@@ -734,7 +802,6 @@
           <w:bCs/>
           <w:sz w:val="24"/>
           <w:szCs w:val="24"/>
-          <w:lang w:val="en-US"/>
         </w:rPr>
       </w:pPr>
     </w:p>
@@ -881,8 +948,8 @@
               </w:rPr>
               <w:t>Description</w:t>
             </w:r>
-            <w:bookmarkStart w:id="0" w:name="_Hlk222020639"/>
-            <w:bookmarkEnd w:id="0"/>
+            <w:bookmarkStart w:id="1" w:name="_Hlk222020639"/>
+            <w:bookmarkEnd w:id="1"/>
           </w:p>
         </w:tc>
       </w:tr>
@@ -1341,6 +1408,7 @@
           <w:docPartUnique/>
         </w:docPartObj>
       </w:sdtPr>
+      <w:sdtEndPr/>
       <w:sdtContent>
         <w:p>
           <w:pPr>
@@ -5118,16 +5186,16 @@
           <w:szCs w:val="32"/>
         </w:rPr>
       </w:pPr>
-      <w:bookmarkStart w:id="1" w:name="_Toc506297350"/>
-      <w:bookmarkStart w:id="2" w:name="_Toc497492714"/>
+      <w:bookmarkStart w:id="2" w:name="_Toc506297350"/>
+      <w:bookmarkStart w:id="3" w:name="_Toc497492714"/>
       <w:r>
         <w:rPr>
           <w:rStyle w:val="Accentuation"/>
         </w:rPr>
         <w:t>Objet du document</w:t>
       </w:r>
-      <w:bookmarkEnd w:id="1"/>
       <w:bookmarkEnd w:id="2"/>
+      <w:bookmarkEnd w:id="3"/>
     </w:p>
     <w:p/>
     <w:p>
@@ -5144,12 +5212,7 @@
     <w:p/>
     <w:p>
       <w:r>
-        <w:t>Ce document compren</w:t>
-      </w:r>
-      <w:bookmarkStart w:id="3" w:name="_GoBack"/>
-      <w:bookmarkEnd w:id="3"/>
-      <w:r>
-        <w:t>d les éléments suivants :</w:t>
+        <w:t>Ce document comprend les éléments suivants :</w:t>
       </w:r>
     </w:p>
     <w:p/>
@@ -8611,7 +8674,6 @@
                 <w:rFonts w:ascii="Calibri" w:eastAsia="Calibri" w:hAnsi="Calibri"/>
                 <w:b/>
                 <w:sz w:val="12"/>
-                <w:lang w:eastAsia="en-US"/>
               </w:rPr>
               <w:t>ETAPE</w:t>
             </w:r>
@@ -8631,7 +8693,6 @@
               <w:rPr>
                 <w:rFonts w:ascii="Calibri" w:eastAsia="Calibri" w:hAnsi="Calibri"/>
                 <w:sz w:val="12"/>
-                <w:lang w:eastAsia="en-US"/>
               </w:rPr>
               <w:t>CHAMP ID</w:t>
             </w:r>
@@ -8651,7 +8712,6 @@
               <w:rPr>
                 <w:rFonts w:ascii="Calibri" w:eastAsia="Calibri" w:hAnsi="Calibri"/>
                 <w:sz w:val="12"/>
-                <w:lang w:eastAsia="en-US"/>
               </w:rPr>
               <w:t>CHAMP DATE</w:t>
             </w:r>
@@ -8671,7 +8731,6 @@
               <w:rPr>
                 <w:rFonts w:ascii="Calibri" w:eastAsia="Calibri" w:hAnsi="Calibri"/>
                 <w:sz w:val="12"/>
-                <w:lang w:eastAsia="en-US"/>
               </w:rPr>
               <w:t>CHAMP ETAT</w:t>
             </w:r>
@@ -8699,7 +8758,6 @@
                 <w:rFonts w:ascii="Calibri" w:eastAsia="Calibri" w:hAnsi="Calibri"/>
                 <w:b/>
                 <w:sz w:val="12"/>
-                <w:lang w:eastAsia="en-US"/>
               </w:rPr>
               <w:t>LANCEMENT CHAÎNE</w:t>
             </w:r>
@@ -8774,7 +8832,6 @@
               <w:rPr>
                 <w:rFonts w:ascii="Calibri" w:eastAsia="Calibri" w:hAnsi="Calibri"/>
                 <w:sz w:val="12"/>
-                <w:lang w:eastAsia="en-US"/>
               </w:rPr>
               <w:t>ADMLOGEXECHN_ID = AutoIncrement</w:t>
             </w:r>
@@ -8794,7 +8851,6 @@
               <w:rPr>
                 <w:rFonts w:ascii="Calibri" w:eastAsia="Calibri" w:hAnsi="Calibri"/>
                 <w:sz w:val="12"/>
-                <w:lang w:eastAsia="en-US"/>
               </w:rPr>
               <w:t>ADMLOGEXECHN_DEB_DAT</w:t>
             </w:r>
@@ -8814,7 +8870,6 @@
               <w:rPr>
                 <w:rFonts w:ascii="Calibri" w:eastAsia="Calibri" w:hAnsi="Calibri"/>
                 <w:sz w:val="12"/>
-                <w:lang w:eastAsia="en-US"/>
               </w:rPr>
               <w:t>ADMLOGEXECHN_ETA=2</w:t>
             </w:r>
@@ -8897,7 +8952,6 @@
                 <w:rFonts w:ascii="Calibri" w:eastAsia="Calibri" w:hAnsi="Calibri"/>
                 <w:b/>
                 <w:sz w:val="12"/>
-                <w:lang w:eastAsia="en-US"/>
               </w:rPr>
               <w:t>FIN CHAÏNE OK</w:t>
             </w:r>
@@ -8929,7 +8983,6 @@
               <w:rPr>
                 <w:rFonts w:ascii="Calibri" w:eastAsia="Calibri" w:hAnsi="Calibri"/>
                 <w:sz w:val="12"/>
-                <w:lang w:eastAsia="en-US"/>
               </w:rPr>
               <w:t>ADMLOGEXECHN_FIN_DAT</w:t>
             </w:r>
@@ -8949,7 +9002,6 @@
               <w:rPr>
                 <w:rFonts w:ascii="Calibri" w:eastAsia="Calibri" w:hAnsi="Calibri"/>
                 <w:sz w:val="12"/>
-                <w:lang w:eastAsia="en-US"/>
               </w:rPr>
               <w:t>ADMLOGEXECHN_ETA=0</w:t>
             </w:r>
@@ -9032,7 +9084,6 @@
                 <w:rFonts w:ascii="Calibri" w:eastAsia="Calibri" w:hAnsi="Calibri"/>
                 <w:b/>
                 <w:sz w:val="12"/>
-                <w:lang w:eastAsia="en-US"/>
               </w:rPr>
               <w:t>ERREUR CHAINE</w:t>
             </w:r>
@@ -9064,7 +9115,6 @@
               <w:rPr>
                 <w:rFonts w:ascii="Calibri" w:eastAsia="Calibri" w:hAnsi="Calibri"/>
                 <w:sz w:val="12"/>
-                <w:lang w:eastAsia="en-US"/>
               </w:rPr>
               <w:t>ADMLOGEXECHN_FIN_DAT</w:t>
             </w:r>
@@ -9084,7 +9134,6 @@
               <w:rPr>
                 <w:rFonts w:ascii="Calibri" w:eastAsia="Calibri" w:hAnsi="Calibri"/>
                 <w:sz w:val="12"/>
-                <w:lang w:eastAsia="en-US"/>
               </w:rPr>
               <w:t>ADMLOGEXECHN_ETA=1</w:t>
             </w:r>
@@ -9432,7 +9481,6 @@
                 <w:rFonts w:ascii="Calibri" w:eastAsia="Calibri" w:hAnsi="Calibri"/>
                 <w:b/>
                 <w:sz w:val="12"/>
-                <w:lang w:eastAsia="en-US"/>
               </w:rPr>
               <w:t>ETAPE</w:t>
             </w:r>
@@ -9454,7 +9502,6 @@
                 <w:rFonts w:ascii="Calibri" w:eastAsia="Calibri" w:hAnsi="Calibri"/>
                 <w:b/>
                 <w:sz w:val="12"/>
-                <w:lang w:eastAsia="en-US"/>
               </w:rPr>
               <w:t>Champ REF CHAINE</w:t>
             </w:r>
@@ -9474,7 +9521,6 @@
               <w:rPr>
                 <w:rFonts w:ascii="Calibri" w:eastAsia="Calibri" w:hAnsi="Calibri"/>
                 <w:sz w:val="12"/>
-                <w:lang w:eastAsia="en-US"/>
               </w:rPr>
               <w:t>CHAMP ID</w:t>
             </w:r>
@@ -9494,7 +9540,6 @@
               <w:rPr>
                 <w:rFonts w:ascii="Calibri" w:eastAsia="Calibri" w:hAnsi="Calibri"/>
                 <w:sz w:val="12"/>
-                <w:lang w:eastAsia="en-US"/>
               </w:rPr>
               <w:t>CHAMP DATE</w:t>
             </w:r>
@@ -9514,7 +9559,6 @@
               <w:rPr>
                 <w:rFonts w:ascii="Calibri" w:eastAsia="Calibri" w:hAnsi="Calibri"/>
                 <w:sz w:val="12"/>
-                <w:lang w:eastAsia="en-US"/>
               </w:rPr>
               <w:t>CHAMP ETAT</w:t>
             </w:r>
@@ -9541,7 +9585,6 @@
                 <w:rFonts w:ascii="Calibri" w:eastAsia="Calibri" w:hAnsi="Calibri"/>
                 <w:b/>
                 <w:sz w:val="12"/>
-                <w:lang w:eastAsia="en-US"/>
               </w:rPr>
               <w:t xml:space="preserve">LANCEMENT </w:t>
             </w:r>
@@ -9566,7 +9609,7 @@
                 <w:color w:val="FF0000"/>
                 <w:sz w:val="12"/>
                 <w:u w:val="single"/>
-                <w:lang w:val="en-US" w:eastAsia="en-US"/>
+                <w:lang w:val="en-US"/>
               </w:rPr>
               <w:t>ADMLOG_EXECUTION_CHAINE</w:t>
             </w:r>
@@ -9575,7 +9618,7 @@
                 <w:rFonts w:ascii="Calibri" w:eastAsia="Calibri" w:hAnsi="Calibri"/>
                 <w:color w:val="FF0000"/>
                 <w:sz w:val="12"/>
-                <w:lang w:val="en-US" w:eastAsia="en-US"/>
+                <w:lang w:val="en-US"/>
               </w:rPr>
               <w:t xml:space="preserve"> .ADMLOGEXECHN_ID</w:t>
             </w:r>
@@ -9595,7 +9638,6 @@
               <w:rPr>
                 <w:rFonts w:ascii="Calibri" w:eastAsia="Calibri" w:hAnsi="Calibri"/>
                 <w:sz w:val="12"/>
-                <w:lang w:eastAsia="en-US"/>
               </w:rPr>
               <w:t>ADMLOGEXECHN_ID = AutoIncrement</w:t>
             </w:r>
@@ -9615,7 +9657,6 @@
               <w:rPr>
                 <w:rFonts w:ascii="Calibri" w:eastAsia="Calibri" w:hAnsi="Calibri"/>
                 <w:sz w:val="12"/>
-                <w:lang w:eastAsia="en-US"/>
               </w:rPr>
               <w:t>ADMLOGEXETRT_DEB_DAT</w:t>
             </w:r>
@@ -9635,7 +9676,6 @@
               <w:rPr>
                 <w:rFonts w:ascii="Calibri" w:eastAsia="Calibri" w:hAnsi="Calibri"/>
                 <w:sz w:val="12"/>
-                <w:lang w:eastAsia="en-US"/>
               </w:rPr>
               <w:t>ADMLOGEXECHN_ETA=2</w:t>
             </w:r>
@@ -9728,7 +9768,6 @@
                 <w:rFonts w:ascii="Calibri" w:eastAsia="Calibri" w:hAnsi="Calibri"/>
                 <w:b/>
                 <w:sz w:val="12"/>
-                <w:lang w:eastAsia="en-US"/>
               </w:rPr>
               <w:t>FIN OK</w:t>
             </w:r>
@@ -9772,7 +9811,6 @@
               <w:rPr>
                 <w:rFonts w:ascii="Calibri" w:eastAsia="Calibri" w:hAnsi="Calibri"/>
                 <w:sz w:val="12"/>
-                <w:lang w:eastAsia="en-US"/>
               </w:rPr>
               <w:t>ADMLOGEXECHN_FIN_DAT</w:t>
             </w:r>
@@ -9792,7 +9830,6 @@
               <w:rPr>
                 <w:rFonts w:ascii="Calibri" w:eastAsia="Calibri" w:hAnsi="Calibri"/>
                 <w:sz w:val="12"/>
-                <w:lang w:eastAsia="en-US"/>
               </w:rPr>
               <w:t>ADMLOGEXECHN_ETA=0</w:t>
             </w:r>
@@ -9885,7 +9922,6 @@
                 <w:rFonts w:ascii="Calibri" w:eastAsia="Calibri" w:hAnsi="Calibri"/>
                 <w:b/>
                 <w:sz w:val="12"/>
-                <w:lang w:eastAsia="en-US"/>
               </w:rPr>
               <w:t xml:space="preserve">ERREUR </w:t>
             </w:r>
@@ -9929,7 +9965,6 @@
               <w:rPr>
                 <w:rFonts w:ascii="Calibri" w:eastAsia="Calibri" w:hAnsi="Calibri"/>
                 <w:sz w:val="12"/>
-                <w:lang w:eastAsia="en-US"/>
               </w:rPr>
               <w:t>ADMLOGEXECHN_FIN_DAT</w:t>
             </w:r>
@@ -9949,7 +9984,6 @@
               <w:rPr>
                 <w:rFonts w:ascii="Calibri" w:eastAsia="Calibri" w:hAnsi="Calibri"/>
                 <w:sz w:val="12"/>
-                <w:lang w:eastAsia="en-US"/>
               </w:rPr>
               <w:t>ADMLOGEXECHN_ETA=1</w:t>
             </w:r>
@@ -10255,7 +10289,6 @@
                 <w:rFonts w:ascii="Calibri" w:eastAsia="Calibri" w:hAnsi="Calibri"/>
                 <w:b/>
                 <w:sz w:val="14"/>
-                <w:lang w:eastAsia="en-US"/>
               </w:rPr>
               <w:t>ETAPE</w:t>
             </w:r>
@@ -10278,7 +10311,6 @@
                 <w:rFonts w:ascii="Calibri" w:eastAsia="Calibri" w:hAnsi="Calibri"/>
                 <w:b/>
                 <w:sz w:val="14"/>
-                <w:lang w:eastAsia="en-US"/>
               </w:rPr>
               <w:t>Champ REF CHAINE</w:t>
             </w:r>
@@ -10301,7 +10333,6 @@
                 <w:rFonts w:ascii="Calibri" w:eastAsia="Calibri" w:hAnsi="Calibri"/>
                 <w:b/>
                 <w:sz w:val="14"/>
-                <w:lang w:eastAsia="en-US"/>
               </w:rPr>
               <w:t>CHAMP ID</w:t>
             </w:r>
@@ -10324,8 +10355,6 @@
                 <w:rFonts w:ascii="Calibri" w:eastAsia="Calibri" w:hAnsi="Calibri"/>
                 <w:b/>
                 <w:sz w:val="14"/>
-                <w:szCs w:val="22"/>
-                <w:lang w:eastAsia="en-US"/>
               </w:rPr>
               <w:t>CHAMP DATE</w:t>
             </w:r>
@@ -10348,7 +10377,6 @@
                 <w:rFonts w:ascii="Calibri" w:eastAsia="Calibri" w:hAnsi="Calibri"/>
                 <w:b/>
                 <w:sz w:val="14"/>
-                <w:lang w:eastAsia="en-US"/>
               </w:rPr>
               <w:t>MESSAGE LOG</w:t>
             </w:r>
@@ -10370,8 +10398,6 @@
                 <w:rFonts w:ascii="Calibri" w:eastAsia="Calibri" w:hAnsi="Calibri"/>
                 <w:b/>
                 <w:sz w:val="14"/>
-                <w:szCs w:val="22"/>
-                <w:lang w:eastAsia="en-US"/>
               </w:rPr>
               <w:t>TYPE MESSAGE</w:t>
             </w:r>
@@ -10393,8 +10419,6 @@
                 <w:rFonts w:ascii="Calibri" w:eastAsia="Calibri" w:hAnsi="Calibri"/>
                 <w:b/>
                 <w:sz w:val="14"/>
-                <w:szCs w:val="22"/>
-                <w:lang w:eastAsia="en-US"/>
               </w:rPr>
               <w:t>Desc fonctionnel</w:t>
             </w:r>
@@ -10416,8 +10440,6 @@
                 <w:rFonts w:ascii="Calibri" w:eastAsia="Calibri" w:hAnsi="Calibri"/>
                 <w:b/>
                 <w:sz w:val="14"/>
-                <w:szCs w:val="22"/>
-                <w:lang w:eastAsia="en-US"/>
               </w:rPr>
               <w:t>Desc Technique</w:t>
             </w:r>
@@ -10445,7 +10467,6 @@
                 <w:rFonts w:ascii="Calibri" w:eastAsia="Calibri" w:hAnsi="Calibri"/>
                 <w:b/>
                 <w:sz w:val="12"/>
-                <w:lang w:eastAsia="en-US"/>
               </w:rPr>
               <w:t xml:space="preserve">LANCEMENT </w:t>
             </w:r>
@@ -10470,7 +10491,7 @@
                 <w:color w:val="FF0000"/>
                 <w:sz w:val="12"/>
                 <w:u w:val="single"/>
-                <w:lang w:val="en-US" w:eastAsia="en-US"/>
+                <w:lang w:val="en-US"/>
               </w:rPr>
               <w:t>ADMLOG_EXECUTION_CHAINE</w:t>
             </w:r>
@@ -10479,7 +10500,7 @@
                 <w:rFonts w:ascii="Calibri" w:eastAsia="Calibri" w:hAnsi="Calibri"/>
                 <w:color w:val="FF0000"/>
                 <w:sz w:val="12"/>
-                <w:lang w:val="en-US" w:eastAsia="en-US"/>
+                <w:lang w:val="en-US"/>
               </w:rPr>
               <w:t xml:space="preserve"> .ADMLOGEXECHN_ID</w:t>
             </w:r>
@@ -10499,7 +10520,6 @@
               <w:rPr>
                 <w:rFonts w:ascii="Calibri" w:eastAsia="Calibri" w:hAnsi="Calibri"/>
                 <w:sz w:val="12"/>
-                <w:lang w:eastAsia="en-US"/>
               </w:rPr>
               <w:t xml:space="preserve">ADMLOGEXECHN_ID </w:t>
             </w:r>
@@ -10514,7 +10534,6 @@
               <w:rPr>
                 <w:rFonts w:ascii="Calibri" w:eastAsia="Calibri" w:hAnsi="Calibri"/>
                 <w:sz w:val="12"/>
-                <w:lang w:eastAsia="en-US"/>
               </w:rPr>
               <w:t>= AutoIncrement</w:t>
             </w:r>
@@ -10534,7 +10553,6 @@
               <w:rPr>
                 <w:rFonts w:ascii="Calibri" w:eastAsia="Calibri" w:hAnsi="Calibri"/>
                 <w:sz w:val="12"/>
-                <w:lang w:eastAsia="en-US"/>
               </w:rPr>
               <w:t>ADMLOGEXELOG_DT</w:t>
             </w:r>
@@ -10554,7 +10572,6 @@
               <w:rPr>
                 <w:rFonts w:ascii="Calibri" w:eastAsia="Calibri" w:hAnsi="Calibri"/>
                 <w:sz w:val="12"/>
-                <w:lang w:eastAsia="en-US"/>
               </w:rPr>
               <w:t xml:space="preserve">« DEBUT DU TRAITEMENT xxxxxxxxx » </w:t>
             </w:r>
@@ -10569,7 +10586,6 @@
               <w:rPr>
                 <w:rFonts w:ascii="Calibri" w:eastAsia="Calibri" w:hAnsi="Calibri"/>
                 <w:sz w:val="12"/>
-                <w:lang w:eastAsia="en-US"/>
               </w:rPr>
               <w:t>associé sur la même ligne à un ID</w:t>
             </w:r>
@@ -10585,7 +10601,6 @@
               <w:rPr>
                 <w:rFonts w:ascii="Calibri" w:eastAsia="Calibri" w:hAnsi="Calibri"/>
                 <w:sz w:val="12"/>
-                <w:lang w:eastAsia="en-US"/>
               </w:rPr>
               <w:t xml:space="preserve"> = &lt;identifiant d’exécution du traitement&gt;</w:t>
             </w:r>
@@ -10607,7 +10622,6 @@
                 <w:rFonts w:ascii="Calibri" w:eastAsia="Calibri" w:hAnsi="Calibri"/>
                 <w:sz w:val="12"/>
                 <w:highlight w:val="yellow"/>
-                <w:lang w:eastAsia="en-US"/>
               </w:rPr>
               <w:t>ADMLOGEXELOG_TYPMSG_ID</w:t>
             </w:r>
@@ -10628,9 +10642,7 @@
               <w:rPr>
                 <w:rFonts w:ascii="Calibri" w:eastAsia="Calibri" w:hAnsi="Calibri"/>
                 <w:sz w:val="12"/>
-                <w:szCs w:val="22"/>
                 <w:highlight w:val="yellow"/>
-                <w:lang w:eastAsia="en-US"/>
               </w:rPr>
               <w:t>ADMLOGEXELOG_</w:t>
             </w:r>
@@ -10646,9 +10658,7 @@
               <w:rPr>
                 <w:rFonts w:ascii="Calibri" w:eastAsia="Calibri" w:hAnsi="Calibri"/>
                 <w:sz w:val="12"/>
-                <w:szCs w:val="22"/>
                 <w:highlight w:val="yellow"/>
-                <w:lang w:eastAsia="en-US"/>
               </w:rPr>
               <w:t>FCT_TX</w:t>
             </w:r>
@@ -10669,9 +10679,7 @@
               <w:rPr>
                 <w:rFonts w:ascii="Calibri" w:eastAsia="Calibri" w:hAnsi="Calibri"/>
                 <w:sz w:val="12"/>
-                <w:szCs w:val="22"/>
                 <w:highlight w:val="yellow"/>
-                <w:lang w:eastAsia="en-US"/>
               </w:rPr>
               <w:t>ADMLOGEXELOG_</w:t>
             </w:r>
@@ -10687,9 +10695,7 @@
               <w:rPr>
                 <w:rFonts w:ascii="Calibri" w:eastAsia="Calibri" w:hAnsi="Calibri"/>
                 <w:sz w:val="12"/>
-                <w:szCs w:val="22"/>
                 <w:highlight w:val="yellow"/>
-                <w:lang w:eastAsia="en-US"/>
               </w:rPr>
               <w:t>TCH_TX</w:t>
             </w:r>
@@ -10823,7 +10829,6 @@
                 <w:rFonts w:ascii="Calibri" w:eastAsia="Calibri" w:hAnsi="Calibri"/>
                 <w:b/>
                 <w:sz w:val="12"/>
-                <w:lang w:eastAsia="en-US"/>
               </w:rPr>
               <w:t>FIN OK</w:t>
             </w:r>
@@ -10879,7 +10884,6 @@
               <w:rPr>
                 <w:rFonts w:ascii="Calibri" w:eastAsia="Calibri" w:hAnsi="Calibri"/>
                 <w:sz w:val="12"/>
-                <w:lang w:eastAsia="en-US"/>
               </w:rPr>
               <w:t xml:space="preserve">« FIN DU TRAITEMENT IDxxxxxxxxx </w:t>
             </w:r>
@@ -10894,7 +10898,6 @@
               <w:rPr>
                 <w:rFonts w:ascii="Calibri" w:eastAsia="Calibri" w:hAnsi="Calibri"/>
                 <w:sz w:val="12"/>
-                <w:lang w:eastAsia="en-US"/>
               </w:rPr>
               <w:t>AVEC SUCCES associé sur la même ligne à un ID</w:t>
             </w:r>
@@ -10909,7 +10912,6 @@
               <w:rPr>
                 <w:rFonts w:ascii="Calibri" w:eastAsia="Calibri" w:hAnsi="Calibri"/>
                 <w:sz w:val="12"/>
-                <w:lang w:eastAsia="en-US"/>
               </w:rPr>
               <w:t xml:space="preserve"> = &lt;identifiant d’exécution du traitement&gt;</w:t>
             </w:r>
@@ -11082,7 +11084,6 @@
                 <w:rFonts w:ascii="Calibri" w:eastAsia="Calibri" w:hAnsi="Calibri"/>
                 <w:b/>
                 <w:sz w:val="12"/>
-                <w:lang w:eastAsia="en-US"/>
               </w:rPr>
               <w:t xml:space="preserve">ERREUR </w:t>
             </w:r>
@@ -11139,7 +11140,6 @@
               <w:rPr>
                 <w:rFonts w:ascii="Calibri" w:eastAsia="Calibri" w:hAnsi="Calibri"/>
                 <w:sz w:val="12"/>
-                <w:lang w:eastAsia="en-US"/>
               </w:rPr>
               <w:t>« </w:t>
             </w:r>
@@ -11148,7 +11148,6 @@
                 <w:rFonts w:ascii="Calibri" w:eastAsia="Calibri" w:hAnsi="Calibri"/>
                 <w:sz w:val="12"/>
                 <w:highlight w:val="yellow"/>
-                <w:lang w:eastAsia="en-US"/>
               </w:rPr>
               <w:t xml:space="preserve">FIN DU TRAITEMENT IDxxxxxxxxx </w:t>
             </w:r>
@@ -11165,7 +11164,6 @@
                 <w:rFonts w:ascii="Calibri" w:eastAsia="Calibri" w:hAnsi="Calibri"/>
                 <w:sz w:val="12"/>
                 <w:highlight w:val="yellow"/>
-                <w:lang w:eastAsia="en-US"/>
               </w:rPr>
               <w:t>AVEC SUCCES associé sur la même ligne à un ID</w:t>
             </w:r>
@@ -11181,7 +11179,6 @@
                 <w:rFonts w:ascii="Calibri" w:eastAsia="Calibri" w:hAnsi="Calibri"/>
                 <w:sz w:val="12"/>
                 <w:highlight w:val="yellow"/>
-                <w:lang w:eastAsia="en-US"/>
               </w:rPr>
               <w:t xml:space="preserve"> = &lt;identifiant d’exécution du traitement&gt;</w:t>
             </w:r>
@@ -12293,7 +12290,7 @@
                           </pic:cNvPicPr>
                         </pic:nvPicPr>
                         <pic:blipFill>
-                          <a:blip r:embed="rId12"/>
+                          <a:blip r:embed="rId11"/>
                           <a:stretch>
                             <a:fillRect/>
                           </a:stretch>
@@ -13765,7 +13762,7 @@
                           </pic:cNvPicPr>
                         </pic:nvPicPr>
                         <pic:blipFill>
-                          <a:blip r:embed="rId13"/>
+                          <a:blip r:embed="rId12"/>
                           <a:stretch>
                             <a:fillRect/>
                           </a:stretch>
@@ -15035,7 +15032,7 @@
                           </pic:cNvPicPr>
                         </pic:nvPicPr>
                         <pic:blipFill>
-                          <a:blip r:embed="rId14"/>
+                          <a:blip r:embed="rId13"/>
                           <a:stretch>
                             <a:fillRect/>
                           </a:stretch>
@@ -16473,7 +16470,7 @@
                           </pic:cNvPicPr>
                         </pic:nvPicPr>
                         <pic:blipFill>
-                          <a:blip r:embed="rId15"/>
+                          <a:blip r:embed="rId14"/>
                           <a:stretch>
                             <a:fillRect/>
                           </a:stretch>
@@ -17827,7 +17824,7 @@
                           </pic:cNvPicPr>
                         </pic:nvPicPr>
                         <pic:blipFill>
-                          <a:blip r:embed="rId13"/>
+                          <a:blip r:embed="rId12"/>
                           <a:stretch>
                             <a:fillRect/>
                           </a:stretch>
@@ -18817,7 +18814,7 @@
                           </pic:cNvPicPr>
                         </pic:nvPicPr>
                         <pic:blipFill>
-                          <a:blip r:embed="rId13"/>
+                          <a:blip r:embed="rId12"/>
                           <a:stretch>
                             <a:fillRect/>
                           </a:stretch>
@@ -19585,6 +19582,9 @@
         </w:rPr>
       </w:pPr>
       <w:r>
+        <w:rPr>
+          <w:lang w:val="en-US"/>
+        </w:rPr>
         <w:br w:type="page"/>
       </w:r>
     </w:p>
@@ -19717,7 +19717,7 @@
                           </pic:cNvPicPr>
                         </pic:nvPicPr>
                         <pic:blipFill>
-                          <a:blip r:embed="rId16"/>
+                          <a:blip r:embed="rId15"/>
                           <a:stretch>
                             <a:fillRect/>
                           </a:stretch>
@@ -19873,7 +19873,7 @@
                           </pic:cNvPicPr>
                         </pic:nvPicPr>
                         <pic:blipFill>
-                          <a:blip r:embed="rId17"/>
+                          <a:blip r:embed="rId16"/>
                           <a:stretch>
                             <a:fillRect/>
                           </a:stretch>
@@ -22616,7 +22616,7 @@
                           </pic:cNvPicPr>
                         </pic:nvPicPr>
                         <pic:blipFill>
-                          <a:blip r:embed="rId18"/>
+                          <a:blip r:embed="rId17"/>
                           <a:stretch>
                             <a:fillRect/>
                           </a:stretch>
@@ -22780,7 +22780,7 @@
                           </pic:cNvPicPr>
                         </pic:nvPicPr>
                         <pic:blipFill>
-                          <a:blip r:embed="rId19"/>
+                          <a:blip r:embed="rId18"/>
                           <a:stretch>
                             <a:fillRect/>
                           </a:stretch>
@@ -23113,7 +23113,7 @@
                     </pic:cNvPicPr>
                   </pic:nvPicPr>
                   <pic:blipFill>
-                    <a:blip r:embed="rId20"/>
+                    <a:blip r:embed="rId19"/>
                     <a:stretch>
                       <a:fillRect/>
                     </a:stretch>
@@ -23238,7 +23238,7 @@
           </mc:Choice>
           <mc:Fallback>
             <w:pict>
-              <v:oval id="Ellipse 16" o:spid="_x0000_s1026" style="position:absolute;left:0;text-align:left;margin-left:7.05pt;margin-top:3.25pt;width:108.05pt;height:66.8pt;z-index:2;visibility:visible;mso-wrap-style:square;mso-wrap-distance-left:0;mso-wrap-distance-top:0;mso-wrap-distance-right:0;mso-wrap-distance-bottom:0;mso-position-horizontal:absolute;mso-position-horizontal-relative:text;mso-position-vertical:absolute;mso-position-vertical-relative:text;v-text-anchor:middle" o:gfxdata="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" fillcolor="#d5dce4 [671]" strokecolor="#1f3763 [1604]" strokeweight="1pt">
+              <v:oval w14:anchorId="7949C685" id="Ellipse 16" o:spid="_x0000_s1026" style="position:absolute;left:0;text-align:left;margin-left:7.05pt;margin-top:3.25pt;width:108.05pt;height:66.8pt;z-index:2;visibility:visible;mso-wrap-style:square;mso-wrap-distance-left:0;mso-wrap-distance-top:0;mso-wrap-distance-right:0;mso-wrap-distance-bottom:0;mso-position-horizontal:absolute;mso-position-horizontal-relative:text;mso-position-vertical:absolute;mso-position-vertical-relative:text;v-text-anchor:middle" o:gfxdata="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" fillcolor="#d5dce4 [671]" strokecolor="#1f3763 [1604]" strokeweight="1pt">
                 <v:fill opacity="31354f"/>
                 <v:stroke joinstyle="miter"/>
                 <v:textbox>
@@ -23383,7 +23383,7 @@
           </mc:Choice>
           <mc:Fallback>
             <w:pict>
-              <v:oval id="Ellipse 17" o:spid="_x0000_s1027" style="position:absolute;left:0;text-align:left;margin-left:184.8pt;margin-top:21.2pt;width:24.8pt;height:24.8pt;z-index:3;visibility:visible;mso-wrap-style:square;mso-wrap-distance-left:0;mso-wrap-distance-top:0;mso-wrap-distance-right:0;mso-wrap-distance-bottom:0;mso-position-horizontal:absolute;mso-position-horizontal-relative:text;mso-position-vertical:absolute;mso-position-vertical-relative:text;v-text-anchor:middle" o:gfxdata="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" fillcolor="#4472c4 [3204]" strokecolor="#1f3763 [1604]" strokeweight="1pt">
+              <v:oval w14:anchorId="7DDA28F0" id="Ellipse 17" o:spid="_x0000_s1027" style="position:absolute;left:0;text-align:left;margin-left:184.8pt;margin-top:21.2pt;width:24.8pt;height:24.8pt;z-index:3;visibility:visible;mso-wrap-style:square;mso-wrap-distance-left:0;mso-wrap-distance-top:0;mso-wrap-distance-right:0;mso-wrap-distance-bottom:0;mso-position-horizontal:absolute;mso-position-horizontal-relative:text;mso-position-vertical:absolute;mso-position-vertical-relative:text;v-text-anchor:middle" o:gfxdata="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" fillcolor="#4472c4 [3204]" strokecolor="#1f3763 [1604]" strokeweight="1pt">
                 <v:stroke joinstyle="miter"/>
                 <v:textbox>
                   <w:txbxContent>
@@ -23527,7 +23527,7 @@
           </mc:Choice>
           <mc:Fallback>
             <w:pict>
-              <v:oval id="Ellipse 18" o:spid="_x0000_s1028" style="position:absolute;left:0;text-align:left;margin-left:16.8pt;margin-top:114.7pt;width:24.8pt;height:26.3pt;z-index:4;visibility:visible;mso-wrap-style:square;mso-wrap-distance-left:0;mso-wrap-distance-top:0;mso-wrap-distance-right:0;mso-wrap-distance-bottom:0;mso-position-horizontal:absolute;mso-position-horizontal-relative:text;mso-position-vertical:absolute;mso-position-vertical-relative:text;v-text-anchor:middle" o:gfxdata="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" fillcolor="#4472c4 [3204]" strokecolor="#1f3763 [1604]" strokeweight="1pt">
+              <v:oval w14:anchorId="2306D909" id="Ellipse 18" o:spid="_x0000_s1028" style="position:absolute;left:0;text-align:left;margin-left:16.8pt;margin-top:114.7pt;width:24.8pt;height:26.3pt;z-index:4;visibility:visible;mso-wrap-style:square;mso-wrap-distance-left:0;mso-wrap-distance-top:0;mso-wrap-distance-right:0;mso-wrap-distance-bottom:0;mso-position-horizontal:absolute;mso-position-horizontal-relative:text;mso-position-vertical:absolute;mso-position-vertical-relative:text;v-text-anchor:middle" o:gfxdata="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" fillcolor="#4472c4 [3204]" strokecolor="#1f3763 [1604]" strokeweight="1pt">
                 <v:stroke joinstyle="miter"/>
                 <v:textbox>
                   <w:txbxContent>
@@ -23671,7 +23671,7 @@
           </mc:Choice>
           <mc:Fallback>
             <w:pict>
-              <v:oval id="Ellipse 21" o:spid="_x0000_s1029" style="position:absolute;left:0;text-align:left;margin-left:191.55pt;margin-top:122.5pt;width:42.8pt;height:29.3pt;z-index:5;visibility:visible;mso-wrap-style:square;mso-wrap-distance-left:0;mso-wrap-distance-top:0;mso-wrap-distance-right:0;mso-wrap-distance-bottom:0;mso-position-horizontal:absolute;mso-position-horizontal-relative:text;mso-position-vertical:absolute;mso-position-vertical-relative:text;v-text-anchor:middle" o:gfxdata="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" fillcolor="#4472c4 [3204]" strokecolor="#1f3763 [1604]" strokeweight="1pt">
+              <v:oval w14:anchorId="00430460" id="Ellipse 21" o:spid="_x0000_s1029" style="position:absolute;left:0;text-align:left;margin-left:191.55pt;margin-top:122.5pt;width:42.8pt;height:29.3pt;z-index:5;visibility:visible;mso-wrap-style:square;mso-wrap-distance-left:0;mso-wrap-distance-top:0;mso-wrap-distance-right:0;mso-wrap-distance-bottom:0;mso-position-horizontal:absolute;mso-position-horizontal-relative:text;mso-position-vertical:absolute;mso-position-vertical-relative:text;v-text-anchor:middle" o:gfxdata="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" fillcolor="#4472c4 [3204]" strokecolor="#1f3763 [1604]" strokeweight="1pt">
                 <v:stroke joinstyle="miter"/>
                 <v:textbox>
                   <w:txbxContent>
@@ -23815,7 +23815,7 @@
           </mc:Choice>
           <mc:Fallback>
             <w:pict>
-              <v:oval id="Ellipse 23" o:spid="_x0000_s1030" style="position:absolute;left:0;text-align:left;margin-left:13.05pt;margin-top:210.7pt;width:24.8pt;height:24.8pt;z-index:6;visibility:visible;mso-wrap-style:square;mso-wrap-distance-left:0;mso-wrap-distance-top:0;mso-wrap-distance-right:0;mso-wrap-distance-bottom:0;mso-position-horizontal:absolute;mso-position-horizontal-relative:text;mso-position-vertical:absolute;mso-position-vertical-relative:text;v-text-anchor:middle" o:gfxdata="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" fillcolor="#4472c4 [3204]" strokecolor="#1f3763 [1604]" strokeweight="1pt">
+              <v:oval w14:anchorId="7F543EBC" id="Ellipse 23" o:spid="_x0000_s1030" style="position:absolute;left:0;text-align:left;margin-left:13.05pt;margin-top:210.7pt;width:24.8pt;height:24.8pt;z-index:6;visibility:visible;mso-wrap-style:square;mso-wrap-distance-left:0;mso-wrap-distance-top:0;mso-wrap-distance-right:0;mso-wrap-distance-bottom:0;mso-position-horizontal:absolute;mso-position-horizontal-relative:text;mso-position-vertical:absolute;mso-position-vertical-relative:text;v-text-anchor:middle" o:gfxdata="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" fillcolor="#4472c4 [3204]" strokecolor="#1f3763 [1604]" strokeweight="1pt">
                 <v:stroke joinstyle="miter"/>
                 <v:textbox>
                   <w:txbxContent>
@@ -24595,7 +24595,7 @@
                           </pic:cNvPicPr>
                         </pic:nvPicPr>
                         <pic:blipFill>
-                          <a:blip r:embed="rId21"/>
+                          <a:blip r:embed="rId20"/>
                           <a:stretch>
                             <a:fillRect/>
                           </a:stretch>
@@ -24669,7 +24669,7 @@
                     </pic:cNvPicPr>
                   </pic:nvPicPr>
                   <pic:blipFill>
-                    <a:blip r:embed="rId22"/>
+                    <a:blip r:embed="rId21"/>
                     <a:stretch>
                       <a:fillRect/>
                     </a:stretch>
@@ -24787,7 +24787,7 @@
           </mc:Choice>
           <mc:Fallback>
             <w:pict>
-              <v:oval id="Ellipse 946" o:spid="_x0000_s1031" style="position:absolute;margin-left:11.25pt;margin-top:66.45pt;width:24.8pt;height:24.8pt;z-index:7;visibility:visible;mso-wrap-style:square;mso-wrap-distance-left:0;mso-wrap-distance-top:0;mso-wrap-distance-right:0;mso-wrap-distance-bottom:0;mso-position-horizontal:absolute;mso-position-horizontal-relative:text;mso-position-vertical:absolute;mso-position-vertical-relative:text;v-text-anchor:middle" o:gfxdata="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" fillcolor="#4472c4 [3204]" strokecolor="#1f3763 [1604]" strokeweight="1pt">
+              <v:oval w14:anchorId="45C5098A" id="Ellipse 946" o:spid="_x0000_s1031" style="position:absolute;margin-left:11.25pt;margin-top:66.45pt;width:24.8pt;height:24.8pt;z-index:7;visibility:visible;mso-wrap-style:square;mso-wrap-distance-left:0;mso-wrap-distance-top:0;mso-wrap-distance-right:0;mso-wrap-distance-bottom:0;mso-position-horizontal:absolute;mso-position-horizontal-relative:text;mso-position-vertical:absolute;mso-position-vertical-relative:text;v-text-anchor:middle" o:gfxdata="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" fillcolor="#4472c4 [3204]" strokecolor="#1f3763 [1604]" strokeweight="1pt">
                 <v:stroke joinstyle="miter"/>
                 <v:textbox>
                   <w:txbxContent>
@@ -24931,7 +24931,7 @@
           </mc:Choice>
           <mc:Fallback>
             <w:pict>
-              <v:oval id="Ellipse 945" o:spid="_x0000_s1032" style="position:absolute;margin-left:142.85pt;margin-top:67.4pt;width:24.8pt;height:29pt;z-index:8;visibility:visible;mso-wrap-style:square;mso-wrap-distance-left:0;mso-wrap-distance-top:0;mso-wrap-distance-right:0;mso-wrap-distance-bottom:0;mso-position-horizontal:absolute;mso-position-horizontal-relative:text;mso-position-vertical:absolute;mso-position-vertical-relative:text;v-text-anchor:middle" o:gfxdata="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" fillcolor="#4472c4 [3204]" strokecolor="#1f3763 [1604]" strokeweight="1pt">
+              <v:oval w14:anchorId="017134D9" id="Ellipse 945" o:spid="_x0000_s1032" style="position:absolute;margin-left:142.85pt;margin-top:67.4pt;width:24.8pt;height:29pt;z-index:8;visibility:visible;mso-wrap-style:square;mso-wrap-distance-left:0;mso-wrap-distance-top:0;mso-wrap-distance-right:0;mso-wrap-distance-bottom:0;mso-position-horizontal:absolute;mso-position-horizontal-relative:text;mso-position-vertical:absolute;mso-position-vertical-relative:text;v-text-anchor:middle" o:gfxdata="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" fillcolor="#4472c4 [3204]" strokecolor="#1f3763 [1604]" strokeweight="1pt">
                 <v:stroke joinstyle="miter"/>
                 <v:textbox>
                   <w:txbxContent>
@@ -25075,7 +25075,7 @@
           </mc:Choice>
           <mc:Fallback>
             <w:pict>
-              <v:oval id="Ellipse 944" o:spid="_x0000_s1033" style="position:absolute;margin-left:-8.4pt;margin-top:.9pt;width:42.8pt;height:30.6pt;z-index:9;visibility:visible;mso-wrap-style:square;mso-wrap-distance-left:0;mso-wrap-distance-top:0;mso-wrap-distance-right:0;mso-wrap-distance-bottom:0;mso-position-horizontal:right;mso-position-horizontal-relative:margin;mso-position-vertical:absolute;mso-position-vertical-relative:text;v-text-anchor:middle" o:gfxdata="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" fillcolor="#4472c4 [3204]" strokecolor="#1f3763 [1604]" strokeweight="1pt">
+              <v:oval w14:anchorId="5EE96984" id="Ellipse 944" o:spid="_x0000_s1033" style="position:absolute;margin-left:-8.4pt;margin-top:.9pt;width:42.8pt;height:30.6pt;z-index:9;visibility:visible;mso-wrap-style:square;mso-wrap-distance-left:0;mso-wrap-distance-top:0;mso-wrap-distance-right:0;mso-wrap-distance-bottom:0;mso-position-horizontal:right;mso-position-horizontal-relative:margin;mso-position-vertical:absolute;mso-position-vertical-relative:text;v-text-anchor:middle" o:gfxdata="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" fillcolor="#4472c4 [3204]" strokecolor="#1f3763 [1604]" strokeweight="1pt">
                 <v:stroke joinstyle="miter"/>
                 <v:textbox>
                   <w:txbxContent>
@@ -25220,7 +25220,7 @@
           </mc:Choice>
           <mc:Fallback>
             <w:pict>
-              <v:oval id="Ellipse 941" o:spid="_x0000_s1034" style="position:absolute;margin-left:437.15pt;margin-top:68.95pt;width:42.05pt;height:29.8pt;z-index:10;visibility:visible;mso-wrap-style:square;mso-wrap-distance-left:0;mso-wrap-distance-top:0;mso-wrap-distance-right:0;mso-wrap-distance-bottom:0;mso-position-horizontal:absolute;mso-position-horizontal-relative:text;mso-position-vertical:absolute;mso-position-vertical-relative:text;v-text-anchor:middle" o:gfxdata="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" fillcolor="#4472c4 [3204]" strokecolor="#1f3763 [1604]" strokeweight="1pt">
+              <v:oval w14:anchorId="634D5102" id="Ellipse 941" o:spid="_x0000_s1034" style="position:absolute;margin-left:437.15pt;margin-top:68.95pt;width:42.05pt;height:29.8pt;z-index:10;visibility:visible;mso-wrap-style:square;mso-wrap-distance-left:0;mso-wrap-distance-top:0;mso-wrap-distance-right:0;mso-wrap-distance-bottom:0;mso-position-horizontal:absolute;mso-position-horizontal-relative:text;mso-position-vertical:absolute;mso-position-vertical-relative:text;v-text-anchor:middle" o:gfxdata="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" fillcolor="#4472c4 [3204]" strokecolor="#1f3763 [1604]" strokeweight="1pt">
                 <v:stroke joinstyle="miter"/>
                 <v:textbox>
                   <w:txbxContent>
@@ -26489,7 +26489,6 @@
                 <w:rFonts w:ascii="Courier" w:hAnsi="Courier" w:cs="Courier"/>
                 <w:sz w:val="18"/>
                 <w:szCs w:val="18"/>
-                <w:lang w:val="en-US"/>
               </w:rPr>
             </w:pPr>
             <w:r>
@@ -26498,7 +26497,6 @@
                 <w:color w:val="3220A0"/>
                 <w:sz w:val="18"/>
                 <w:szCs w:val="18"/>
-                <w:lang w:val="en-US"/>
               </w:rPr>
               <w:t>WHERE</w:t>
             </w:r>
@@ -26507,7 +26505,6 @@
                 <w:rFonts w:ascii="Courier" w:hAnsi="Courier" w:cs="Courier"/>
                 <w:sz w:val="18"/>
                 <w:szCs w:val="18"/>
-                <w:lang w:val="en-US"/>
               </w:rPr>
               <w:t xml:space="preserve"> </w:t>
             </w:r>
@@ -26517,7 +26514,6 @@
                 <w:color w:val="000000"/>
                 <w:sz w:val="18"/>
                 <w:szCs w:val="18"/>
-                <w:lang w:val="en-US"/>
               </w:rPr>
               <w:t>ADMLOG_EXECUTION_TRAITEMEN_id</w:t>
             </w:r>
@@ -26526,7 +26522,6 @@
                 <w:rFonts w:ascii="Courier" w:hAnsi="Courier" w:cs="Courier"/>
                 <w:sz w:val="18"/>
                 <w:szCs w:val="18"/>
-                <w:lang w:val="en-US"/>
               </w:rPr>
               <w:t xml:space="preserve"> </w:t>
             </w:r>
@@ -26536,7 +26531,6 @@
                 <w:color w:val="B22200"/>
                 <w:sz w:val="18"/>
                 <w:szCs w:val="18"/>
-                <w:lang w:val="en-US"/>
               </w:rPr>
               <w:t>=</w:t>
             </w:r>
@@ -26545,7 +26539,6 @@
                 <w:rFonts w:ascii="Courier" w:hAnsi="Courier" w:cs="Courier"/>
                 <w:sz w:val="18"/>
                 <w:szCs w:val="18"/>
-                <w:lang w:val="en-US"/>
               </w:rPr>
               <w:t xml:space="preserve"> " </w:t>
             </w:r>
@@ -26555,7 +26548,6 @@
                 <w:color w:val="B22200"/>
                 <w:sz w:val="18"/>
                 <w:szCs w:val="18"/>
-                <w:lang w:val="en-US"/>
               </w:rPr>
               <w:t>+</w:t>
             </w:r>
@@ -26564,7 +26556,6 @@
                 <w:rFonts w:ascii="Courier" w:hAnsi="Courier" w:cs="Courier"/>
                 <w:sz w:val="18"/>
                 <w:szCs w:val="18"/>
-                <w:lang w:val="en-US"/>
               </w:rPr>
               <w:t xml:space="preserve"> </w:t>
             </w:r>
@@ -26574,7 +26565,6 @@
                 <w:color w:val="000000"/>
                 <w:sz w:val="18"/>
                 <w:szCs w:val="18"/>
-                <w:lang w:val="en-US"/>
               </w:rPr>
               <w:t>globalMap.get(</w:t>
             </w:r>
@@ -26583,7 +26573,6 @@
                 <w:rFonts w:ascii="Courier" w:hAnsi="Courier" w:cs="Courier"/>
                 <w:sz w:val="18"/>
                 <w:szCs w:val="18"/>
-                <w:lang w:val="en-US"/>
               </w:rPr>
               <w:t>"</w:t>
             </w:r>
@@ -26593,7 +26582,6 @@
                 <w:color w:val="000000"/>
                 <w:sz w:val="18"/>
                 <w:szCs w:val="18"/>
-                <w:lang w:val="en-US"/>
               </w:rPr>
               <w:t>ADMLOG_EXECUTION_TRAITEMENT_ID</w:t>
             </w:r>
@@ -26602,7 +26590,6 @@
                 <w:rFonts w:ascii="Courier" w:hAnsi="Courier" w:cs="Courier"/>
                 <w:sz w:val="18"/>
                 <w:szCs w:val="18"/>
-                <w:lang w:val="en-US"/>
               </w:rPr>
               <w:t>"</w:t>
             </w:r>
@@ -26612,7 +26599,6 @@
                 <w:color w:val="000000"/>
                 <w:sz w:val="18"/>
                 <w:szCs w:val="18"/>
-                <w:lang w:val="en-US"/>
               </w:rPr>
               <w:t>)</w:t>
             </w:r>
@@ -26621,7 +26607,6 @@
                 <w:rFonts w:ascii="Courier" w:hAnsi="Courier" w:cs="Courier"/>
                 <w:sz w:val="18"/>
                 <w:szCs w:val="18"/>
-                <w:lang w:val="en-US"/>
               </w:rPr>
               <w:t xml:space="preserve"> </w:t>
             </w:r>
@@ -26631,7 +26616,6 @@
                 <w:color w:val="B22200"/>
                 <w:sz w:val="18"/>
                 <w:szCs w:val="18"/>
-                <w:lang w:val="en-US"/>
               </w:rPr>
               <w:t>+</w:t>
             </w:r>
@@ -26640,7 +26624,6 @@
                 <w:rFonts w:ascii="Courier" w:hAnsi="Courier" w:cs="Courier"/>
                 <w:sz w:val="18"/>
                 <w:szCs w:val="18"/>
-                <w:lang w:val="en-US"/>
               </w:rPr>
               <w:t xml:space="preserve"> "</w:t>
             </w:r>
@@ -26650,7 +26633,6 @@
                 <w:color w:val="000000"/>
                 <w:sz w:val="18"/>
                 <w:szCs w:val="18"/>
-                <w:lang w:val="en-US"/>
               </w:rPr>
               <w:t>;</w:t>
             </w:r>
@@ -26759,7 +26741,7 @@
                           </pic:cNvPicPr>
                         </pic:nvPicPr>
                         <pic:blipFill>
-                          <a:blip r:embed="rId23"/>
+                          <a:blip r:embed="rId22"/>
                           <a:stretch>
                             <a:fillRect/>
                           </a:stretch>
@@ -27559,7 +27541,7 @@
                     </pic:cNvPicPr>
                   </pic:nvPicPr>
                   <pic:blipFill>
-                    <a:blip r:embed="rId24"/>
+                    <a:blip r:embed="rId23"/>
                     <a:stretch>
                       <a:fillRect/>
                     </a:stretch>
@@ -27745,7 +27727,7 @@
                           </pic:cNvPicPr>
                         </pic:nvPicPr>
                         <pic:blipFill>
-                          <a:blip r:embed="rId25"/>
+                          <a:blip r:embed="rId24"/>
                           <a:stretch>
                             <a:fillRect/>
                           </a:stretch>
@@ -27819,7 +27801,7 @@
                           </pic:cNvPicPr>
                         </pic:nvPicPr>
                         <pic:blipFill>
-                          <a:blip r:embed="rId26"/>
+                          <a:blip r:embed="rId25"/>
                           <a:stretch>
                             <a:fillRect/>
                           </a:stretch>
@@ -27904,7 +27886,7 @@
                           </pic:cNvPicPr>
                         </pic:nvPicPr>
                         <pic:blipFill>
-                          <a:blip r:embed="rId27"/>
+                          <a:blip r:embed="rId26"/>
                           <a:stretch>
                             <a:fillRect/>
                           </a:stretch>
@@ -28079,7 +28061,7 @@
                           </pic:cNvPicPr>
                         </pic:nvPicPr>
                         <pic:blipFill>
-                          <a:blip r:embed="rId28"/>
+                          <a:blip r:embed="rId27"/>
                           <a:stretch>
                             <a:fillRect/>
                           </a:stretch>
@@ -28187,7 +28169,7 @@
                 </mc:Choice>
                 <mc:Fallback>
                   <w:pict>
-                    <v:oval id="Ellipse 20" o:spid="_x0000_s1035" style="position:absolute;margin-left:107.15pt;margin-top:29.15pt;width:156.05pt;height:24.8pt;z-index:11;visibility:visible;mso-wrap-style:square;mso-wrap-distance-left:0;mso-wrap-distance-top:0;mso-wrap-distance-right:0;mso-wrap-distance-bottom:0;mso-position-horizontal:absolute;mso-position-horizontal-relative:text;mso-position-vertical:absolute;mso-position-vertical-relative:text;v-text-anchor:middle" o:gfxdata="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" fillcolor="#4472c4 [3204]" strokecolor="#1f3763 [1604]" strokeweight="1pt">
+                    <v:oval w14:anchorId="7602399B" id="Ellipse 20" o:spid="_x0000_s1035" style="position:absolute;margin-left:107.15pt;margin-top:29.15pt;width:156.05pt;height:24.8pt;z-index:11;visibility:visible;mso-wrap-style:square;mso-wrap-distance-left:0;mso-wrap-distance-top:0;mso-wrap-distance-right:0;mso-wrap-distance-bottom:0;mso-position-horizontal:absolute;mso-position-horizontal-relative:text;mso-position-vertical:absolute;mso-position-vertical-relative:text;v-text-anchor:middle" o:gfxdata="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" fillcolor="#4472c4 [3204]" strokecolor="#1f3763 [1604]" strokeweight="1pt">
                       <v:stroke joinstyle="miter"/>
                       <v:textbox>
                         <w:txbxContent>
@@ -28295,14 +28277,9 @@
                 </mc:Choice>
                 <mc:Fallback>
                   <w:pict>
-                    <v:shapetype id="shapetype_32" coordsize="21600,21600" o:spt="32" path="m,l21600,21600nfe">
-                      <v:stroke joinstyle="miter"/>
-                      <v:path gradientshapeok="t" o:connecttype="rect" textboxrect="0,0,21600,21600"/>
-                    </v:shapetype>
-                    <v:shape id="shape_0" ID="Connecteur droit avec flèche 22" stroked="t" style="position:absolute;margin-left:182.25pt;margin-top:54.65pt;width:3.55pt;height:29.95pt;flip:x" wp14:anchorId="3D8D8114" type="shapetype_32">
-                      <w10:wrap type="none"/>
-                      <v:fill o:detectmouseclick="t" on="false"/>
-                      <v:stroke color="#4472c4" weight="6480" endarrow="block" endarrowwidth="medium" endarrowlength="medium" joinstyle="miter" endcap="flat"/>
+                    <v:shape w14:anchorId="2E6AD751" id="Connecteur droit avec flèche 22" o:spid="_x0000_s1026" style="position:absolute;margin-left:182.25pt;margin-top:54.65pt;width:3.65pt;height:30.05pt;flip:x;z-index:12;visibility:visible;mso-wrap-style:square;mso-wrap-distance-left:0;mso-wrap-distance-top:0;mso-wrap-distance-right:0;mso-wrap-distance-bottom:0;mso-position-horizontal:absolute;mso-position-horizontal-relative:text;mso-position-vertical:absolute;mso-position-vertical-relative:text;v-text-anchor:top" coordsize="21600,21600" o:gfxdata="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" path="m,l21600,21600e" filled="f" strokecolor="#4472c4 [3204]" strokeweight=".5pt">
+                      <v:stroke endarrow="block" joinstyle="miter"/>
+                      <v:path arrowok="t"/>
                     </v:shape>
                   </w:pict>
                 </mc:Fallback>
@@ -28380,7 +28357,7 @@
                     </pic:cNvPicPr>
                   </pic:nvPicPr>
                   <pic:blipFill>
-                    <a:blip r:embed="rId29"/>
+                    <a:blip r:embed="rId28"/>
                     <a:stretch>
                       <a:fillRect/>
                     </a:stretch>
@@ -28507,7 +28484,7 @@
           </mc:Choice>
           <mc:Fallback>
             <w:pict>
-              <v:oval id="Ellipse 24" o:spid="_x0000_s1036" style="position:absolute;margin-left:222.3pt;margin-top:6.65pt;width:63.8pt;height:21.8pt;z-index:13;visibility:visible;mso-wrap-style:square;mso-wrap-distance-left:0;mso-wrap-distance-top:0;mso-wrap-distance-right:0;mso-wrap-distance-bottom:0;mso-position-horizontal:absolute;mso-position-horizontal-relative:text;mso-position-vertical:absolute;mso-position-vertical-relative:text;v-text-anchor:middle" o:gfxdata="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" fillcolor="#70ad47 [3209]" strokecolor="#1f3763 [1604]" strokeweight="1pt">
+              <v:oval w14:anchorId="056336DC" id="Ellipse 24" o:spid="_x0000_s1036" style="position:absolute;margin-left:222.3pt;margin-top:6.65pt;width:63.8pt;height:21.8pt;z-index:13;visibility:visible;mso-wrap-style:square;mso-wrap-distance-left:0;mso-wrap-distance-top:0;mso-wrap-distance-right:0;mso-wrap-distance-bottom:0;mso-position-horizontal:absolute;mso-position-horizontal-relative:text;mso-position-vertical:absolute;mso-position-vertical-relative:text;v-text-anchor:middle" o:gfxdata="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" fillcolor="#70ad47 [3209]" strokecolor="#1f3763 [1604]" strokeweight="1pt">
                 <v:stroke joinstyle="miter"/>
                 <v:textbox>
                   <w:txbxContent>
@@ -28664,7 +28641,7 @@
           </mc:Choice>
           <mc:Fallback>
             <w:pict>
-              <v:oval id="Ellipse 25" o:spid="_x0000_s1037" style="position:absolute;margin-left:344.55pt;margin-top:.65pt;width:45.05pt;height:21.8pt;z-index:14;visibility:visible;mso-wrap-style:square;mso-wrap-distance-left:0;mso-wrap-distance-top:0;mso-wrap-distance-right:0;mso-wrap-distance-bottom:0;mso-position-horizontal:absolute;mso-position-horizontal-relative:text;mso-position-vertical:absolute;mso-position-vertical-relative:text;v-text-anchor:middle" o:gfxdata="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" fillcolor="#ed7d31 [3205]" strokecolor="#1f3763 [1604]" strokeweight="1pt">
+              <v:oval w14:anchorId="2F6C2690" id="Ellipse 25" o:spid="_x0000_s1037" style="position:absolute;margin-left:344.55pt;margin-top:.65pt;width:45.05pt;height:21.8pt;z-index:14;visibility:visible;mso-wrap-style:square;mso-wrap-distance-left:0;mso-wrap-distance-top:0;mso-wrap-distance-right:0;mso-wrap-distance-bottom:0;mso-position-horizontal:absolute;mso-position-horizontal-relative:text;mso-position-vertical:absolute;mso-position-vertical-relative:text;v-text-anchor:middle" o:gfxdata="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" fillcolor="#ed7d31 [3205]" strokecolor="#1f3763 [1604]" strokeweight="1pt">
                 <v:stroke joinstyle="miter"/>
                 <v:textbox>
                   <w:txbxContent>
@@ -28810,7 +28787,7 @@
                           </pic:cNvPicPr>
                         </pic:nvPicPr>
                         <pic:blipFill>
-                          <a:blip r:embed="rId30"/>
+                          <a:blip r:embed="rId29"/>
                           <a:stretch>
                             <a:fillRect/>
                           </a:stretch>
@@ -28920,7 +28897,7 @@
                           </pic:cNvPicPr>
                         </pic:nvPicPr>
                         <pic:blipFill>
-                          <a:blip r:embed="rId29"/>
+                          <a:blip r:embed="rId28"/>
                           <a:stretch>
                             <a:fillRect/>
                           </a:stretch>
@@ -29047,7 +29024,7 @@
                 </mc:Choice>
                 <mc:Fallback>
                   <w:pict>
-                    <v:oval id="Ellipse 28" o:spid="_x0000_s1038" style="position:absolute;margin-left:220.4pt;margin-top:7.4pt;width:63.8pt;height:23.3pt;z-index:15;visibility:visible;mso-wrap-style:square;mso-wrap-distance-left:0;mso-wrap-distance-top:0;mso-wrap-distance-right:0;mso-wrap-distance-bottom:0;mso-position-horizontal:absolute;mso-position-horizontal-relative:text;mso-position-vertical:absolute;mso-position-vertical-relative:text;v-text-anchor:middle" o:gfxdata="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" fillcolor="#70ad47 [3209]" strokecolor="#1f3763 [1604]" strokeweight="1pt">
+                    <v:oval w14:anchorId="55EB12D8" id="Ellipse 28" o:spid="_x0000_s1038" style="position:absolute;margin-left:220.4pt;margin-top:7.4pt;width:63.8pt;height:23.3pt;z-index:15;visibility:visible;mso-wrap-style:square;mso-wrap-distance-left:0;mso-wrap-distance-top:0;mso-wrap-distance-right:0;mso-wrap-distance-bottom:0;mso-position-horizontal:absolute;mso-position-horizontal-relative:text;mso-position-vertical:absolute;mso-position-vertical-relative:text;v-text-anchor:middle" o:gfxdata="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" fillcolor="#70ad47 [3209]" strokecolor="#1f3763 [1604]" strokeweight="1pt">
                       <v:stroke joinstyle="miter"/>
                       <v:textbox>
                         <w:txbxContent>
@@ -29204,7 +29181,7 @@
                 </mc:Choice>
                 <mc:Fallback>
                   <w:pict>
-                    <v:oval id="Ellipse 29" o:spid="_x0000_s1039" style="position:absolute;margin-left:341.9pt;margin-top:7.4pt;width:45.05pt;height:23.3pt;z-index:16;visibility:visible;mso-wrap-style:square;mso-wrap-distance-left:0;mso-wrap-distance-top:0;mso-wrap-distance-right:0;mso-wrap-distance-bottom:0;mso-position-horizontal:absolute;mso-position-horizontal-relative:text;mso-position-vertical:absolute;mso-position-vertical-relative:text;v-text-anchor:middle" o:gfxdata="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" fillcolor="#ed7d31 [3205]" strokecolor="#1f3763 [1604]" strokeweight="1pt">
+                    <v:oval w14:anchorId="2434D9E5" id="Ellipse 29" o:spid="_x0000_s1039" style="position:absolute;margin-left:341.9pt;margin-top:7.4pt;width:45.05pt;height:23.3pt;z-index:16;visibility:visible;mso-wrap-style:square;mso-wrap-distance-left:0;mso-wrap-distance-top:0;mso-wrap-distance-right:0;mso-wrap-distance-bottom:0;mso-position-horizontal:absolute;mso-position-horizontal-relative:text;mso-position-vertical:absolute;mso-position-vertical-relative:text;v-text-anchor:middle" o:gfxdata="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" fillcolor="#ed7d31 [3205]" strokecolor="#1f3763 [1604]" strokeweight="1pt">
                       <v:stroke joinstyle="miter"/>
                       <v:textbox>
                         <w:txbxContent>
@@ -29321,7 +29298,7 @@
                           </pic:cNvPicPr>
                         </pic:nvPicPr>
                         <pic:blipFill>
-                          <a:blip r:embed="rId31"/>
+                          <a:blip r:embed="rId30"/>
                           <a:stretch>
                             <a:fillRect/>
                           </a:stretch>
@@ -29510,7 +29487,7 @@
                           </pic:cNvPicPr>
                         </pic:nvPicPr>
                         <pic:blipFill>
-                          <a:blip r:embed="rId32"/>
+                          <a:blip r:embed="rId31"/>
                           <a:stretch>
                             <a:fillRect/>
                           </a:stretch>
@@ -30493,9 +30470,9 @@
       </w:r>
     </w:p>
     <w:sectPr>
-      <w:headerReference w:type="default" r:id="rId33"/>
-      <w:footerReference w:type="default" r:id="rId34"/>
-      <w:footerReference w:type="first" r:id="rId35"/>
+      <w:headerReference w:type="default" r:id="rId32"/>
+      <w:footerReference w:type="default" r:id="rId33"/>
+      <w:footerReference w:type="first" r:id="rId34"/>
       <w:pgSz w:w="11906" w:h="16838"/>
       <w:pgMar w:top="1134" w:right="1134" w:bottom="1134" w:left="1134" w:header="425" w:footer="425" w:gutter="0"/>
       <w:pgNumType w:start="0"/>
@@ -30509,7 +30486,7 @@
 </file>
 
 <file path=word/endnotes.xml><?xml version="1.0" encoding="utf-8"?>
-<w:endnotes xmlns:wpc="http://schemas.microsoft.com/office/word/2010/wordprocessingCanvas" xmlns:mc="http://schemas.openxmlformats.org/markup-compatibility/2006" xmlns:o="urn:schemas-microsoft-com:office:office" xmlns:r="http://schemas.openxmlformats.org/officeDocument/2006/relationships" xmlns:m="http://schemas.openxmlformats.org/officeDocument/2006/math" xmlns:v="urn:schemas-microsoft-com:vml" xmlns:wp14="http://schemas.microsoft.com/office/word/2010/wordprocessingDrawing" xmlns:wp="http://schemas.openxmlformats.org/drawingml/2006/wordprocessingDrawing" xmlns:w10="urn:schemas-microsoft-com:office:word" xmlns:w="http://schemas.openxmlformats.org/wordprocessingml/2006/main" xmlns:w14="http://schemas.microsoft.com/office/word/2010/wordml" xmlns:wpg="http://schemas.microsoft.com/office/word/2010/wordprocessingGroup" xmlns:wpi="http://schemas.microsoft.com/office/word/2010/wordprocessingInk" xmlns:wne="http://schemas.microsoft.com/office/word/2006/wordml" xmlns:wps="http://schemas.microsoft.com/office/word/2010/wordprocessingShape" mc:Ignorable="w14 wp14">
+<w:endnotes xmlns:wpc="http://schemas.microsoft.com/office/word/2010/wordprocessingCanvas" xmlns:cx="http://schemas.microsoft.com/office/drawing/2014/chartex" xmlns:cx1="http://schemas.microsoft.com/office/drawing/2015/9/8/chartex" xmlns:cx2="http://schemas.microsoft.com/office/drawing/2015/10/21/chartex" xmlns:cx3="http://schemas.microsoft.com/office/drawing/2016/5/9/chartex" xmlns:cx4="http://schemas.microsoft.com/office/drawing/2016/5/10/chartex" xmlns:cx5="http://schemas.microsoft.com/office/drawing/2016/5/11/chartex" xmlns:cx6="http://schemas.microsoft.com/office/drawing/2016/5/12/chartex" xmlns:cx7="http://schemas.microsoft.com/office/drawing/2016/5/13/chartex" xmlns:cx8="http://schemas.microsoft.com/office/drawing/2016/5/14/chartex" xmlns:mc="http://schemas.openxmlformats.org/markup-compatibility/2006" xmlns:aink="http://schemas.microsoft.com/office/drawing/2016/ink" xmlns:am3d="http://schemas.microsoft.com/office/drawing/2017/model3d" xmlns:o="urn:schemas-microsoft-com:office:office" xmlns:r="http://schemas.openxmlformats.org/officeDocument/2006/relationships" xmlns:m="http://schemas.openxmlformats.org/officeDocument/2006/math" xmlns:v="urn:schemas-microsoft-com:vml" xmlns:wp14="http://schemas.microsoft.com/office/word/2010/wordprocessingDrawing" xmlns:wp="http://schemas.openxmlformats.org/drawingml/2006/wordprocessingDrawing" xmlns:w10="urn:schemas-microsoft-com:office:word" xmlns:w="http://schemas.openxmlformats.org/wordprocessingml/2006/main" xmlns:w14="http://schemas.microsoft.com/office/word/2010/wordml" xmlns:w15="http://schemas.microsoft.com/office/word/2012/wordml" xmlns:w16cid="http://schemas.microsoft.com/office/word/2016/wordml/cid" xmlns:w16se="http://schemas.microsoft.com/office/word/2015/wordml/symex" xmlns:wpg="http://schemas.microsoft.com/office/word/2010/wordprocessingGroup" xmlns:wpi="http://schemas.microsoft.com/office/word/2010/wordprocessingInk" xmlns:wne="http://schemas.microsoft.com/office/word/2006/wordml" xmlns:wps="http://schemas.microsoft.com/office/word/2010/wordprocessingShape" mc:Ignorable="w14 w15 w16se w16cid wp14">
   <w:endnote w:type="separator" w:id="-1">
     <w:p>
       <w:r>
@@ -30528,7 +30505,7 @@
 </file>
 
 <file path=word/footer1.xml><?xml version="1.0" encoding="utf-8"?>
-<w:ftr xmlns:wpc="http://schemas.microsoft.com/office/word/2010/wordprocessingCanvas" xmlns:mc="http://schemas.openxmlformats.org/markup-compatibility/2006" xmlns:o="urn:schemas-microsoft-com:office:office" xmlns:r="http://schemas.openxmlformats.org/officeDocument/2006/relationships" xmlns:m="http://schemas.openxmlformats.org/officeDocument/2006/math" xmlns:v="urn:schemas-microsoft-com:vml" xmlns:wp14="http://schemas.microsoft.com/office/word/2010/wordprocessingDrawing" xmlns:wp="http://schemas.openxmlformats.org/drawingml/2006/wordprocessingDrawing" xmlns:w10="urn:schemas-microsoft-com:office:word" xmlns:w="http://schemas.openxmlformats.org/wordprocessingml/2006/main" xmlns:w14="http://schemas.microsoft.com/office/word/2010/wordml" xmlns:wpg="http://schemas.microsoft.com/office/word/2010/wordprocessingGroup" xmlns:wpi="http://schemas.microsoft.com/office/word/2010/wordprocessingInk" xmlns:wne="http://schemas.microsoft.com/office/word/2006/wordml" xmlns:wps="http://schemas.microsoft.com/office/word/2010/wordprocessingShape" mc:Ignorable="w14 wp14">
+<w:ftr xmlns:wpc="http://schemas.microsoft.com/office/word/2010/wordprocessingCanvas" xmlns:cx="http://schemas.microsoft.com/office/drawing/2014/chartex" xmlns:cx1="http://schemas.microsoft.com/office/drawing/2015/9/8/chartex" xmlns:cx2="http://schemas.microsoft.com/office/drawing/2015/10/21/chartex" xmlns:cx3="http://schemas.microsoft.com/office/drawing/2016/5/9/chartex" xmlns:cx4="http://schemas.microsoft.com/office/drawing/2016/5/10/chartex" xmlns:cx5="http://schemas.microsoft.com/office/drawing/2016/5/11/chartex" xmlns:cx6="http://schemas.microsoft.com/office/drawing/2016/5/12/chartex" xmlns:cx7="http://schemas.microsoft.com/office/drawing/2016/5/13/chartex" xmlns:cx8="http://schemas.microsoft.com/office/drawing/2016/5/14/chartex" xmlns:mc="http://schemas.openxmlformats.org/markup-compatibility/2006" xmlns:aink="http://schemas.microsoft.com/office/drawing/2016/ink" xmlns:am3d="http://schemas.microsoft.com/office/drawing/2017/model3d" xmlns:o="urn:schemas-microsoft-com:office:office" xmlns:r="http://schemas.openxmlformats.org/officeDocument/2006/relationships" xmlns:m="http://schemas.openxmlformats.org/officeDocument/2006/math" xmlns:v="urn:schemas-microsoft-com:vml" xmlns:wp14="http://schemas.microsoft.com/office/word/2010/wordprocessingDrawing" xmlns:wp="http://schemas.openxmlformats.org/drawingml/2006/wordprocessingDrawing" xmlns:w10="urn:schemas-microsoft-com:office:word" xmlns:w="http://schemas.openxmlformats.org/wordprocessingml/2006/main" xmlns:w14="http://schemas.microsoft.com/office/word/2010/wordml" xmlns:w15="http://schemas.microsoft.com/office/word/2012/wordml" xmlns:w16cid="http://schemas.microsoft.com/office/word/2016/wordml/cid" xmlns:w16se="http://schemas.microsoft.com/office/word/2015/wordml/symex" xmlns:wpg="http://schemas.microsoft.com/office/word/2010/wordprocessingGroup" xmlns:wpi="http://schemas.microsoft.com/office/word/2010/wordprocessingInk" xmlns:wne="http://schemas.microsoft.com/office/word/2006/wordml" xmlns:wps="http://schemas.microsoft.com/office/word/2010/wordprocessingShape" mc:Ignorable="w14 w15 w16se w16cid wp14">
   <w:tbl>
     <w:tblPr>
       <w:tblW w:w="18443" w:type="dxa"/>
@@ -30773,7 +30750,7 @@
 </file>
 
 <file path=word/footer2.xml><?xml version="1.0" encoding="utf-8"?>
-<w:ftr xmlns:wpc="http://schemas.microsoft.com/office/word/2010/wordprocessingCanvas" xmlns:mc="http://schemas.openxmlformats.org/markup-compatibility/2006" xmlns:o="urn:schemas-microsoft-com:office:office" xmlns:r="http://schemas.openxmlformats.org/officeDocument/2006/relationships" xmlns:m="http://schemas.openxmlformats.org/officeDocument/2006/math" xmlns:v="urn:schemas-microsoft-com:vml" xmlns:wp14="http://schemas.microsoft.com/office/word/2010/wordprocessingDrawing" xmlns:wp="http://schemas.openxmlformats.org/drawingml/2006/wordprocessingDrawing" xmlns:w10="urn:schemas-microsoft-com:office:word" xmlns:w="http://schemas.openxmlformats.org/wordprocessingml/2006/main" xmlns:w14="http://schemas.microsoft.com/office/word/2010/wordml" xmlns:wpg="http://schemas.microsoft.com/office/word/2010/wordprocessingGroup" xmlns:wpi="http://schemas.microsoft.com/office/word/2010/wordprocessingInk" xmlns:wne="http://schemas.microsoft.com/office/word/2006/wordml" xmlns:wps="http://schemas.microsoft.com/office/word/2010/wordprocessingShape" mc:Ignorable="w14 wp14">
+<w:ftr xmlns:wpc="http://schemas.microsoft.com/office/word/2010/wordprocessingCanvas" xmlns:cx="http://schemas.microsoft.com/office/drawing/2014/chartex" xmlns:cx1="http://schemas.microsoft.com/office/drawing/2015/9/8/chartex" xmlns:cx2="http://schemas.microsoft.com/office/drawing/2015/10/21/chartex" xmlns:cx3="http://schemas.microsoft.com/office/drawing/2016/5/9/chartex" xmlns:cx4="http://schemas.microsoft.com/office/drawing/2016/5/10/chartex" xmlns:cx5="http://schemas.microsoft.com/office/drawing/2016/5/11/chartex" xmlns:cx6="http://schemas.microsoft.com/office/drawing/2016/5/12/chartex" xmlns:cx7="http://schemas.microsoft.com/office/drawing/2016/5/13/chartex" xmlns:cx8="http://schemas.microsoft.com/office/drawing/2016/5/14/chartex" xmlns:mc="http://schemas.openxmlformats.org/markup-compatibility/2006" xmlns:aink="http://schemas.microsoft.com/office/drawing/2016/ink" xmlns:am3d="http://schemas.microsoft.com/office/drawing/2017/model3d" xmlns:o="urn:schemas-microsoft-com:office:office" xmlns:r="http://schemas.openxmlformats.org/officeDocument/2006/relationships" xmlns:m="http://schemas.openxmlformats.org/officeDocument/2006/math" xmlns:v="urn:schemas-microsoft-com:vml" xmlns:wp14="http://schemas.microsoft.com/office/word/2010/wordprocessingDrawing" xmlns:wp="http://schemas.openxmlformats.org/drawingml/2006/wordprocessingDrawing" xmlns:w10="urn:schemas-microsoft-com:office:word" xmlns:w="http://schemas.openxmlformats.org/wordprocessingml/2006/main" xmlns:w14="http://schemas.microsoft.com/office/word/2010/wordml" xmlns:w15="http://schemas.microsoft.com/office/word/2012/wordml" xmlns:w16cid="http://schemas.microsoft.com/office/word/2016/wordml/cid" xmlns:w16se="http://schemas.microsoft.com/office/word/2015/wordml/symex" xmlns:wpg="http://schemas.microsoft.com/office/word/2010/wordprocessingGroup" xmlns:wpi="http://schemas.microsoft.com/office/word/2010/wordprocessingInk" xmlns:wne="http://schemas.microsoft.com/office/word/2006/wordml" xmlns:wps="http://schemas.microsoft.com/office/word/2010/wordprocessingShape" mc:Ignorable="w14 w15 w16se w16cid wp14">
   <w:p>
     <w:pPr>
       <w:pStyle w:val="Pieddepage"/>
@@ -30786,7 +30763,7 @@
 </file>
 
 <file path=word/footnotes.xml><?xml version="1.0" encoding="utf-8"?>
-<w:footnotes xmlns:wpc="http://schemas.microsoft.com/office/word/2010/wordprocessingCanvas" xmlns:mc="http://schemas.openxmlformats.org/markup-compatibility/2006" xmlns:o="urn:schemas-microsoft-com:office:office" xmlns:r="http://schemas.openxmlformats.org/officeDocument/2006/relationships" xmlns:m="http://schemas.openxmlformats.org/officeDocument/2006/math" xmlns:v="urn:schemas-microsoft-com:vml" xmlns:wp14="http://schemas.microsoft.com/office/word/2010/wordprocessingDrawing" xmlns:wp="http://schemas.openxmlformats.org/drawingml/2006/wordprocessingDrawing" xmlns:w10="urn:schemas-microsoft-com:office:word" xmlns:w="http://schemas.openxmlformats.org/wordprocessingml/2006/main" xmlns:w14="http://schemas.microsoft.com/office/word/2010/wordml" xmlns:wpg="http://schemas.microsoft.com/office/word/2010/wordprocessingGroup" xmlns:wpi="http://schemas.microsoft.com/office/word/2010/wordprocessingInk" xmlns:wne="http://schemas.microsoft.com/office/word/2006/wordml" xmlns:wps="http://schemas.microsoft.com/office/word/2010/wordprocessingShape" mc:Ignorable="w14 wp14">
+<w:footnotes xmlns:wpc="http://schemas.microsoft.com/office/word/2010/wordprocessingCanvas" xmlns:cx="http://schemas.microsoft.com/office/drawing/2014/chartex" xmlns:cx1="http://schemas.microsoft.com/office/drawing/2015/9/8/chartex" xmlns:cx2="http://schemas.microsoft.com/office/drawing/2015/10/21/chartex" xmlns:cx3="http://schemas.microsoft.com/office/drawing/2016/5/9/chartex" xmlns:cx4="http://schemas.microsoft.com/office/drawing/2016/5/10/chartex" xmlns:cx5="http://schemas.microsoft.com/office/drawing/2016/5/11/chartex" xmlns:cx6="http://schemas.microsoft.com/office/drawing/2016/5/12/chartex" xmlns:cx7="http://schemas.microsoft.com/office/drawing/2016/5/13/chartex" xmlns:cx8="http://schemas.microsoft.com/office/drawing/2016/5/14/chartex" xmlns:mc="http://schemas.openxmlformats.org/markup-compatibility/2006" xmlns:aink="http://schemas.microsoft.com/office/drawing/2016/ink" xmlns:am3d="http://schemas.microsoft.com/office/drawing/2017/model3d" xmlns:o="urn:schemas-microsoft-com:office:office" xmlns:r="http://schemas.openxmlformats.org/officeDocument/2006/relationships" xmlns:m="http://schemas.openxmlformats.org/officeDocument/2006/math" xmlns:v="urn:schemas-microsoft-com:vml" xmlns:wp14="http://schemas.microsoft.com/office/word/2010/wordprocessingDrawing" xmlns:wp="http://schemas.openxmlformats.org/drawingml/2006/wordprocessingDrawing" xmlns:w10="urn:schemas-microsoft-com:office:word" xmlns:w="http://schemas.openxmlformats.org/wordprocessingml/2006/main" xmlns:w14="http://schemas.microsoft.com/office/word/2010/wordml" xmlns:w15="http://schemas.microsoft.com/office/word/2012/wordml" xmlns:w16cid="http://schemas.microsoft.com/office/word/2016/wordml/cid" xmlns:w16se="http://schemas.microsoft.com/office/word/2015/wordml/symex" xmlns:wpg="http://schemas.microsoft.com/office/word/2010/wordprocessingGroup" xmlns:wpi="http://schemas.microsoft.com/office/word/2010/wordprocessingInk" xmlns:wne="http://schemas.microsoft.com/office/word/2006/wordml" xmlns:wps="http://schemas.microsoft.com/office/word/2010/wordprocessingShape" mc:Ignorable="w14 w15 w16se w16cid wp14">
   <w:footnote w:type="separator" w:id="-1">
     <w:p>
       <w:r>
@@ -30805,7 +30782,7 @@
 </file>
 
 <file path=word/header1.xml><?xml version="1.0" encoding="utf-8"?>
-<w:hdr xmlns:wpc="http://schemas.microsoft.com/office/word/2010/wordprocessingCanvas" xmlns:mc="http://schemas.openxmlformats.org/markup-compatibility/2006" xmlns:o="urn:schemas-microsoft-com:office:office" xmlns:r="http://schemas.openxmlformats.org/officeDocument/2006/relationships" xmlns:m="http://schemas.openxmlformats.org/officeDocument/2006/math" xmlns:v="urn:schemas-microsoft-com:vml" xmlns:wp14="http://schemas.microsoft.com/office/word/2010/wordprocessingDrawing" xmlns:wp="http://schemas.openxmlformats.org/drawingml/2006/wordprocessingDrawing" xmlns:w10="urn:schemas-microsoft-com:office:word" xmlns:w="http://schemas.openxmlformats.org/wordprocessingml/2006/main" xmlns:w14="http://schemas.microsoft.com/office/word/2010/wordml" xmlns:wpg="http://schemas.microsoft.com/office/word/2010/wordprocessingGroup" xmlns:wpi="http://schemas.microsoft.com/office/word/2010/wordprocessingInk" xmlns:wne="http://schemas.microsoft.com/office/word/2006/wordml" xmlns:wps="http://schemas.microsoft.com/office/word/2010/wordprocessingShape" mc:Ignorable="w14 wp14">
+<w:hdr xmlns:wpc="http://schemas.microsoft.com/office/word/2010/wordprocessingCanvas" xmlns:cx="http://schemas.microsoft.com/office/drawing/2014/chartex" xmlns:cx1="http://schemas.microsoft.com/office/drawing/2015/9/8/chartex" xmlns:cx2="http://schemas.microsoft.com/office/drawing/2015/10/21/chartex" xmlns:cx3="http://schemas.microsoft.com/office/drawing/2016/5/9/chartex" xmlns:cx4="http://schemas.microsoft.com/office/drawing/2016/5/10/chartex" xmlns:cx5="http://schemas.microsoft.com/office/drawing/2016/5/11/chartex" xmlns:cx6="http://schemas.microsoft.com/office/drawing/2016/5/12/chartex" xmlns:cx7="http://schemas.microsoft.com/office/drawing/2016/5/13/chartex" xmlns:cx8="http://schemas.microsoft.com/office/drawing/2016/5/14/chartex" xmlns:mc="http://schemas.openxmlformats.org/markup-compatibility/2006" xmlns:aink="http://schemas.microsoft.com/office/drawing/2016/ink" xmlns:am3d="http://schemas.microsoft.com/office/drawing/2017/model3d" xmlns:o="urn:schemas-microsoft-com:office:office" xmlns:r="http://schemas.openxmlformats.org/officeDocument/2006/relationships" xmlns:m="http://schemas.openxmlformats.org/officeDocument/2006/math" xmlns:v="urn:schemas-microsoft-com:vml" xmlns:wp14="http://schemas.microsoft.com/office/word/2010/wordprocessingDrawing" xmlns:wp="http://schemas.openxmlformats.org/drawingml/2006/wordprocessingDrawing" xmlns:w10="urn:schemas-microsoft-com:office:word" xmlns:w="http://schemas.openxmlformats.org/wordprocessingml/2006/main" xmlns:w14="http://schemas.microsoft.com/office/word/2010/wordml" xmlns:w15="http://schemas.microsoft.com/office/word/2012/wordml" xmlns:w16cid="http://schemas.microsoft.com/office/word/2016/wordml/cid" xmlns:w16se="http://schemas.microsoft.com/office/word/2015/wordml/symex" xmlns:wpg="http://schemas.microsoft.com/office/word/2010/wordprocessingGroup" xmlns:wpi="http://schemas.microsoft.com/office/word/2010/wordprocessingInk" xmlns:wne="http://schemas.microsoft.com/office/word/2006/wordml" xmlns:wps="http://schemas.microsoft.com/office/word/2010/wordprocessingShape" mc:Ignorable="w14 w15 w16se w16cid wp14">
   <w:tbl>
     <w:tblPr>
       <w:tblW w:w="9898" w:type="dxa"/>
@@ -30989,8 +30966,8 @@
 </file>
 
 <file path=word/numbering.xml><?xml version="1.0" encoding="utf-8"?>
-<w:numbering xmlns:wpc="http://schemas.microsoft.com/office/word/2010/wordprocessingCanvas" xmlns:mc="http://schemas.openxmlformats.org/markup-compatibility/2006" xmlns:o="urn:schemas-microsoft-com:office:office" xmlns:r="http://schemas.openxmlformats.org/officeDocument/2006/relationships" xmlns:m="http://schemas.openxmlformats.org/officeDocument/2006/math" xmlns:v="urn:schemas-microsoft-com:vml" xmlns:wp14="http://schemas.microsoft.com/office/word/2010/wordprocessingDrawing" xmlns:wp="http://schemas.openxmlformats.org/drawingml/2006/wordprocessingDrawing" xmlns:w10="urn:schemas-microsoft-com:office:word" xmlns:w="http://schemas.openxmlformats.org/wordprocessingml/2006/main" xmlns:w14="http://schemas.microsoft.com/office/word/2010/wordml" xmlns:wpg="http://schemas.microsoft.com/office/word/2010/wordprocessingGroup" xmlns:wpi="http://schemas.microsoft.com/office/word/2010/wordprocessingInk" xmlns:wne="http://schemas.microsoft.com/office/word/2006/wordml" xmlns:wps="http://schemas.microsoft.com/office/word/2010/wordprocessingShape" mc:Ignorable="w14 wp14">
-  <w:abstractNum w:abstractNumId="0">
+<w:numbering xmlns:wpc="http://schemas.microsoft.com/office/word/2010/wordprocessingCanvas" xmlns:cx="http://schemas.microsoft.com/office/drawing/2014/chartex" xmlns:cx1="http://schemas.microsoft.com/office/drawing/2015/9/8/chartex" xmlns:cx2="http://schemas.microsoft.com/office/drawing/2015/10/21/chartex" xmlns:cx3="http://schemas.microsoft.com/office/drawing/2016/5/9/chartex" xmlns:cx4="http://schemas.microsoft.com/office/drawing/2016/5/10/chartex" xmlns:cx5="http://schemas.microsoft.com/office/drawing/2016/5/11/chartex" xmlns:cx6="http://schemas.microsoft.com/office/drawing/2016/5/12/chartex" xmlns:cx7="http://schemas.microsoft.com/office/drawing/2016/5/13/chartex" xmlns:cx8="http://schemas.microsoft.com/office/drawing/2016/5/14/chartex" xmlns:mc="http://schemas.openxmlformats.org/markup-compatibility/2006" xmlns:aink="http://schemas.microsoft.com/office/drawing/2016/ink" xmlns:am3d="http://schemas.microsoft.com/office/drawing/2017/model3d" xmlns:o="urn:schemas-microsoft-com:office:office" xmlns:r="http://schemas.openxmlformats.org/officeDocument/2006/relationships" xmlns:m="http://schemas.openxmlformats.org/officeDocument/2006/math" xmlns:v="urn:schemas-microsoft-com:vml" xmlns:wp14="http://schemas.microsoft.com/office/word/2010/wordprocessingDrawing" xmlns:wp="http://schemas.openxmlformats.org/drawingml/2006/wordprocessingDrawing" xmlns:w10="urn:schemas-microsoft-com:office:word" xmlns:w="http://schemas.openxmlformats.org/wordprocessingml/2006/main" xmlns:w14="http://schemas.microsoft.com/office/word/2010/wordml" xmlns:w15="http://schemas.microsoft.com/office/word/2012/wordml" xmlns:w16cid="http://schemas.microsoft.com/office/word/2016/wordml/cid" xmlns:w16se="http://schemas.microsoft.com/office/word/2015/wordml/symex" xmlns:wpg="http://schemas.microsoft.com/office/word/2010/wordprocessingGroup" xmlns:wpi="http://schemas.microsoft.com/office/word/2010/wordprocessingInk" xmlns:wne="http://schemas.microsoft.com/office/word/2006/wordml" xmlns:wps="http://schemas.microsoft.com/office/word/2010/wordprocessingShape" mc:Ignorable="w14 w15 w16se w16cid wp14">
+  <w:abstractNum w:abstractNumId="0" w15:restartNumberingAfterBreak="0">
     <w:nsid w:val="02996061"/>
     <w:multiLevelType w:val="multilevel"/>
     <w:tmpl w:val="6EC03D6C"/>
@@ -31103,7 +31080,7 @@
       </w:rPr>
     </w:lvl>
   </w:abstractNum>
-  <w:abstractNum w:abstractNumId="1">
+  <w:abstractNum w:abstractNumId="1" w15:restartNumberingAfterBreak="0">
     <w:nsid w:val="062858C7"/>
     <w:multiLevelType w:val="multilevel"/>
     <w:tmpl w:val="3EB2891E"/>
@@ -31216,7 +31193,7 @@
       </w:rPr>
     </w:lvl>
   </w:abstractNum>
-  <w:abstractNum w:abstractNumId="2">
+  <w:abstractNum w:abstractNumId="2" w15:restartNumberingAfterBreak="0">
     <w:nsid w:val="068C6BEB"/>
     <w:multiLevelType w:val="multilevel"/>
     <w:tmpl w:val="DFB22B98"/>
@@ -31305,7 +31282,7 @@
       </w:pPr>
     </w:lvl>
   </w:abstractNum>
-  <w:abstractNum w:abstractNumId="3">
+  <w:abstractNum w:abstractNumId="3" w15:restartNumberingAfterBreak="0">
     <w:nsid w:val="083A3FE4"/>
     <w:multiLevelType w:val="multilevel"/>
     <w:tmpl w:val="78D87446"/>
@@ -31418,7 +31395,7 @@
       </w:rPr>
     </w:lvl>
   </w:abstractNum>
-  <w:abstractNum w:abstractNumId="4">
+  <w:abstractNum w:abstractNumId="4" w15:restartNumberingAfterBreak="0">
     <w:nsid w:val="09C91603"/>
     <w:multiLevelType w:val="multilevel"/>
     <w:tmpl w:val="38B499BE"/>
@@ -31580,7 +31557,7 @@
       </w:pPr>
     </w:lvl>
   </w:abstractNum>
-  <w:abstractNum w:abstractNumId="5">
+  <w:abstractNum w:abstractNumId="5" w15:restartNumberingAfterBreak="0">
     <w:nsid w:val="09D01FF3"/>
     <w:multiLevelType w:val="multilevel"/>
     <w:tmpl w:val="CE029832"/>
@@ -31666,7 +31643,7 @@
       </w:pPr>
     </w:lvl>
   </w:abstractNum>
-  <w:abstractNum w:abstractNumId="6">
+  <w:abstractNum w:abstractNumId="6" w15:restartNumberingAfterBreak="0">
     <w:nsid w:val="0D401563"/>
     <w:multiLevelType w:val="multilevel"/>
     <w:tmpl w:val="5B2040AA"/>
@@ -31779,7 +31756,7 @@
       </w:rPr>
     </w:lvl>
   </w:abstractNum>
-  <w:abstractNum w:abstractNumId="7">
+  <w:abstractNum w:abstractNumId="7" w15:restartNumberingAfterBreak="0">
     <w:nsid w:val="0E9237E9"/>
     <w:multiLevelType w:val="multilevel"/>
     <w:tmpl w:val="492EEF4C"/>
@@ -31892,7 +31869,7 @@
       </w:rPr>
     </w:lvl>
   </w:abstractNum>
-  <w:abstractNum w:abstractNumId="8">
+  <w:abstractNum w:abstractNumId="8" w15:restartNumberingAfterBreak="0">
     <w:nsid w:val="189B25A2"/>
     <w:multiLevelType w:val="multilevel"/>
     <w:tmpl w:val="C5BC3182"/>
@@ -32005,7 +31982,7 @@
       </w:rPr>
     </w:lvl>
   </w:abstractNum>
-  <w:abstractNum w:abstractNumId="9">
+  <w:abstractNum w:abstractNumId="9" w15:restartNumberingAfterBreak="0">
     <w:nsid w:val="1DBF5234"/>
     <w:multiLevelType w:val="multilevel"/>
     <w:tmpl w:val="A9EC5AA2"/>
@@ -32118,7 +32095,7 @@
       </w:rPr>
     </w:lvl>
   </w:abstractNum>
-  <w:abstractNum w:abstractNumId="10">
+  <w:abstractNum w:abstractNumId="10" w15:restartNumberingAfterBreak="0">
     <w:nsid w:val="20CC7149"/>
     <w:multiLevelType w:val="multilevel"/>
     <w:tmpl w:val="ADC28F42"/>
@@ -32231,7 +32208,7 @@
       </w:rPr>
     </w:lvl>
   </w:abstractNum>
-  <w:abstractNum w:abstractNumId="11">
+  <w:abstractNum w:abstractNumId="11" w15:restartNumberingAfterBreak="0">
     <w:nsid w:val="240343BA"/>
     <w:multiLevelType w:val="multilevel"/>
     <w:tmpl w:val="05F4DD82"/>
@@ -32317,7 +32294,7 @@
       </w:pPr>
     </w:lvl>
   </w:abstractNum>
-  <w:abstractNum w:abstractNumId="12">
+  <w:abstractNum w:abstractNumId="12" w15:restartNumberingAfterBreak="0">
     <w:nsid w:val="257C494C"/>
     <w:multiLevelType w:val="multilevel"/>
     <w:tmpl w:val="49DE27E0"/>
@@ -32403,7 +32380,7 @@
       </w:pPr>
     </w:lvl>
   </w:abstractNum>
-  <w:abstractNum w:abstractNumId="13">
+  <w:abstractNum w:abstractNumId="13" w15:restartNumberingAfterBreak="0">
     <w:nsid w:val="2801658D"/>
     <w:multiLevelType w:val="multilevel"/>
     <w:tmpl w:val="37E22F58"/>
@@ -32516,7 +32493,7 @@
       </w:rPr>
     </w:lvl>
   </w:abstractNum>
-  <w:abstractNum w:abstractNumId="14">
+  <w:abstractNum w:abstractNumId="14" w15:restartNumberingAfterBreak="0">
     <w:nsid w:val="29E575A3"/>
     <w:multiLevelType w:val="multilevel"/>
     <w:tmpl w:val="60F8A014"/>
@@ -32658,7 +32635,7 @@
       </w:pPr>
     </w:lvl>
   </w:abstractNum>
-  <w:abstractNum w:abstractNumId="15">
+  <w:abstractNum w:abstractNumId="15" w15:restartNumberingAfterBreak="0">
     <w:nsid w:val="2F312FE7"/>
     <w:multiLevelType w:val="multilevel"/>
     <w:tmpl w:val="E49E1182"/>
@@ -32771,7 +32748,7 @@
       </w:rPr>
     </w:lvl>
   </w:abstractNum>
-  <w:abstractNum w:abstractNumId="16">
+  <w:abstractNum w:abstractNumId="16" w15:restartNumberingAfterBreak="0">
     <w:nsid w:val="3A32618B"/>
     <w:multiLevelType w:val="multilevel"/>
     <w:tmpl w:val="A7829C14"/>
@@ -32884,7 +32861,7 @@
       </w:rPr>
     </w:lvl>
   </w:abstractNum>
-  <w:abstractNum w:abstractNumId="17">
+  <w:abstractNum w:abstractNumId="17" w15:restartNumberingAfterBreak="0">
     <w:nsid w:val="3E655CF6"/>
     <w:multiLevelType w:val="multilevel"/>
     <w:tmpl w:val="28CEEDBA"/>
@@ -32997,7 +32974,7 @@
       </w:rPr>
     </w:lvl>
   </w:abstractNum>
-  <w:abstractNum w:abstractNumId="18">
+  <w:abstractNum w:abstractNumId="18" w15:restartNumberingAfterBreak="0">
     <w:nsid w:val="41C8551D"/>
     <w:multiLevelType w:val="multilevel"/>
     <w:tmpl w:val="14F203FC"/>
@@ -33110,7 +33087,7 @@
       </w:rPr>
     </w:lvl>
   </w:abstractNum>
-  <w:abstractNum w:abstractNumId="19">
+  <w:abstractNum w:abstractNumId="19" w15:restartNumberingAfterBreak="0">
     <w:nsid w:val="43D743DA"/>
     <w:multiLevelType w:val="multilevel"/>
     <w:tmpl w:val="698C8C34"/>
@@ -33223,7 +33200,7 @@
       </w:rPr>
     </w:lvl>
   </w:abstractNum>
-  <w:abstractNum w:abstractNumId="20">
+  <w:abstractNum w:abstractNumId="20" w15:restartNumberingAfterBreak="0">
     <w:nsid w:val="47FE2A35"/>
     <w:multiLevelType w:val="multilevel"/>
     <w:tmpl w:val="C78280E4"/>
@@ -33336,7 +33313,7 @@
       </w:rPr>
     </w:lvl>
   </w:abstractNum>
-  <w:abstractNum w:abstractNumId="21">
+  <w:abstractNum w:abstractNumId="21" w15:restartNumberingAfterBreak="0">
     <w:nsid w:val="4DC37413"/>
     <w:multiLevelType w:val="multilevel"/>
     <w:tmpl w:val="81065F3C"/>
@@ -33422,7 +33399,7 @@
       </w:pPr>
     </w:lvl>
   </w:abstractNum>
-  <w:abstractNum w:abstractNumId="22">
+  <w:abstractNum w:abstractNumId="22" w15:restartNumberingAfterBreak="0">
     <w:nsid w:val="591F5583"/>
     <w:multiLevelType w:val="multilevel"/>
     <w:tmpl w:val="B49C3644"/>
@@ -33535,7 +33512,7 @@
       </w:rPr>
     </w:lvl>
   </w:abstractNum>
-  <w:abstractNum w:abstractNumId="23">
+  <w:abstractNum w:abstractNumId="23" w15:restartNumberingAfterBreak="0">
     <w:nsid w:val="5CCE01FB"/>
     <w:multiLevelType w:val="multilevel"/>
     <w:tmpl w:val="67D01958"/>
@@ -33645,7 +33622,7 @@
       </w:rPr>
     </w:lvl>
   </w:abstractNum>
-  <w:abstractNum w:abstractNumId="24">
+  <w:abstractNum w:abstractNumId="24" w15:restartNumberingAfterBreak="0">
     <w:nsid w:val="5E593801"/>
     <w:multiLevelType w:val="multilevel"/>
     <w:tmpl w:val="74C2B6D2"/>
@@ -33758,7 +33735,7 @@
       </w:rPr>
     </w:lvl>
   </w:abstractNum>
-  <w:abstractNum w:abstractNumId="25">
+  <w:abstractNum w:abstractNumId="25" w15:restartNumberingAfterBreak="0">
     <w:nsid w:val="617A552B"/>
     <w:multiLevelType w:val="multilevel"/>
     <w:tmpl w:val="177C6F94"/>
@@ -33871,7 +33848,7 @@
       </w:rPr>
     </w:lvl>
   </w:abstractNum>
-  <w:abstractNum w:abstractNumId="26">
+  <w:abstractNum w:abstractNumId="26" w15:restartNumberingAfterBreak="0">
     <w:nsid w:val="63840C6D"/>
     <w:multiLevelType w:val="multilevel"/>
     <w:tmpl w:val="DB063084"/>
@@ -33981,7 +33958,7 @@
       </w:rPr>
     </w:lvl>
   </w:abstractNum>
-  <w:abstractNum w:abstractNumId="27">
+  <w:abstractNum w:abstractNumId="27" w15:restartNumberingAfterBreak="0">
     <w:nsid w:val="679C2920"/>
     <w:multiLevelType w:val="multilevel"/>
     <w:tmpl w:val="DC7E7F9E"/>
@@ -34067,7 +34044,7 @@
       </w:pPr>
     </w:lvl>
   </w:abstractNum>
-  <w:abstractNum w:abstractNumId="28">
+  <w:abstractNum w:abstractNumId="28" w15:restartNumberingAfterBreak="0">
     <w:nsid w:val="74D4475C"/>
     <w:multiLevelType w:val="multilevel"/>
     <w:tmpl w:val="C18821C0"/>
@@ -34180,7 +34157,7 @@
       </w:rPr>
     </w:lvl>
   </w:abstractNum>
-  <w:abstractNum w:abstractNumId="29">
+  <w:abstractNum w:abstractNumId="29" w15:restartNumberingAfterBreak="0">
     <w:nsid w:val="7F552B3E"/>
     <w:multiLevelType w:val="multilevel"/>
     <w:tmpl w:val="34F87F0E"/>
@@ -34293,7 +34270,7 @@
       </w:rPr>
     </w:lvl>
   </w:abstractNum>
-  <w:abstractNum w:abstractNumId="30">
+  <w:abstractNum w:abstractNumId="30" w15:restartNumberingAfterBreak="0">
     <w:nsid w:val="7F606ACF"/>
     <w:multiLevelType w:val="multilevel"/>
     <w:tmpl w:val="A50C63E8"/>
@@ -34506,7 +34483,7 @@
 </file>
 
 <file path=word/styles.xml><?xml version="1.0" encoding="utf-8"?>
-<w:styles xmlns:mc="http://schemas.openxmlformats.org/markup-compatibility/2006" xmlns:r="http://schemas.openxmlformats.org/officeDocument/2006/relationships" xmlns:w="http://schemas.openxmlformats.org/wordprocessingml/2006/main" xmlns:w14="http://schemas.microsoft.com/office/word/2010/wordml" mc:Ignorable="w14">
+<w:styles xmlns:mc="http://schemas.openxmlformats.org/markup-compatibility/2006" xmlns:r="http://schemas.openxmlformats.org/officeDocument/2006/relationships" xmlns:w="http://schemas.openxmlformats.org/wordprocessingml/2006/main" xmlns:w14="http://schemas.microsoft.com/office/word/2010/wordml" xmlns:w15="http://schemas.microsoft.com/office/word/2012/wordml" xmlns:w16cid="http://schemas.microsoft.com/office/word/2016/wordml/cid" xmlns:w16se="http://schemas.microsoft.com/office/word/2015/wordml/symex" mc:Ignorable="w14 w15 w16se w16cid">
   <w:docDefaults>
     <w:rPrDefault>
       <w:rPr>
@@ -34520,29 +34497,107 @@
       </w:pPr>
     </w:pPrDefault>
   </w:docDefaults>
-  <w:latentStyles w:defLockedState="0" w:defUIPriority="0" w:defSemiHidden="0" w:defUnhideWhenUsed="0" w:defQFormat="0" w:count="267">
+  <w:latentStyles w:defLockedState="0" w:defUIPriority="0" w:defSemiHidden="0" w:defUnhideWhenUsed="0" w:defQFormat="0" w:count="376">
     <w:lsdException w:name="Normal" w:qFormat="1"/>
     <w:lsdException w:name="heading 1" w:qFormat="1"/>
-    <w:lsdException w:name="heading 2" w:qFormat="1"/>
-    <w:lsdException w:name="heading 3" w:qFormat="1"/>
-    <w:lsdException w:name="heading 4" w:qFormat="1"/>
-    <w:lsdException w:name="heading 5" w:qFormat="1"/>
-    <w:lsdException w:name="heading 6" w:qFormat="1"/>
-    <w:lsdException w:name="heading 7" w:qFormat="1"/>
-    <w:lsdException w:name="heading 8" w:qFormat="1"/>
-    <w:lsdException w:name="heading 9" w:qFormat="1"/>
-    <w:lsdException w:name="toc 1" w:uiPriority="39"/>
-    <w:lsdException w:name="toc 2" w:uiPriority="39"/>
-    <w:lsdException w:name="toc 3" w:uiPriority="39"/>
+    <w:lsdException w:name="heading 2" w:semiHidden="1" w:unhideWhenUsed="1" w:qFormat="1"/>
+    <w:lsdException w:name="heading 3" w:semiHidden="1" w:unhideWhenUsed="1" w:qFormat="1"/>
+    <w:lsdException w:name="heading 4" w:semiHidden="1" w:unhideWhenUsed="1" w:qFormat="1"/>
+    <w:lsdException w:name="heading 5" w:semiHidden="1" w:unhideWhenUsed="1" w:qFormat="1"/>
+    <w:lsdException w:name="heading 6" w:semiHidden="1" w:unhideWhenUsed="1" w:qFormat="1"/>
+    <w:lsdException w:name="heading 7" w:semiHidden="1" w:unhideWhenUsed="1" w:qFormat="1"/>
+    <w:lsdException w:name="heading 8" w:semiHidden="1" w:unhideWhenUsed="1" w:qFormat="1"/>
+    <w:lsdException w:name="heading 9" w:semiHidden="1" w:unhideWhenUsed="1" w:qFormat="1"/>
+    <w:lsdException w:name="index 1" w:semiHidden="1" w:unhideWhenUsed="1"/>
+    <w:lsdException w:name="index 2" w:semiHidden="1" w:unhideWhenUsed="1"/>
+    <w:lsdException w:name="index 3" w:semiHidden="1" w:unhideWhenUsed="1"/>
+    <w:lsdException w:name="index 4" w:semiHidden="1" w:unhideWhenUsed="1"/>
+    <w:lsdException w:name="index 5" w:semiHidden="1" w:unhideWhenUsed="1"/>
+    <w:lsdException w:name="index 6" w:semiHidden="1" w:unhideWhenUsed="1"/>
+    <w:lsdException w:name="index 7" w:semiHidden="1" w:unhideWhenUsed="1"/>
+    <w:lsdException w:name="index 8" w:semiHidden="1" w:unhideWhenUsed="1"/>
+    <w:lsdException w:name="index 9" w:semiHidden="1" w:unhideWhenUsed="1"/>
+    <w:lsdException w:name="toc 1" w:semiHidden="1" w:uiPriority="39" w:unhideWhenUsed="1"/>
+    <w:lsdException w:name="toc 2" w:semiHidden="1" w:uiPriority="39" w:unhideWhenUsed="1"/>
+    <w:lsdException w:name="toc 3" w:semiHidden="1" w:uiPriority="39" w:unhideWhenUsed="1"/>
+    <w:lsdException w:name="toc 4" w:semiHidden="1" w:unhideWhenUsed="1"/>
+    <w:lsdException w:name="toc 5" w:semiHidden="1" w:unhideWhenUsed="1"/>
+    <w:lsdException w:name="toc 6" w:semiHidden="1" w:unhideWhenUsed="1"/>
+    <w:lsdException w:name="toc 7" w:semiHidden="1" w:unhideWhenUsed="1"/>
+    <w:lsdException w:name="toc 8" w:semiHidden="1" w:unhideWhenUsed="1"/>
+    <w:lsdException w:name="toc 9" w:semiHidden="1" w:unhideWhenUsed="1"/>
+    <w:lsdException w:name="Normal Indent" w:semiHidden="1" w:unhideWhenUsed="1"/>
+    <w:lsdException w:name="footnote text" w:semiHidden="1" w:unhideWhenUsed="1"/>
+    <w:lsdException w:name="annotation text" w:semiHidden="1" w:unhideWhenUsed="1"/>
+    <w:lsdException w:name="header" w:semiHidden="1" w:unhideWhenUsed="1"/>
+    <w:lsdException w:name="footer" w:semiHidden="1" w:unhideWhenUsed="1"/>
+    <w:lsdException w:name="index heading" w:semiHidden="1" w:unhideWhenUsed="1"/>
     <w:lsdException w:name="caption" w:semiHidden="1" w:unhideWhenUsed="1" w:qFormat="1"/>
+    <w:lsdException w:name="table of figures" w:semiHidden="1" w:unhideWhenUsed="1"/>
+    <w:lsdException w:name="envelope address" w:semiHidden="1" w:unhideWhenUsed="1"/>
+    <w:lsdException w:name="envelope return" w:semiHidden="1" w:unhideWhenUsed="1"/>
+    <w:lsdException w:name="footnote reference" w:semiHidden="1" w:unhideWhenUsed="1"/>
+    <w:lsdException w:name="annotation reference" w:semiHidden="1" w:unhideWhenUsed="1"/>
+    <w:lsdException w:name="line number" w:semiHidden="1" w:unhideWhenUsed="1"/>
+    <w:lsdException w:name="page number" w:semiHidden="1" w:unhideWhenUsed="1"/>
+    <w:lsdException w:name="endnote reference" w:semiHidden="1" w:unhideWhenUsed="1"/>
+    <w:lsdException w:name="endnote text" w:semiHidden="1" w:unhideWhenUsed="1"/>
+    <w:lsdException w:name="macro" w:semiHidden="1" w:unhideWhenUsed="1"/>
+    <w:lsdException w:name="toa heading" w:semiHidden="1" w:unhideWhenUsed="1"/>
+    <w:lsdException w:name="List Number" w:semiHidden="1" w:unhideWhenUsed="1"/>
+    <w:lsdException w:name="List 2" w:semiHidden="1" w:unhideWhenUsed="1"/>
+    <w:lsdException w:name="List 3" w:semiHidden="1" w:unhideWhenUsed="1"/>
+    <w:lsdException w:name="List 4" w:semiHidden="1" w:unhideWhenUsed="1"/>
+    <w:lsdException w:name="List 5" w:semiHidden="1" w:unhideWhenUsed="1"/>
+    <w:lsdException w:name="List Bullet 2" w:semiHidden="1" w:unhideWhenUsed="1"/>
+    <w:lsdException w:name="List Bullet 3" w:semiHidden="1" w:unhideWhenUsed="1"/>
+    <w:lsdException w:name="List Bullet 4" w:semiHidden="1" w:unhideWhenUsed="1"/>
+    <w:lsdException w:name="List Bullet 5" w:semiHidden="1" w:unhideWhenUsed="1"/>
+    <w:lsdException w:name="List Number 2" w:semiHidden="1" w:unhideWhenUsed="1"/>
+    <w:lsdException w:name="List Number 3" w:semiHidden="1" w:unhideWhenUsed="1"/>
+    <w:lsdException w:name="List Number 4" w:semiHidden="1" w:unhideWhenUsed="1"/>
+    <w:lsdException w:name="List Number 5" w:semiHidden="1" w:unhideWhenUsed="1"/>
     <w:lsdException w:name="Title" w:qFormat="1"/>
+    <w:lsdException w:name="Closing" w:semiHidden="1" w:unhideWhenUsed="1"/>
+    <w:lsdException w:name="Signature" w:semiHidden="1" w:unhideWhenUsed="1"/>
+    <w:lsdException w:name="Default Paragraph Font" w:semiHidden="1" w:unhideWhenUsed="1"/>
+    <w:lsdException w:name="Body Text" w:semiHidden="1" w:unhideWhenUsed="1"/>
+    <w:lsdException w:name="Body Text Indent" w:semiHidden="1" w:unhideWhenUsed="1"/>
+    <w:lsdException w:name="List Continue" w:semiHidden="1" w:unhideWhenUsed="1"/>
+    <w:lsdException w:name="Message Header" w:semiHidden="1" w:unhideWhenUsed="1"/>
     <w:lsdException w:name="Subtitle" w:qFormat="1"/>
-    <w:lsdException w:name="Hyperlink" w:uiPriority="99"/>
+    <w:lsdException w:name="Salutation" w:semiHidden="1" w:unhideWhenUsed="1"/>
+    <w:lsdException w:name="Date" w:semiHidden="1" w:unhideWhenUsed="1"/>
+    <w:lsdException w:name="Body Text First Indent" w:semiHidden="1" w:unhideWhenUsed="1"/>
+    <w:lsdException w:name="Body Text First Indent 2" w:semiHidden="1" w:unhideWhenUsed="1"/>
+    <w:lsdException w:name="Note Heading" w:semiHidden="1" w:unhideWhenUsed="1"/>
+    <w:lsdException w:name="Body Text 2" w:semiHidden="1" w:unhideWhenUsed="1"/>
+    <w:lsdException w:name="Body Text 3" w:semiHidden="1" w:unhideWhenUsed="1"/>
+    <w:lsdException w:name="Body Text Indent 2" w:semiHidden="1" w:unhideWhenUsed="1"/>
+    <w:lsdException w:name="Body Text Indent 3" w:semiHidden="1" w:unhideWhenUsed="1"/>
+    <w:lsdException w:name="Block Text" w:semiHidden="1" w:unhideWhenUsed="1"/>
+    <w:lsdException w:name="Hyperlink" w:semiHidden="1" w:uiPriority="99" w:unhideWhenUsed="1"/>
+    <w:lsdException w:name="FollowedHyperlink" w:semiHidden="1" w:unhideWhenUsed="1"/>
     <w:lsdException w:name="Strong" w:uiPriority="22" w:qFormat="1"/>
     <w:lsdException w:name="Emphasis" w:qFormat="1"/>
-    <w:lsdException w:name="Normal (Web)" w:uiPriority="99"/>
+    <w:lsdException w:name="Document Map" w:semiHidden="1" w:unhideWhenUsed="1"/>
+    <w:lsdException w:name="Plain Text" w:semiHidden="1" w:unhideWhenUsed="1"/>
+    <w:lsdException w:name="E-mail Signature" w:semiHidden="1" w:unhideWhenUsed="1"/>
+    <w:lsdException w:name="HTML Top of Form" w:semiHidden="1" w:unhideWhenUsed="1"/>
+    <w:lsdException w:name="HTML Bottom of Form" w:semiHidden="1" w:unhideWhenUsed="1"/>
+    <w:lsdException w:name="Normal (Web)" w:semiHidden="1" w:uiPriority="99" w:unhideWhenUsed="1"/>
+    <w:lsdException w:name="HTML Acronym" w:semiHidden="1" w:unhideWhenUsed="1"/>
+    <w:lsdException w:name="HTML Address" w:semiHidden="1" w:unhideWhenUsed="1"/>
+    <w:lsdException w:name="HTML Cite" w:semiHidden="1" w:unhideWhenUsed="1"/>
+    <w:lsdException w:name="HTML Code" w:semiHidden="1" w:unhideWhenUsed="1"/>
+    <w:lsdException w:name="HTML Definition" w:semiHidden="1" w:unhideWhenUsed="1"/>
+    <w:lsdException w:name="HTML Keyboard" w:semiHidden="1" w:unhideWhenUsed="1"/>
     <w:lsdException w:name="HTML Preformatted" w:semiHidden="1" w:unhideWhenUsed="1"/>
+    <w:lsdException w:name="HTML Sample" w:semiHidden="1" w:unhideWhenUsed="1"/>
+    <w:lsdException w:name="HTML Typewriter" w:semiHidden="1" w:unhideWhenUsed="1"/>
+    <w:lsdException w:name="HTML Variable" w:semiHidden="1" w:unhideWhenUsed="1"/>
     <w:lsdException w:name="Normal Table" w:semiHidden="1" w:unhideWhenUsed="1"/>
+    <w:lsdException w:name="annotation subject" w:semiHidden="1" w:unhideWhenUsed="1"/>
     <w:lsdException w:name="No List" w:semiHidden="1" w:unhideWhenUsed="1"/>
     <w:lsdException w:name="Outline List 1" w:semiHidden="1" w:unhideWhenUsed="1"/>
     <w:lsdException w:name="Outline List 2" w:semiHidden="1" w:unhideWhenUsed="1"/>
@@ -34587,9 +34642,6 @@
     <w:lsdException w:name="Table Subtle 1" w:semiHidden="1" w:unhideWhenUsed="1"/>
     <w:lsdException w:name="Table Subtle 2" w:semiHidden="1" w:unhideWhenUsed="1"/>
     <w:lsdException w:name="Table Web 1" w:semiHidden="1" w:unhideWhenUsed="1"/>
-    <w:lsdException w:name="Table Web 2" w:semiHidden="1" w:unhideWhenUsed="1"/>
-    <w:lsdException w:name="Table Web 3" w:semiHidden="1" w:unhideWhenUsed="1"/>
-    <w:lsdException w:name="Table Theme" w:semiHidden="1" w:unhideWhenUsed="1"/>
     <w:lsdException w:name="Placeholder Text" w:semiHidden="1" w:uiPriority="99"/>
     <w:lsdException w:name="No Spacing" w:uiPriority="1" w:qFormat="1"/>
     <w:lsdException w:name="Light Shading" w:uiPriority="60"/>
@@ -34701,6 +34753,115 @@
     <w:lsdException w:name="Book Title" w:uiPriority="33" w:qFormat="1"/>
     <w:lsdException w:name="Bibliography" w:semiHidden="1" w:uiPriority="37" w:unhideWhenUsed="1"/>
     <w:lsdException w:name="TOC Heading" w:semiHidden="1" w:uiPriority="39" w:unhideWhenUsed="1" w:qFormat="1"/>
+    <w:lsdException w:name="Plain Table 1" w:uiPriority="41"/>
+    <w:lsdException w:name="Plain Table 2" w:uiPriority="42"/>
+    <w:lsdException w:name="Plain Table 3" w:uiPriority="43"/>
+    <w:lsdException w:name="Plain Table 4" w:uiPriority="44"/>
+    <w:lsdException w:name="Plain Table 5" w:uiPriority="45"/>
+    <w:lsdException w:name="Grid Table Light" w:uiPriority="40"/>
+    <w:lsdException w:name="Grid Table 1 Light" w:uiPriority="46"/>
+    <w:lsdException w:name="Grid Table 2" w:uiPriority="47"/>
+    <w:lsdException w:name="Grid Table 3" w:uiPriority="48"/>
+    <w:lsdException w:name="Grid Table 4" w:uiPriority="49"/>
+    <w:lsdException w:name="Grid Table 5 Dark" w:uiPriority="50"/>
+    <w:lsdException w:name="Grid Table 6 Colorful" w:uiPriority="51"/>
+    <w:lsdException w:name="Grid Table 7 Colorful" w:uiPriority="52"/>
+    <w:lsdException w:name="Grid Table 1 Light Accent 1" w:uiPriority="46"/>
+    <w:lsdException w:name="Grid Table 2 Accent 1" w:uiPriority="47"/>
+    <w:lsdException w:name="Grid Table 3 Accent 1" w:uiPriority="48"/>
+    <w:lsdException w:name="Grid Table 4 Accent 1" w:uiPriority="49"/>
+    <w:lsdException w:name="Grid Table 5 Dark Accent 1" w:uiPriority="50"/>
+    <w:lsdException w:name="Grid Table 6 Colorful Accent 1" w:uiPriority="51"/>
+    <w:lsdException w:name="Grid Table 7 Colorful Accent 1" w:uiPriority="52"/>
+    <w:lsdException w:name="Grid Table 1 Light Accent 2" w:uiPriority="46"/>
+    <w:lsdException w:name="Grid Table 2 Accent 2" w:uiPriority="47"/>
+    <w:lsdException w:name="Grid Table 3 Accent 2" w:uiPriority="48"/>
+    <w:lsdException w:name="Grid Table 4 Accent 2" w:uiPriority="49"/>
+    <w:lsdException w:name="Grid Table 5 Dark Accent 2" w:uiPriority="50"/>
+    <w:lsdException w:name="Grid Table 6 Colorful Accent 2" w:uiPriority="51"/>
+    <w:lsdException w:name="Grid Table 7 Colorful Accent 2" w:uiPriority="52"/>
+    <w:lsdException w:name="Grid Table 1 Light Accent 3" w:uiPriority="46"/>
+    <w:lsdException w:name="Grid Table 2 Accent 3" w:uiPriority="47"/>
+    <w:lsdException w:name="Grid Table 3 Accent 3" w:uiPriority="48"/>
+    <w:lsdException w:name="Grid Table 4 Accent 3" w:uiPriority="49"/>
+    <w:lsdException w:name="Grid Table 5 Dark Accent 3" w:uiPriority="50"/>
+    <w:lsdException w:name="Grid Table 6 Colorful Accent 3" w:uiPriority="51"/>
+    <w:lsdException w:name="Grid Table 7 Colorful Accent 3" w:uiPriority="52"/>
+    <w:lsdException w:name="Grid Table 1 Light Accent 4" w:uiPriority="46"/>
+    <w:lsdException w:name="Grid Table 2 Accent 4" w:uiPriority="47"/>
+    <w:lsdException w:name="Grid Table 3 Accent 4" w:uiPriority="48"/>
+    <w:lsdException w:name="Grid Table 4 Accent 4" w:uiPriority="49"/>
+    <w:lsdException w:name="Grid Table 5 Dark Accent 4" w:uiPriority="50"/>
+    <w:lsdException w:name="Grid Table 6 Colorful Accent 4" w:uiPriority="51"/>
+    <w:lsdException w:name="Grid Table 7 Colorful Accent 4" w:uiPriority="52"/>
+    <w:lsdException w:name="Grid Table 1 Light Accent 5" w:uiPriority="46"/>
+    <w:lsdException w:name="Grid Table 2 Accent 5" w:uiPriority="47"/>
+    <w:lsdException w:name="Grid Table 3 Accent 5" w:uiPriority="48"/>
+    <w:lsdException w:name="Grid Table 4 Accent 5" w:uiPriority="49"/>
+    <w:lsdException w:name="Grid Table 5 Dark Accent 5" w:uiPriority="50"/>
+    <w:lsdException w:name="Grid Table 6 Colorful Accent 5" w:uiPriority="51"/>
+    <w:lsdException w:name="Grid Table 7 Colorful Accent 5" w:uiPriority="52"/>
+    <w:lsdException w:name="Grid Table 1 Light Accent 6" w:uiPriority="46"/>
+    <w:lsdException w:name="Grid Table 2 Accent 6" w:uiPriority="47"/>
+    <w:lsdException w:name="Grid Table 3 Accent 6" w:uiPriority="48"/>
+    <w:lsdException w:name="Grid Table 4 Accent 6" w:uiPriority="49"/>
+    <w:lsdException w:name="Grid Table 5 Dark Accent 6" w:uiPriority="50"/>
+    <w:lsdException w:name="Grid Table 6 Colorful Accent 6" w:uiPriority="51"/>
+    <w:lsdException w:name="Grid Table 7 Colorful Accent 6" w:uiPriority="52"/>
+    <w:lsdException w:name="List Table 1 Light" w:uiPriority="46"/>
+    <w:lsdException w:name="List Table 2" w:uiPriority="47"/>
+    <w:lsdException w:name="List Table 3" w:uiPriority="48"/>
+    <w:lsdException w:name="List Table 4" w:uiPriority="49"/>
+    <w:lsdException w:name="List Table 5 Dark" w:uiPriority="50"/>
+    <w:lsdException w:name="List Table 6 Colorful" w:uiPriority="51"/>
+    <w:lsdException w:name="List Table 7 Colorful" w:uiPriority="52"/>
+    <w:lsdException w:name="List Table 1 Light Accent 1" w:uiPriority="46"/>
+    <w:lsdException w:name="List Table 2 Accent 1" w:uiPriority="47"/>
+    <w:lsdException w:name="List Table 3 Accent 1" w:uiPriority="48"/>
+    <w:lsdException w:name="List Table 4 Accent 1" w:uiPriority="49"/>
+    <w:lsdException w:name="List Table 5 Dark Accent 1" w:uiPriority="50"/>
+    <w:lsdException w:name="List Table 6 Colorful Accent 1" w:uiPriority="51"/>
+    <w:lsdException w:name="List Table 7 Colorful Accent 1" w:uiPriority="52"/>
+    <w:lsdException w:name="List Table 1 Light Accent 2" w:uiPriority="46"/>
+    <w:lsdException w:name="List Table 2 Accent 2" w:uiPriority="47"/>
+    <w:lsdException w:name="List Table 3 Accent 2" w:uiPriority="48"/>
+    <w:lsdException w:name="List Table 4 Accent 2" w:uiPriority="49"/>
+    <w:lsdException w:name="List Table 5 Dark Accent 2" w:uiPriority="50"/>
+    <w:lsdException w:name="List Table 6 Colorful Accent 2" w:uiPriority="51"/>
+    <w:lsdException w:name="List Table 7 Colorful Accent 2" w:uiPriority="52"/>
+    <w:lsdException w:name="List Table 1 Light Accent 3" w:uiPriority="46"/>
+    <w:lsdException w:name="List Table 2 Accent 3" w:uiPriority="47"/>
+    <w:lsdException w:name="List Table 3 Accent 3" w:uiPriority="48"/>
+    <w:lsdException w:name="List Table 4 Accent 3" w:uiPriority="49"/>
+    <w:lsdException w:name="List Table 5 Dark Accent 3" w:uiPriority="50"/>
+    <w:lsdException w:name="List Table 6 Colorful Accent 3" w:uiPriority="51"/>
+    <w:lsdException w:name="List Table 7 Colorful Accent 3" w:uiPriority="52"/>
+    <w:lsdException w:name="List Table 1 Light Accent 4" w:uiPriority="46"/>
+    <w:lsdException w:name="List Table 2 Accent 4" w:uiPriority="47"/>
+    <w:lsdException w:name="List Table 3 Accent 4" w:uiPriority="48"/>
+    <w:lsdException w:name="List Table 4 Accent 4" w:uiPriority="49"/>
+    <w:lsdException w:name="List Table 5 Dark Accent 4" w:uiPriority="50"/>
+    <w:lsdException w:name="List Table 6 Colorful Accent 4" w:uiPriority="51"/>
+    <w:lsdException w:name="List Table 7 Colorful Accent 4" w:uiPriority="52"/>
+    <w:lsdException w:name="List Table 1 Light Accent 5" w:uiPriority="46"/>
+    <w:lsdException w:name="List Table 2 Accent 5" w:uiPriority="47"/>
+    <w:lsdException w:name="List Table 3 Accent 5" w:uiPriority="48"/>
+    <w:lsdException w:name="List Table 4 Accent 5" w:uiPriority="49"/>
+    <w:lsdException w:name="List Table 5 Dark Accent 5" w:uiPriority="50"/>
+    <w:lsdException w:name="List Table 6 Colorful Accent 5" w:uiPriority="51"/>
+    <w:lsdException w:name="List Table 7 Colorful Accent 5" w:uiPriority="52"/>
+    <w:lsdException w:name="List Table 1 Light Accent 6" w:uiPriority="46"/>
+    <w:lsdException w:name="List Table 2 Accent 6" w:uiPriority="47"/>
+    <w:lsdException w:name="List Table 3 Accent 6" w:uiPriority="48"/>
+    <w:lsdException w:name="List Table 4 Accent 6" w:uiPriority="49"/>
+    <w:lsdException w:name="List Table 5 Dark Accent 6" w:uiPriority="50"/>
+    <w:lsdException w:name="List Table 6 Colorful Accent 6" w:uiPriority="51"/>
+    <w:lsdException w:name="List Table 7 Colorful Accent 6" w:uiPriority="52"/>
+    <w:lsdException w:name="Mention" w:semiHidden="1" w:uiPriority="99" w:unhideWhenUsed="1"/>
+    <w:lsdException w:name="Smart Hyperlink" w:semiHidden="1" w:uiPriority="99" w:unhideWhenUsed="1"/>
+    <w:lsdException w:name="Hashtag" w:semiHidden="1" w:uiPriority="99" w:unhideWhenUsed="1"/>
+    <w:lsdException w:name="Unresolved Mention" w:semiHidden="1" w:uiPriority="99" w:unhideWhenUsed="1"/>
+    <w:lsdException w:name="Smart Link" w:semiHidden="1" w:uiPriority="99" w:unhideWhenUsed="1"/>
   </w:latentStyles>
   <w:style w:type="paragraph" w:default="1" w:styleId="Normal">
     <w:name w:val="Normal"/>
@@ -36519,2572 +36680,6 @@
 </w:styles>
 </file>
 
-<file path=word/stylesWithEffects.xml><?xml version="1.0" encoding="utf-8"?>
-<w:styles xmlns:wpc="http://schemas.microsoft.com/office/word/2010/wordprocessingCanvas" xmlns:mc="http://schemas.openxmlformats.org/markup-compatibility/2006" xmlns:o="urn:schemas-microsoft-com:office:office" xmlns:r="http://schemas.openxmlformats.org/officeDocument/2006/relationships" xmlns:m="http://schemas.openxmlformats.org/officeDocument/2006/math" xmlns:v="urn:schemas-microsoft-com:vml" xmlns:wp14="http://schemas.microsoft.com/office/word/2010/wordprocessingDrawing" xmlns:wp="http://schemas.openxmlformats.org/drawingml/2006/wordprocessingDrawing" xmlns:w10="urn:schemas-microsoft-com:office:word" xmlns:w="http://schemas.openxmlformats.org/wordprocessingml/2006/main" xmlns:w14="http://schemas.microsoft.com/office/word/2010/wordml" xmlns:wpg="http://schemas.microsoft.com/office/word/2010/wordprocessingGroup" xmlns:wpi="http://schemas.microsoft.com/office/word/2010/wordprocessingInk" xmlns:wne="http://schemas.microsoft.com/office/word/2006/wordml" xmlns:wps="http://schemas.microsoft.com/office/word/2010/wordprocessingShape" mc:Ignorable="w14 wp14">
-  <w:docDefaults>
-    <w:rPrDefault>
-      <w:rPr>
-        <w:rFonts w:ascii="Times New Roman" w:eastAsia="Times New Roman" w:hAnsi="Times New Roman" w:cs="Times New Roman"/>
-        <w:lang w:val="fr-FR" w:eastAsia="fr-FR" w:bidi="ar-SA"/>
-      </w:rPr>
-    </w:rPrDefault>
-    <w:pPrDefault>
-      <w:pPr>
-        <w:suppressAutoHyphens/>
-      </w:pPr>
-    </w:pPrDefault>
-  </w:docDefaults>
-  <w:latentStyles w:defLockedState="0" w:defUIPriority="0" w:defSemiHidden="0" w:defUnhideWhenUsed="0" w:defQFormat="0" w:count="267">
-    <w:lsdException w:name="Normal" w:qFormat="1"/>
-    <w:lsdException w:name="heading 1" w:qFormat="1"/>
-    <w:lsdException w:name="heading 2" w:qFormat="1"/>
-    <w:lsdException w:name="heading 3" w:qFormat="1"/>
-    <w:lsdException w:name="heading 4" w:qFormat="1"/>
-    <w:lsdException w:name="heading 5" w:qFormat="1"/>
-    <w:lsdException w:name="heading 6" w:qFormat="1"/>
-    <w:lsdException w:name="heading 7" w:qFormat="1"/>
-    <w:lsdException w:name="heading 8" w:qFormat="1"/>
-    <w:lsdException w:name="heading 9" w:qFormat="1"/>
-    <w:lsdException w:name="toc 1" w:uiPriority="39"/>
-    <w:lsdException w:name="toc 2" w:uiPriority="39"/>
-    <w:lsdException w:name="toc 3" w:uiPriority="39"/>
-    <w:lsdException w:name="caption" w:semiHidden="1" w:unhideWhenUsed="1" w:qFormat="1"/>
-    <w:lsdException w:name="Title" w:qFormat="1"/>
-    <w:lsdException w:name="Subtitle" w:qFormat="1"/>
-    <w:lsdException w:name="Hyperlink" w:uiPriority="99"/>
-    <w:lsdException w:name="Strong" w:uiPriority="22" w:qFormat="1"/>
-    <w:lsdException w:name="Emphasis" w:qFormat="1"/>
-    <w:lsdException w:name="Normal (Web)" w:uiPriority="99"/>
-    <w:lsdException w:name="HTML Preformatted" w:semiHidden="1" w:unhideWhenUsed="1"/>
-    <w:lsdException w:name="Normal Table" w:semiHidden="1" w:unhideWhenUsed="1"/>
-    <w:lsdException w:name="No List" w:semiHidden="1" w:unhideWhenUsed="1"/>
-    <w:lsdException w:name="Outline List 1" w:semiHidden="1" w:unhideWhenUsed="1"/>
-    <w:lsdException w:name="Outline List 2" w:semiHidden="1" w:unhideWhenUsed="1"/>
-    <w:lsdException w:name="Outline List 3" w:semiHidden="1" w:unhideWhenUsed="1"/>
-    <w:lsdException w:name="Table Simple 1" w:semiHidden="1" w:unhideWhenUsed="1"/>
-    <w:lsdException w:name="Table Simple 2" w:semiHidden="1" w:unhideWhenUsed="1"/>
-    <w:lsdException w:name="Table Simple 3" w:semiHidden="1" w:unhideWhenUsed="1"/>
-    <w:lsdException w:name="Table Classic 1" w:semiHidden="1" w:unhideWhenUsed="1"/>
-    <w:lsdException w:name="Table Classic 2" w:semiHidden="1" w:unhideWhenUsed="1"/>
-    <w:lsdException w:name="Table Classic 3" w:semiHidden="1" w:unhideWhenUsed="1"/>
-    <w:lsdException w:name="Table Classic 4" w:semiHidden="1" w:unhideWhenUsed="1"/>
-    <w:lsdException w:name="Table Colorful 1" w:semiHidden="1" w:unhideWhenUsed="1"/>
-    <w:lsdException w:name="Table Colorful 2" w:semiHidden="1" w:unhideWhenUsed="1"/>
-    <w:lsdException w:name="Table Colorful 3" w:semiHidden="1" w:unhideWhenUsed="1"/>
-    <w:lsdException w:name="Table Columns 1" w:semiHidden="1" w:unhideWhenUsed="1"/>
-    <w:lsdException w:name="Table Columns 2" w:semiHidden="1" w:unhideWhenUsed="1"/>
-    <w:lsdException w:name="Table Columns 3" w:semiHidden="1" w:unhideWhenUsed="1"/>
-    <w:lsdException w:name="Table Columns 4" w:semiHidden="1" w:unhideWhenUsed="1"/>
-    <w:lsdException w:name="Table Columns 5" w:semiHidden="1" w:unhideWhenUsed="1"/>
-    <w:lsdException w:name="Table Grid 1" w:semiHidden="1" w:unhideWhenUsed="1"/>
-    <w:lsdException w:name="Table Grid 2" w:semiHidden="1" w:unhideWhenUsed="1"/>
-    <w:lsdException w:name="Table Grid 3" w:semiHidden="1" w:unhideWhenUsed="1"/>
-    <w:lsdException w:name="Table Grid 4" w:semiHidden="1" w:unhideWhenUsed="1"/>
-    <w:lsdException w:name="Table Grid 5" w:semiHidden="1" w:unhideWhenUsed="1"/>
-    <w:lsdException w:name="Table Grid 6" w:semiHidden="1" w:unhideWhenUsed="1"/>
-    <w:lsdException w:name="Table Grid 7" w:semiHidden="1" w:unhideWhenUsed="1"/>
-    <w:lsdException w:name="Table Grid 8" w:semiHidden="1" w:unhideWhenUsed="1"/>
-    <w:lsdException w:name="Table List 1" w:semiHidden="1" w:unhideWhenUsed="1"/>
-    <w:lsdException w:name="Table List 2" w:semiHidden="1" w:unhideWhenUsed="1"/>
-    <w:lsdException w:name="Table List 3" w:semiHidden="1" w:unhideWhenUsed="1"/>
-    <w:lsdException w:name="Table List 4" w:semiHidden="1" w:unhideWhenUsed="1"/>
-    <w:lsdException w:name="Table List 5" w:semiHidden="1" w:unhideWhenUsed="1"/>
-    <w:lsdException w:name="Table List 6" w:semiHidden="1" w:unhideWhenUsed="1"/>
-    <w:lsdException w:name="Table List 7" w:semiHidden="1" w:unhideWhenUsed="1"/>
-    <w:lsdException w:name="Table List 8" w:semiHidden="1" w:unhideWhenUsed="1"/>
-    <w:lsdException w:name="Table 3D effects 1" w:semiHidden="1" w:unhideWhenUsed="1"/>
-    <w:lsdException w:name="Table 3D effects 2" w:semiHidden="1" w:unhideWhenUsed="1"/>
-    <w:lsdException w:name="Table 3D effects 3" w:semiHidden="1" w:unhideWhenUsed="1"/>
-    <w:lsdException w:name="Table Contemporary" w:semiHidden="1" w:unhideWhenUsed="1"/>
-    <w:lsdException w:name="Table Elegant" w:semiHidden="1" w:unhideWhenUsed="1"/>
-    <w:lsdException w:name="Table Professional" w:semiHidden="1" w:unhideWhenUsed="1"/>
-    <w:lsdException w:name="Table Subtle 1" w:semiHidden="1" w:unhideWhenUsed="1"/>
-    <w:lsdException w:name="Table Subtle 2" w:semiHidden="1" w:unhideWhenUsed="1"/>
-    <w:lsdException w:name="Table Web 1" w:semiHidden="1" w:unhideWhenUsed="1"/>
-    <w:lsdException w:name="Table Web 2" w:semiHidden="1" w:unhideWhenUsed="1"/>
-    <w:lsdException w:name="Table Web 3" w:semiHidden="1" w:unhideWhenUsed="1"/>
-    <w:lsdException w:name="Table Theme" w:semiHidden="1" w:unhideWhenUsed="1"/>
-    <w:lsdException w:name="Placeholder Text" w:semiHidden="1" w:uiPriority="99"/>
-    <w:lsdException w:name="No Spacing" w:uiPriority="1" w:qFormat="1"/>
-    <w:lsdException w:name="Light Shading" w:uiPriority="60"/>
-    <w:lsdException w:name="Light List" w:uiPriority="61"/>
-    <w:lsdException w:name="Light Grid" w:uiPriority="62"/>
-    <w:lsdException w:name="Medium Shading 1" w:uiPriority="63"/>
-    <w:lsdException w:name="Medium Shading 2" w:uiPriority="64"/>
-    <w:lsdException w:name="Medium List 1" w:uiPriority="65"/>
-    <w:lsdException w:name="Medium List 2" w:uiPriority="66"/>
-    <w:lsdException w:name="Medium Grid 1" w:uiPriority="67"/>
-    <w:lsdException w:name="Medium Grid 2" w:uiPriority="68"/>
-    <w:lsdException w:name="Medium Grid 3" w:uiPriority="69"/>
-    <w:lsdException w:name="Dark List" w:uiPriority="70"/>
-    <w:lsdException w:name="Colorful Shading" w:uiPriority="71"/>
-    <w:lsdException w:name="Colorful List" w:uiPriority="72"/>
-    <w:lsdException w:name="Colorful Grid" w:uiPriority="73"/>
-    <w:lsdException w:name="Light Shading Accent 1" w:uiPriority="60"/>
-    <w:lsdException w:name="Light List Accent 1" w:uiPriority="61"/>
-    <w:lsdException w:name="Light Grid Accent 1" w:uiPriority="62"/>
-    <w:lsdException w:name="Medium Shading 1 Accent 1" w:uiPriority="63"/>
-    <w:lsdException w:name="Medium Shading 2 Accent 1" w:uiPriority="64"/>
-    <w:lsdException w:name="Medium List 1 Accent 1" w:uiPriority="65"/>
-    <w:lsdException w:name="Revision" w:semiHidden="1" w:uiPriority="99"/>
-    <w:lsdException w:name="List Paragraph" w:uiPriority="34" w:qFormat="1"/>
-    <w:lsdException w:name="Quote" w:uiPriority="29" w:qFormat="1"/>
-    <w:lsdException w:name="Intense Quote" w:uiPriority="30" w:qFormat="1"/>
-    <w:lsdException w:name="Medium List 2 Accent 1" w:uiPriority="66"/>
-    <w:lsdException w:name="Medium Grid 1 Accent 1" w:uiPriority="67"/>
-    <w:lsdException w:name="Medium Grid 2 Accent 1" w:uiPriority="68"/>
-    <w:lsdException w:name="Medium Grid 3 Accent 1" w:uiPriority="69"/>
-    <w:lsdException w:name="Dark List Accent 1" w:uiPriority="70"/>
-    <w:lsdException w:name="Colorful Shading Accent 1" w:uiPriority="71"/>
-    <w:lsdException w:name="Colorful List Accent 1" w:uiPriority="72"/>
-    <w:lsdException w:name="Colorful Grid Accent 1" w:uiPriority="73"/>
-    <w:lsdException w:name="Light Shading Accent 2" w:uiPriority="60"/>
-    <w:lsdException w:name="Light List Accent 2" w:uiPriority="61"/>
-    <w:lsdException w:name="Light Grid Accent 2" w:uiPriority="62"/>
-    <w:lsdException w:name="Medium Shading 1 Accent 2" w:uiPriority="63"/>
-    <w:lsdException w:name="Medium Shading 2 Accent 2" w:uiPriority="64"/>
-    <w:lsdException w:name="Medium List 1 Accent 2" w:uiPriority="65"/>
-    <w:lsdException w:name="Medium List 2 Accent 2" w:uiPriority="66"/>
-    <w:lsdException w:name="Medium Grid 1 Accent 2" w:uiPriority="67"/>
-    <w:lsdException w:name="Medium Grid 2 Accent 2" w:uiPriority="68"/>
-    <w:lsdException w:name="Medium Grid 3 Accent 2" w:uiPriority="69"/>
-    <w:lsdException w:name="Dark List Accent 2" w:uiPriority="70"/>
-    <w:lsdException w:name="Colorful Shading Accent 2" w:uiPriority="71"/>
-    <w:lsdException w:name="Colorful List Accent 2" w:uiPriority="72"/>
-    <w:lsdException w:name="Colorful Grid Accent 2" w:uiPriority="73"/>
-    <w:lsdException w:name="Light Shading Accent 3" w:uiPriority="60"/>
-    <w:lsdException w:name="Light List Accent 3" w:uiPriority="61"/>
-    <w:lsdException w:name="Light Grid Accent 3" w:uiPriority="62"/>
-    <w:lsdException w:name="Medium Shading 1 Accent 3" w:uiPriority="63"/>
-    <w:lsdException w:name="Medium Shading 2 Accent 3" w:uiPriority="64"/>
-    <w:lsdException w:name="Medium List 1 Accent 3" w:uiPriority="65"/>
-    <w:lsdException w:name="Medium List 2 Accent 3" w:uiPriority="66"/>
-    <w:lsdException w:name="Medium Grid 1 Accent 3" w:uiPriority="67"/>
-    <w:lsdException w:name="Medium Grid 2 Accent 3" w:uiPriority="68"/>
-    <w:lsdException w:name="Medium Grid 3 Accent 3" w:uiPriority="69"/>
-    <w:lsdException w:name="Dark List Accent 3" w:uiPriority="70"/>
-    <w:lsdException w:name="Colorful Shading Accent 3" w:uiPriority="71"/>
-    <w:lsdException w:name="Colorful List Accent 3" w:uiPriority="72"/>
-    <w:lsdException w:name="Colorful Grid Accent 3" w:uiPriority="73"/>
-    <w:lsdException w:name="Light Shading Accent 4" w:uiPriority="60"/>
-    <w:lsdException w:name="Light List Accent 4" w:uiPriority="61"/>
-    <w:lsdException w:name="Light Grid Accent 4" w:uiPriority="62"/>
-    <w:lsdException w:name="Medium Shading 1 Accent 4" w:uiPriority="63"/>
-    <w:lsdException w:name="Medium Shading 2 Accent 4" w:uiPriority="64"/>
-    <w:lsdException w:name="Medium List 1 Accent 4" w:uiPriority="65"/>
-    <w:lsdException w:name="Medium List 2 Accent 4" w:uiPriority="66"/>
-    <w:lsdException w:name="Medium Grid 1 Accent 4" w:uiPriority="67"/>
-    <w:lsdException w:name="Medium Grid 2 Accent 4" w:uiPriority="68"/>
-    <w:lsdException w:name="Medium Grid 3 Accent 4" w:uiPriority="69"/>
-    <w:lsdException w:name="Dark List Accent 4" w:uiPriority="70"/>
-    <w:lsdException w:name="Colorful Shading Accent 4" w:uiPriority="71"/>
-    <w:lsdException w:name="Colorful List Accent 4" w:uiPriority="72"/>
-    <w:lsdException w:name="Colorful Grid Accent 4" w:uiPriority="73"/>
-    <w:lsdException w:name="Light Shading Accent 5" w:uiPriority="60"/>
-    <w:lsdException w:name="Light List Accent 5" w:uiPriority="61"/>
-    <w:lsdException w:name="Light Grid Accent 5" w:uiPriority="62"/>
-    <w:lsdException w:name="Medium Shading 1 Accent 5" w:uiPriority="63"/>
-    <w:lsdException w:name="Medium Shading 2 Accent 5" w:uiPriority="64"/>
-    <w:lsdException w:name="Medium List 1 Accent 5" w:uiPriority="65"/>
-    <w:lsdException w:name="Medium List 2 Accent 5" w:uiPriority="66"/>
-    <w:lsdException w:name="Medium Grid 1 Accent 5" w:uiPriority="67"/>
-    <w:lsdException w:name="Medium Grid 2 Accent 5" w:uiPriority="68"/>
-    <w:lsdException w:name="Medium Grid 3 Accent 5" w:uiPriority="69"/>
-    <w:lsdException w:name="Dark List Accent 5" w:uiPriority="70"/>
-    <w:lsdException w:name="Colorful Shading Accent 5" w:uiPriority="71"/>
-    <w:lsdException w:name="Colorful List Accent 5" w:uiPriority="72"/>
-    <w:lsdException w:name="Colorful Grid Accent 5" w:uiPriority="73"/>
-    <w:lsdException w:name="Light Shading Accent 6" w:uiPriority="60"/>
-    <w:lsdException w:name="Light List Accent 6" w:uiPriority="61"/>
-    <w:lsdException w:name="Light Grid Accent 6" w:uiPriority="62"/>
-    <w:lsdException w:name="Medium Shading 1 Accent 6" w:uiPriority="63"/>
-    <w:lsdException w:name="Medium Shading 2 Accent 6" w:uiPriority="64"/>
-    <w:lsdException w:name="Medium List 1 Accent 6" w:uiPriority="65"/>
-    <w:lsdException w:name="Medium List 2 Accent 6" w:uiPriority="66"/>
-    <w:lsdException w:name="Medium Grid 1 Accent 6" w:uiPriority="67"/>
-    <w:lsdException w:name="Medium Grid 2 Accent 6" w:uiPriority="68"/>
-    <w:lsdException w:name="Medium Grid 3 Accent 6" w:uiPriority="69"/>
-    <w:lsdException w:name="Dark List Accent 6" w:uiPriority="70"/>
-    <w:lsdException w:name="Colorful Shading Accent 6" w:uiPriority="71"/>
-    <w:lsdException w:name="Colorful List Accent 6" w:uiPriority="72"/>
-    <w:lsdException w:name="Colorful Grid Accent 6" w:uiPriority="73"/>
-    <w:lsdException w:name="Subtle Emphasis" w:uiPriority="19" w:qFormat="1"/>
-    <w:lsdException w:name="Intense Emphasis" w:uiPriority="21" w:qFormat="1"/>
-    <w:lsdException w:name="Subtle Reference" w:uiPriority="31" w:qFormat="1"/>
-    <w:lsdException w:name="Intense Reference" w:uiPriority="32" w:qFormat="1"/>
-    <w:lsdException w:name="Book Title" w:uiPriority="33" w:qFormat="1"/>
-    <w:lsdException w:name="Bibliography" w:semiHidden="1" w:uiPriority="37" w:unhideWhenUsed="1"/>
-    <w:lsdException w:name="TOC Heading" w:semiHidden="1" w:uiPriority="39" w:unhideWhenUsed="1" w:qFormat="1"/>
-  </w:latentStyles>
-  <w:style w:type="paragraph" w:default="1" w:styleId="Normal">
-    <w:name w:val="Normal"/>
-    <w:qFormat/>
-    <w:rPr>
-      <w:rFonts w:ascii="Arial" w:hAnsi="Arial"/>
-    </w:rPr>
-  </w:style>
-  <w:style w:type="paragraph" w:styleId="Titre1">
-    <w:name w:val="heading 1"/>
-    <w:basedOn w:val="Normal"/>
-    <w:next w:val="Normal"/>
-    <w:autoRedefine/>
-    <w:qFormat/>
-    <w:rsid w:val="00180530"/>
-    <w:pPr>
-      <w:keepNext/>
-      <w:pBdr>
-        <w:bottom w:val="single" w:sz="4" w:space="1" w:color="000000"/>
-      </w:pBdr>
-      <w:spacing w:after="60"/>
-      <w:ind w:left="720" w:hanging="360"/>
-      <w:outlineLvl w:val="0"/>
-    </w:pPr>
-    <w:rPr>
-      <w:b/>
-      <w:i/>
-      <w:iCs/>
-      <w:caps/>
-      <w:color w:val="993300"/>
-      <w:kern w:val="2"/>
-      <w:sz w:val="28"/>
-    </w:rPr>
-  </w:style>
-  <w:style w:type="paragraph" w:styleId="Titre2">
-    <w:name w:val="heading 2"/>
-    <w:basedOn w:val="Normal"/>
-    <w:next w:val="Normal"/>
-    <w:autoRedefine/>
-    <w:qFormat/>
-    <w:rsid w:val="00AB15CB"/>
-    <w:pPr>
-      <w:keepNext/>
-      <w:numPr>
-        <w:numId w:val="1"/>
-      </w:numPr>
-      <w:tabs>
-        <w:tab w:val="left" w:pos="1134"/>
-      </w:tabs>
-      <w:spacing w:before="240" w:after="120"/>
-      <w:jc w:val="both"/>
-      <w:outlineLvl w:val="1"/>
-    </w:pPr>
-    <w:rPr>
-      <w:b/>
-    </w:rPr>
-  </w:style>
-  <w:style w:type="paragraph" w:styleId="Titre3">
-    <w:name w:val="heading 3"/>
-    <w:basedOn w:val="Normal"/>
-    <w:next w:val="Normal"/>
-    <w:link w:val="Titre3Car"/>
-    <w:qFormat/>
-    <w:rsid w:val="00B60150"/>
-    <w:pPr>
-      <w:keepNext/>
-      <w:numPr>
-        <w:ilvl w:val="2"/>
-        <w:numId w:val="1"/>
-      </w:numPr>
-      <w:tabs>
-        <w:tab w:val="left" w:pos="720"/>
-        <w:tab w:val="left" w:pos="862"/>
-      </w:tabs>
-      <w:spacing w:before="240" w:after="60"/>
-      <w:ind w:left="720" w:firstLine="0"/>
-      <w:outlineLvl w:val="2"/>
-    </w:pPr>
-    <w:rPr>
-      <w:rFonts w:ascii="Arial Gras" w:hAnsi="Arial Gras"/>
-      <w:b/>
-      <w:i/>
-      <w:u w:val="single"/>
-    </w:rPr>
-  </w:style>
-  <w:style w:type="paragraph" w:styleId="Titre4">
-    <w:name w:val="heading 4"/>
-    <w:basedOn w:val="Normal"/>
-    <w:next w:val="Normal"/>
-    <w:link w:val="Titre4Car"/>
-    <w:qFormat/>
-    <w:rsid w:val="00B60150"/>
-    <w:pPr>
-      <w:keepNext/>
-      <w:numPr>
-        <w:ilvl w:val="3"/>
-        <w:numId w:val="1"/>
-      </w:numPr>
-      <w:spacing w:before="240" w:after="60"/>
-      <w:outlineLvl w:val="3"/>
-    </w:pPr>
-    <w:rPr>
-      <w:rFonts w:ascii="Arial Gras" w:hAnsi="Arial Gras"/>
-      <w:b/>
-      <w:i/>
-    </w:rPr>
-  </w:style>
-  <w:style w:type="paragraph" w:styleId="Titre5">
-    <w:name w:val="heading 5"/>
-    <w:basedOn w:val="Normal"/>
-    <w:next w:val="Normal"/>
-    <w:qFormat/>
-    <w:pPr>
-      <w:keepNext/>
-      <w:numPr>
-        <w:ilvl w:val="4"/>
-        <w:numId w:val="1"/>
-      </w:numPr>
-      <w:spacing w:before="240" w:after="60"/>
-      <w:outlineLvl w:val="4"/>
-    </w:pPr>
-    <w:rPr>
-      <w:i/>
-      <w:sz w:val="24"/>
-      <w:u w:val="single"/>
-    </w:rPr>
-  </w:style>
-  <w:style w:type="paragraph" w:styleId="Titre6">
-    <w:name w:val="heading 6"/>
-    <w:basedOn w:val="Normal"/>
-    <w:next w:val="Normal"/>
-    <w:qFormat/>
-    <w:pPr>
-      <w:keepNext/>
-      <w:numPr>
-        <w:ilvl w:val="5"/>
-        <w:numId w:val="1"/>
-      </w:numPr>
-      <w:outlineLvl w:val="5"/>
-    </w:pPr>
-    <w:rPr>
-      <w:i/>
-      <w:u w:val="single"/>
-    </w:rPr>
-  </w:style>
-  <w:style w:type="paragraph" w:styleId="Titre7">
-    <w:name w:val="heading 7"/>
-    <w:basedOn w:val="Normal"/>
-    <w:next w:val="Normal"/>
-    <w:qFormat/>
-    <w:pPr>
-      <w:keepNext/>
-      <w:numPr>
-        <w:ilvl w:val="6"/>
-        <w:numId w:val="1"/>
-      </w:numPr>
-      <w:outlineLvl w:val="6"/>
-    </w:pPr>
-  </w:style>
-  <w:style w:type="paragraph" w:styleId="Titre8">
-    <w:name w:val="heading 8"/>
-    <w:basedOn w:val="Normal"/>
-    <w:next w:val="Normal"/>
-    <w:qFormat/>
-    <w:pPr>
-      <w:keepNext/>
-      <w:numPr>
-        <w:ilvl w:val="7"/>
-        <w:numId w:val="1"/>
-      </w:numPr>
-      <w:tabs>
-        <w:tab w:val="left" w:pos="2835"/>
-      </w:tabs>
-      <w:outlineLvl w:val="7"/>
-    </w:pPr>
-    <w:rPr>
-      <w:sz w:val="24"/>
-    </w:rPr>
-  </w:style>
-  <w:style w:type="paragraph" w:styleId="Titre9">
-    <w:name w:val="heading 9"/>
-    <w:basedOn w:val="Normal"/>
-    <w:next w:val="Normal"/>
-    <w:qFormat/>
-    <w:pPr>
-      <w:keepNext/>
-      <w:numPr>
-        <w:ilvl w:val="8"/>
-        <w:numId w:val="1"/>
-      </w:numPr>
-      <w:outlineLvl w:val="8"/>
-    </w:pPr>
-    <w:rPr>
-      <w:sz w:val="24"/>
-    </w:rPr>
-  </w:style>
-  <w:style w:type="character" w:default="1" w:styleId="Policepardfaut">
-    <w:name w:val="Default Paragraph Font"/>
-    <w:uiPriority w:val="1"/>
-    <w:semiHidden/>
-    <w:unhideWhenUsed/>
-  </w:style>
-  <w:style w:type="table" w:default="1" w:styleId="TableauNormal">
-    <w:name w:val="Normal Table"/>
-    <w:uiPriority w:val="99"/>
-    <w:semiHidden/>
-    <w:unhideWhenUsed/>
-    <w:tblPr>
-      <w:tblInd w:w="0" w:type="dxa"/>
-      <w:tblCellMar>
-        <w:top w:w="0" w:type="dxa"/>
-        <w:left w:w="108" w:type="dxa"/>
-        <w:bottom w:w="0" w:type="dxa"/>
-        <w:right w:w="108" w:type="dxa"/>
-      </w:tblCellMar>
-    </w:tblPr>
-  </w:style>
-  <w:style w:type="numbering" w:default="1" w:styleId="Aucuneliste">
-    <w:name w:val="No List"/>
-    <w:uiPriority w:val="99"/>
-    <w:semiHidden/>
-    <w:unhideWhenUsed/>
-  </w:style>
-  <w:style w:type="character" w:styleId="Numrodepage">
-    <w:name w:val="page number"/>
-    <w:qFormat/>
-    <w:rPr>
-      <w:rFonts w:ascii="Times New Roman" w:hAnsi="Times New Roman"/>
-      <w:sz w:val="16"/>
-    </w:rPr>
-  </w:style>
-  <w:style w:type="character" w:customStyle="1" w:styleId="LienInternet">
-    <w:name w:val="Lien Internet"/>
-    <w:uiPriority w:val="99"/>
-    <w:rPr>
-      <w:color w:val="0000FF"/>
-      <w:u w:val="single"/>
-    </w:rPr>
-  </w:style>
-  <w:style w:type="character" w:customStyle="1" w:styleId="LienInternetvisit">
-    <w:name w:val="Lien Internet visité"/>
-    <w:rPr>
-      <w:color w:val="800080"/>
-      <w:u w:val="single"/>
-    </w:rPr>
-  </w:style>
-  <w:style w:type="character" w:styleId="Accentuation">
-    <w:name w:val="Emphasis"/>
-    <w:qFormat/>
-    <w:rPr>
-      <w:i/>
-    </w:rPr>
-  </w:style>
-  <w:style w:type="character" w:customStyle="1" w:styleId="Dfinition">
-    <w:name w:val="Définition"/>
-    <w:qFormat/>
-    <w:rPr>
-      <w:i/>
-    </w:rPr>
-  </w:style>
-  <w:style w:type="character" w:customStyle="1" w:styleId="CITE">
-    <w:name w:val="CITE"/>
-    <w:qFormat/>
-    <w:rPr>
-      <w:i/>
-    </w:rPr>
-  </w:style>
-  <w:style w:type="character" w:customStyle="1" w:styleId="CODE">
-    <w:name w:val="CODE"/>
-    <w:qFormat/>
-    <w:rPr>
-      <w:rFonts w:ascii="Courier New" w:hAnsi="Courier New"/>
-      <w:sz w:val="20"/>
-    </w:rPr>
-  </w:style>
-  <w:style w:type="character" w:customStyle="1" w:styleId="Keyboard">
-    <w:name w:val="Keyboard"/>
-    <w:qFormat/>
-    <w:rPr>
-      <w:rFonts w:ascii="Courier New" w:hAnsi="Courier New"/>
-      <w:b/>
-      <w:sz w:val="20"/>
-    </w:rPr>
-  </w:style>
-  <w:style w:type="character" w:customStyle="1" w:styleId="Exemple">
-    <w:name w:val="Exemple"/>
-    <w:qFormat/>
-    <w:rPr>
-      <w:rFonts w:ascii="Courier New" w:hAnsi="Courier New"/>
-    </w:rPr>
-  </w:style>
-  <w:style w:type="character" w:customStyle="1" w:styleId="Fort">
-    <w:name w:val="Fort"/>
-    <w:qFormat/>
-    <w:rPr>
-      <w:b/>
-    </w:rPr>
-  </w:style>
-  <w:style w:type="character" w:customStyle="1" w:styleId="Machinecrire">
-    <w:name w:val="Machine à écrire"/>
-    <w:qFormat/>
-    <w:rPr>
-      <w:rFonts w:ascii="Courier New" w:hAnsi="Courier New"/>
-      <w:sz w:val="20"/>
-    </w:rPr>
-  </w:style>
-  <w:style w:type="character" w:customStyle="1" w:styleId="Variable">
-    <w:name w:val="Variable"/>
-    <w:qFormat/>
-    <w:rPr>
-      <w:i/>
-    </w:rPr>
-  </w:style>
-  <w:style w:type="character" w:customStyle="1" w:styleId="HTMLMarkup">
-    <w:name w:val="HTML Markup"/>
-    <w:qFormat/>
-    <w:rPr>
-      <w:vanish/>
-      <w:color w:val="FF0000"/>
-    </w:rPr>
-  </w:style>
-  <w:style w:type="character" w:customStyle="1" w:styleId="Titre3Car">
-    <w:name w:val="Titre 3 Car"/>
-    <w:link w:val="Titre3"/>
-    <w:qFormat/>
-    <w:rsid w:val="00B60150"/>
-    <w:rPr>
-      <w:rFonts w:ascii="Arial Gras" w:hAnsi="Arial Gras"/>
-      <w:b/>
-      <w:i/>
-      <w:u w:val="single"/>
-    </w:rPr>
-  </w:style>
-  <w:style w:type="character" w:customStyle="1" w:styleId="Ancredenotedebasdepage">
-    <w:name w:val="Ancre de note de bas de page"/>
-    <w:rPr>
-      <w:vertAlign w:val="superscript"/>
-    </w:rPr>
-  </w:style>
-  <w:style w:type="character" w:customStyle="1" w:styleId="FootnoteCharacters">
-    <w:name w:val="Footnote Characters"/>
-    <w:semiHidden/>
-    <w:qFormat/>
-    <w:rsid w:val="0067538B"/>
-    <w:rPr>
-      <w:vertAlign w:val="superscript"/>
-    </w:rPr>
-  </w:style>
-  <w:style w:type="character" w:styleId="Marquedecommentaire">
-    <w:name w:val="annotation reference"/>
-    <w:semiHidden/>
-    <w:qFormat/>
-    <w:rsid w:val="006E1858"/>
-    <w:rPr>
-      <w:sz w:val="16"/>
-      <w:szCs w:val="16"/>
-    </w:rPr>
-  </w:style>
-  <w:style w:type="character" w:customStyle="1" w:styleId="Titre4Car">
-    <w:name w:val="Titre 4 Car"/>
-    <w:link w:val="Titre4"/>
-    <w:qFormat/>
-    <w:rsid w:val="001C673C"/>
-    <w:rPr>
-      <w:rFonts w:ascii="Arial Gras" w:hAnsi="Arial Gras"/>
-      <w:b/>
-      <w:i/>
-    </w:rPr>
-  </w:style>
-  <w:style w:type="character" w:customStyle="1" w:styleId="SansinterligneCar">
-    <w:name w:val="Sans interligne Car"/>
-    <w:link w:val="Sansinterligne"/>
-    <w:uiPriority w:val="1"/>
-    <w:qFormat/>
-    <w:rsid w:val="003E01D6"/>
-    <w:rPr>
-      <w:rFonts w:ascii="Calibri" w:hAnsi="Calibri"/>
-      <w:sz w:val="22"/>
-      <w:szCs w:val="22"/>
-    </w:rPr>
-  </w:style>
-  <w:style w:type="character" w:customStyle="1" w:styleId="Mentionnonrsolue1">
-    <w:name w:val="Mention non résolue1"/>
-    <w:basedOn w:val="Policepardfaut"/>
-    <w:uiPriority w:val="99"/>
-    <w:semiHidden/>
-    <w:unhideWhenUsed/>
-    <w:qFormat/>
-    <w:rsid w:val="00F40A3F"/>
-    <w:rPr>
-      <w:color w:val="808080"/>
-      <w:shd w:val="clear" w:color="auto" w:fill="E6E6E6"/>
-    </w:rPr>
-  </w:style>
-  <w:style w:type="character" w:customStyle="1" w:styleId="status-macro">
-    <w:name w:val="status-macro"/>
-    <w:basedOn w:val="Policepardfaut"/>
-    <w:qFormat/>
-    <w:rsid w:val="00862CD7"/>
-  </w:style>
-  <w:style w:type="character" w:styleId="lev">
-    <w:name w:val="Strong"/>
-    <w:basedOn w:val="Policepardfaut"/>
-    <w:uiPriority w:val="22"/>
-    <w:qFormat/>
-    <w:rsid w:val="0071357E"/>
-    <w:rPr>
-      <w:b/>
-      <w:bCs/>
-    </w:rPr>
-  </w:style>
-  <w:style w:type="character" w:customStyle="1" w:styleId="Sous-titreCar">
-    <w:name w:val="Sous-titre Car"/>
-    <w:basedOn w:val="Policepardfaut"/>
-    <w:qFormat/>
-    <w:rsid w:val="008775E4"/>
-    <w:rPr>
-      <w:rFonts w:ascii="Arial" w:hAnsi="Arial"/>
-      <w:sz w:val="28"/>
-    </w:rPr>
-  </w:style>
-  <w:style w:type="character" w:customStyle="1" w:styleId="lang-en">
-    <w:name w:val="lang-en"/>
-    <w:basedOn w:val="Policepardfaut"/>
-    <w:qFormat/>
-    <w:rsid w:val="00447A1F"/>
-  </w:style>
-  <w:style w:type="character" w:customStyle="1" w:styleId="Sautdindex">
-    <w:name w:val="Saut d'index"/>
-    <w:qFormat/>
-  </w:style>
-  <w:style w:type="paragraph" w:styleId="Titre">
-    <w:name w:val="Title"/>
-    <w:basedOn w:val="Normal"/>
-    <w:next w:val="Corpsdetexte"/>
-    <w:qFormat/>
-    <w:pPr>
-      <w:jc w:val="center"/>
-    </w:pPr>
-    <w:rPr>
-      <w:b/>
-      <w:sz w:val="24"/>
-    </w:rPr>
-  </w:style>
-  <w:style w:type="paragraph" w:styleId="Corpsdetexte">
-    <w:name w:val="Body Text"/>
-    <w:basedOn w:val="Normal"/>
-    <w:rPr>
-      <w:sz w:val="24"/>
-    </w:rPr>
-  </w:style>
-  <w:style w:type="paragraph" w:styleId="Liste">
-    <w:name w:val="List"/>
-    <w:basedOn w:val="Normal"/>
-    <w:pPr>
-      <w:ind w:left="283" w:hanging="283"/>
-    </w:pPr>
-  </w:style>
-  <w:style w:type="paragraph" w:styleId="Lgende">
-    <w:name w:val="caption"/>
-    <w:basedOn w:val="Normal"/>
-    <w:qFormat/>
-    <w:pPr>
-      <w:suppressLineNumbers/>
-      <w:spacing w:before="120" w:after="120"/>
-    </w:pPr>
-    <w:rPr>
-      <w:rFonts w:cs="Lohit Devanagari"/>
-      <w:i/>
-      <w:iCs/>
-      <w:sz w:val="24"/>
-      <w:szCs w:val="24"/>
-    </w:rPr>
-  </w:style>
-  <w:style w:type="paragraph" w:customStyle="1" w:styleId="Index">
-    <w:name w:val="Index"/>
-    <w:basedOn w:val="Normal"/>
-    <w:qFormat/>
-    <w:pPr>
-      <w:suppressLineNumbers/>
-    </w:pPr>
-    <w:rPr>
-      <w:rFonts w:cs="Lohit Devanagari"/>
-    </w:rPr>
-  </w:style>
-  <w:style w:type="paragraph" w:styleId="TM1">
-    <w:name w:val="toc 1"/>
-    <w:basedOn w:val="Normal"/>
-    <w:next w:val="Normal"/>
-    <w:autoRedefine/>
-    <w:uiPriority w:val="39"/>
-    <w:rsid w:val="00BA1F55"/>
-    <w:pPr>
-      <w:tabs>
-        <w:tab w:val="left" w:pos="400"/>
-        <w:tab w:val="right" w:leader="dot" w:pos="9628"/>
-      </w:tabs>
-      <w:spacing w:before="120" w:after="120"/>
-    </w:pPr>
-    <w:rPr>
-      <w:rFonts w:ascii="Times New Roman" w:hAnsi="Times New Roman"/>
-      <w:b/>
-      <w:bCs/>
-      <w:caps/>
-      <w:szCs w:val="24"/>
-    </w:rPr>
-  </w:style>
-  <w:style w:type="paragraph" w:styleId="TM2">
-    <w:name w:val="toc 2"/>
-    <w:basedOn w:val="Normal"/>
-    <w:next w:val="Normal"/>
-    <w:autoRedefine/>
-    <w:uiPriority w:val="39"/>
-    <w:pPr>
-      <w:ind w:left="200"/>
-    </w:pPr>
-    <w:rPr>
-      <w:rFonts w:ascii="Times New Roman" w:hAnsi="Times New Roman"/>
-      <w:smallCaps/>
-      <w:szCs w:val="24"/>
-    </w:rPr>
-  </w:style>
-  <w:style w:type="paragraph" w:styleId="TM3">
-    <w:name w:val="toc 3"/>
-    <w:basedOn w:val="Normal"/>
-    <w:next w:val="Normal"/>
-    <w:autoRedefine/>
-    <w:uiPriority w:val="39"/>
-    <w:pPr>
-      <w:ind w:left="400"/>
-    </w:pPr>
-    <w:rPr>
-      <w:rFonts w:ascii="Times New Roman" w:hAnsi="Times New Roman"/>
-      <w:i/>
-      <w:iCs/>
-      <w:szCs w:val="24"/>
-    </w:rPr>
-  </w:style>
-  <w:style w:type="paragraph" w:styleId="TM4">
-    <w:name w:val="toc 4"/>
-    <w:basedOn w:val="Normal"/>
-    <w:next w:val="Normal"/>
-    <w:autoRedefine/>
-    <w:semiHidden/>
-    <w:pPr>
-      <w:ind w:left="600"/>
-    </w:pPr>
-    <w:rPr>
-      <w:rFonts w:ascii="Times New Roman" w:hAnsi="Times New Roman"/>
-      <w:sz w:val="18"/>
-      <w:szCs w:val="21"/>
-    </w:rPr>
-  </w:style>
-  <w:style w:type="paragraph" w:styleId="TM5">
-    <w:name w:val="toc 5"/>
-    <w:basedOn w:val="Normal"/>
-    <w:next w:val="Normal"/>
-    <w:autoRedefine/>
-    <w:semiHidden/>
-    <w:pPr>
-      <w:ind w:left="800"/>
-    </w:pPr>
-    <w:rPr>
-      <w:rFonts w:ascii="Times New Roman" w:hAnsi="Times New Roman"/>
-      <w:sz w:val="18"/>
-      <w:szCs w:val="21"/>
-    </w:rPr>
-  </w:style>
-  <w:style w:type="paragraph" w:styleId="TM6">
-    <w:name w:val="toc 6"/>
-    <w:basedOn w:val="Normal"/>
-    <w:next w:val="Normal"/>
-    <w:autoRedefine/>
-    <w:semiHidden/>
-    <w:pPr>
-      <w:ind w:left="1000"/>
-    </w:pPr>
-    <w:rPr>
-      <w:rFonts w:ascii="Times New Roman" w:hAnsi="Times New Roman"/>
-      <w:sz w:val="18"/>
-      <w:szCs w:val="21"/>
-    </w:rPr>
-  </w:style>
-  <w:style w:type="paragraph" w:styleId="TM7">
-    <w:name w:val="toc 7"/>
-    <w:basedOn w:val="Normal"/>
-    <w:next w:val="Normal"/>
-    <w:autoRedefine/>
-    <w:semiHidden/>
-    <w:pPr>
-      <w:ind w:left="1200"/>
-    </w:pPr>
-    <w:rPr>
-      <w:rFonts w:ascii="Times New Roman" w:hAnsi="Times New Roman"/>
-      <w:sz w:val="18"/>
-      <w:szCs w:val="21"/>
-    </w:rPr>
-  </w:style>
-  <w:style w:type="paragraph" w:styleId="TM8">
-    <w:name w:val="toc 8"/>
-    <w:basedOn w:val="Normal"/>
-    <w:next w:val="Normal"/>
-    <w:autoRedefine/>
-    <w:semiHidden/>
-    <w:pPr>
-      <w:ind w:left="1400"/>
-    </w:pPr>
-    <w:rPr>
-      <w:rFonts w:ascii="Times New Roman" w:hAnsi="Times New Roman"/>
-      <w:sz w:val="18"/>
-      <w:szCs w:val="21"/>
-    </w:rPr>
-  </w:style>
-  <w:style w:type="paragraph" w:styleId="TM9">
-    <w:name w:val="toc 9"/>
-    <w:basedOn w:val="Normal"/>
-    <w:next w:val="Normal"/>
-    <w:autoRedefine/>
-    <w:semiHidden/>
-    <w:pPr>
-      <w:ind w:left="1600"/>
-    </w:pPr>
-    <w:rPr>
-      <w:rFonts w:ascii="Times New Roman" w:hAnsi="Times New Roman"/>
-      <w:sz w:val="18"/>
-      <w:szCs w:val="21"/>
-    </w:rPr>
-  </w:style>
-  <w:style w:type="paragraph" w:customStyle="1" w:styleId="En-tteetpieddepage">
-    <w:name w:val="En-tête et pied de page"/>
-    <w:basedOn w:val="Normal"/>
-    <w:qFormat/>
-  </w:style>
-  <w:style w:type="paragraph" w:styleId="En-tte">
-    <w:name w:val="header"/>
-    <w:basedOn w:val="Normal"/>
-    <w:pPr>
-      <w:tabs>
-        <w:tab w:val="center" w:pos="4536"/>
-        <w:tab w:val="right" w:pos="9072"/>
-      </w:tabs>
-    </w:pPr>
-  </w:style>
-  <w:style w:type="paragraph" w:customStyle="1" w:styleId="Socit">
-    <w:name w:val="Société"/>
-    <w:basedOn w:val="Normal"/>
-    <w:qFormat/>
-    <w:pPr>
-      <w:jc w:val="both"/>
-    </w:pPr>
-    <w:rPr>
-      <w:sz w:val="32"/>
-    </w:rPr>
-  </w:style>
-  <w:style w:type="paragraph" w:customStyle="1" w:styleId="Sujet">
-    <w:name w:val="Sujet"/>
-    <w:basedOn w:val="Normal"/>
-    <w:qFormat/>
-    <w:pPr>
-      <w:jc w:val="both"/>
-    </w:pPr>
-    <w:rPr>
-      <w:sz w:val="36"/>
-    </w:rPr>
-  </w:style>
-  <w:style w:type="paragraph" w:customStyle="1" w:styleId="TableauTitre">
-    <w:name w:val="Tableau Titre"/>
-    <w:basedOn w:val="Normal"/>
-    <w:qFormat/>
-    <w:pPr>
-      <w:jc w:val="both"/>
-    </w:pPr>
-    <w:rPr>
-      <w:rFonts w:ascii="CG Omega" w:hAnsi="CG Omega"/>
-      <w:b/>
-      <w:spacing w:val="-4"/>
-      <w:sz w:val="18"/>
-    </w:rPr>
-  </w:style>
-  <w:style w:type="paragraph" w:customStyle="1" w:styleId="TableauItem">
-    <w:name w:val="Tableau Item"/>
-    <w:basedOn w:val="Normal"/>
-    <w:qFormat/>
-    <w:pPr>
-      <w:jc w:val="both"/>
-    </w:pPr>
-  </w:style>
-  <w:style w:type="paragraph" w:customStyle="1" w:styleId="TitreCouverture">
-    <w:name w:val="Titre Couverture"/>
-    <w:basedOn w:val="Normal"/>
-    <w:qFormat/>
-    <w:pPr>
-      <w:spacing w:line="960" w:lineRule="exact"/>
-      <w:jc w:val="both"/>
-    </w:pPr>
-    <w:rPr>
-      <w:rFonts w:ascii="CG Omega" w:hAnsi="CG Omega"/>
-      <w:b/>
-      <w:spacing w:val="-60"/>
-      <w:sz w:val="96"/>
-    </w:rPr>
-  </w:style>
-  <w:style w:type="paragraph" w:customStyle="1" w:styleId="SousTitreInterieur">
-    <w:name w:val="Sous Titre Interieur"/>
-    <w:basedOn w:val="Normal"/>
-    <w:qFormat/>
-    <w:pPr>
-      <w:spacing w:before="1200"/>
-      <w:jc w:val="center"/>
-    </w:pPr>
-    <w:rPr>
-      <w:caps/>
-      <w:spacing w:val="40"/>
-      <w:sz w:val="18"/>
-    </w:rPr>
-  </w:style>
-  <w:style w:type="paragraph" w:customStyle="1" w:styleId="TitreInterieur">
-    <w:name w:val="Titre Interieur"/>
-    <w:basedOn w:val="SousTitreInterieur"/>
-    <w:qFormat/>
-    <w:pPr>
-      <w:pBdr>
-        <w:bottom w:val="single" w:sz="6" w:space="1" w:color="008080"/>
-      </w:pBdr>
-      <w:spacing w:before="0"/>
-    </w:pPr>
-    <w:rPr>
-      <w:rFonts w:ascii="CG Omega" w:hAnsi="CG Omega"/>
-      <w:b/>
-      <w:caps w:val="0"/>
-      <w:spacing w:val="-10"/>
-      <w:sz w:val="36"/>
-    </w:rPr>
-  </w:style>
-  <w:style w:type="paragraph" w:styleId="Pieddepage">
-    <w:name w:val="footer"/>
-    <w:basedOn w:val="Normal"/>
-    <w:pPr>
-      <w:pBdr>
-        <w:top w:val="single" w:sz="6" w:space="1" w:color="000000"/>
-      </w:pBdr>
-      <w:tabs>
-        <w:tab w:val="right" w:pos="9072"/>
-      </w:tabs>
-      <w:ind w:left="-2552"/>
-      <w:jc w:val="right"/>
-    </w:pPr>
-    <w:rPr>
-      <w:rFonts w:ascii="CG Omega" w:hAnsi="CG Omega"/>
-      <w:b/>
-      <w:color w:val="008080"/>
-      <w:sz w:val="16"/>
-    </w:rPr>
-  </w:style>
-  <w:style w:type="paragraph" w:styleId="Corpsdetexte2">
-    <w:name w:val="Body Text 2"/>
-    <w:basedOn w:val="Normal"/>
-    <w:qFormat/>
-    <w:pPr>
-      <w:jc w:val="center"/>
-    </w:pPr>
-  </w:style>
-  <w:style w:type="paragraph" w:styleId="Index4">
-    <w:name w:val="index 4"/>
-    <w:basedOn w:val="Normal"/>
-    <w:next w:val="Normal"/>
-    <w:autoRedefine/>
-    <w:semiHidden/>
-    <w:qFormat/>
-    <w:pPr>
-      <w:ind w:left="800" w:hanging="200"/>
-    </w:pPr>
-  </w:style>
-  <w:style w:type="paragraph" w:customStyle="1" w:styleId="Textesimple">
-    <w:name w:val="Texte simple"/>
-    <w:basedOn w:val="Normal"/>
-    <w:qFormat/>
-    <w:rPr>
-      <w:sz w:val="22"/>
-      <w:lang w:val="en-US"/>
-    </w:rPr>
-  </w:style>
-  <w:style w:type="paragraph" w:styleId="Textebrut">
-    <w:name w:val="Plain Text"/>
-    <w:basedOn w:val="Normal"/>
-    <w:qFormat/>
-    <w:rPr>
-      <w:rFonts w:ascii="Courier New" w:hAnsi="Courier New"/>
-    </w:rPr>
-  </w:style>
-  <w:style w:type="paragraph" w:styleId="Tabledesillustrations">
-    <w:name w:val="table of figures"/>
-    <w:basedOn w:val="Normal"/>
-    <w:next w:val="Normal"/>
-    <w:semiHidden/>
-    <w:qFormat/>
-    <w:pPr>
-      <w:ind w:left="400" w:hanging="400"/>
-    </w:pPr>
-  </w:style>
-  <w:style w:type="paragraph" w:styleId="Retraitcorpsdetexte">
-    <w:name w:val="Body Text Indent"/>
-    <w:basedOn w:val="Normal"/>
-    <w:pPr>
-      <w:spacing w:after="120"/>
-      <w:ind w:left="283"/>
-    </w:pPr>
-  </w:style>
-  <w:style w:type="paragraph" w:styleId="Index1">
-    <w:name w:val="index 1"/>
-    <w:basedOn w:val="Normal"/>
-    <w:next w:val="Normal"/>
-    <w:autoRedefine/>
-    <w:semiHidden/>
-    <w:qFormat/>
-    <w:pPr>
-      <w:ind w:left="200" w:hanging="200"/>
-    </w:pPr>
-  </w:style>
-  <w:style w:type="paragraph" w:styleId="Index2">
-    <w:name w:val="index 2"/>
-    <w:basedOn w:val="Normal"/>
-    <w:next w:val="Normal"/>
-    <w:autoRedefine/>
-    <w:semiHidden/>
-    <w:qFormat/>
-    <w:pPr>
-      <w:ind w:left="400" w:hanging="200"/>
-    </w:pPr>
-  </w:style>
-  <w:style w:type="paragraph" w:styleId="Index3">
-    <w:name w:val="index 3"/>
-    <w:basedOn w:val="Normal"/>
-    <w:next w:val="Normal"/>
-    <w:autoRedefine/>
-    <w:semiHidden/>
-    <w:qFormat/>
-    <w:pPr>
-      <w:ind w:left="600" w:hanging="200"/>
-    </w:pPr>
-  </w:style>
-  <w:style w:type="paragraph" w:styleId="Index5">
-    <w:name w:val="index 5"/>
-    <w:basedOn w:val="Normal"/>
-    <w:next w:val="Normal"/>
-    <w:autoRedefine/>
-    <w:semiHidden/>
-    <w:qFormat/>
-    <w:pPr>
-      <w:ind w:left="1000" w:hanging="200"/>
-    </w:pPr>
-  </w:style>
-  <w:style w:type="paragraph" w:styleId="Index6">
-    <w:name w:val="index 6"/>
-    <w:basedOn w:val="Normal"/>
-    <w:next w:val="Normal"/>
-    <w:autoRedefine/>
-    <w:semiHidden/>
-    <w:qFormat/>
-    <w:pPr>
-      <w:ind w:left="1200" w:hanging="200"/>
-    </w:pPr>
-  </w:style>
-  <w:style w:type="paragraph" w:styleId="Index7">
-    <w:name w:val="index 7"/>
-    <w:basedOn w:val="Normal"/>
-    <w:next w:val="Normal"/>
-    <w:autoRedefine/>
-    <w:semiHidden/>
-    <w:qFormat/>
-    <w:pPr>
-      <w:ind w:left="1400" w:hanging="200"/>
-    </w:pPr>
-  </w:style>
-  <w:style w:type="paragraph" w:styleId="Index8">
-    <w:name w:val="index 8"/>
-    <w:basedOn w:val="Normal"/>
-    <w:next w:val="Normal"/>
-    <w:autoRedefine/>
-    <w:semiHidden/>
-    <w:qFormat/>
-    <w:pPr>
-      <w:ind w:left="1600" w:hanging="200"/>
-    </w:pPr>
-  </w:style>
-  <w:style w:type="paragraph" w:styleId="Index9">
-    <w:name w:val="index 9"/>
-    <w:basedOn w:val="Normal"/>
-    <w:next w:val="Normal"/>
-    <w:autoRedefine/>
-    <w:semiHidden/>
-    <w:qFormat/>
-    <w:pPr>
-      <w:ind w:left="1800" w:hanging="200"/>
-    </w:pPr>
-  </w:style>
-  <w:style w:type="paragraph" w:styleId="Titreindex">
-    <w:name w:val="index heading"/>
-    <w:basedOn w:val="Normal"/>
-    <w:next w:val="Index1"/>
-    <w:semiHidden/>
-    <w:qFormat/>
-  </w:style>
-  <w:style w:type="paragraph" w:styleId="Explorateurdedocuments">
-    <w:name w:val="Document Map"/>
-    <w:basedOn w:val="Normal"/>
-    <w:semiHidden/>
-    <w:qFormat/>
-    <w:pPr>
-      <w:shd w:val="clear" w:color="auto" w:fill="000080"/>
-    </w:pPr>
-    <w:rPr>
-      <w:rFonts w:ascii="Tahoma" w:hAnsi="Tahoma"/>
-    </w:rPr>
-  </w:style>
-  <w:style w:type="paragraph" w:styleId="Corpsdetexte3">
-    <w:name w:val="Body Text 3"/>
-    <w:basedOn w:val="Normal"/>
-    <w:qFormat/>
-    <w:rPr>
-      <w:i/>
-    </w:rPr>
-  </w:style>
-  <w:style w:type="paragraph" w:customStyle="1" w:styleId="Textetableau">
-    <w:name w:val="Texte tableau"/>
-    <w:basedOn w:val="Normal"/>
-    <w:qFormat/>
-    <w:pPr>
-      <w:tabs>
-        <w:tab w:val="decimal" w:pos="0"/>
-      </w:tabs>
-    </w:pPr>
-    <w:rPr>
-      <w:sz w:val="24"/>
-      <w:lang w:val="en-US"/>
-    </w:rPr>
-  </w:style>
-  <w:style w:type="paragraph" w:customStyle="1" w:styleId="StyletextenumrosdepagesdeTdM">
-    <w:name w:val="Style texte numéros de pages de TdM"/>
-    <w:basedOn w:val="Normal"/>
-    <w:qFormat/>
-    <w:pPr>
-      <w:tabs>
-        <w:tab w:val="left" w:pos="0"/>
-      </w:tabs>
-      <w:jc w:val="right"/>
-    </w:pPr>
-    <w:rPr>
-      <w:color w:val="000000"/>
-      <w:lang w:val="en-US"/>
-    </w:rPr>
-  </w:style>
-  <w:style w:type="paragraph" w:customStyle="1" w:styleId="DefaultText">
-    <w:name w:val="Default Text"/>
-    <w:basedOn w:val="Normal"/>
-    <w:qFormat/>
-    <w:pPr>
-      <w:tabs>
-        <w:tab w:val="left" w:pos="0"/>
-      </w:tabs>
-    </w:pPr>
-    <w:rPr>
-      <w:color w:val="000000"/>
-      <w:lang w:val="en-US"/>
-    </w:rPr>
-  </w:style>
-  <w:style w:type="paragraph" w:customStyle="1" w:styleId="SeqLevel5">
-    <w:name w:val="Seq Level 5"/>
-    <w:basedOn w:val="Normal"/>
-    <w:qFormat/>
-    <w:pPr>
-      <w:ind w:left="1800" w:hanging="360"/>
-    </w:pPr>
-    <w:rPr>
-      <w:sz w:val="24"/>
-    </w:rPr>
-  </w:style>
-  <w:style w:type="paragraph" w:customStyle="1" w:styleId="Texte">
-    <w:name w:val="Texte"/>
-    <w:basedOn w:val="Normal"/>
-    <w:qFormat/>
-    <w:rPr>
-      <w:sz w:val="24"/>
-      <w:lang w:val="en-US"/>
-    </w:rPr>
-  </w:style>
-  <w:style w:type="paragraph" w:customStyle="1" w:styleId="Textepardfaut">
-    <w:name w:val="Texte par défaut"/>
-    <w:basedOn w:val="Normal"/>
-    <w:qFormat/>
-    <w:rPr>
-      <w:sz w:val="24"/>
-      <w:lang w:val="en-US"/>
-    </w:rPr>
-  </w:style>
-  <w:style w:type="paragraph" w:customStyle="1" w:styleId="DefinitionTerm">
-    <w:name w:val="Definition Term"/>
-    <w:basedOn w:val="Normal"/>
-    <w:next w:val="DefinitionList"/>
-    <w:qFormat/>
-    <w:rPr>
-      <w:sz w:val="24"/>
-    </w:rPr>
-  </w:style>
-  <w:style w:type="paragraph" w:customStyle="1" w:styleId="DefinitionList">
-    <w:name w:val="Definition List"/>
-    <w:basedOn w:val="Normal"/>
-    <w:next w:val="DefinitionTerm"/>
-    <w:qFormat/>
-    <w:pPr>
-      <w:ind w:left="360"/>
-    </w:pPr>
-    <w:rPr>
-      <w:sz w:val="24"/>
-    </w:rPr>
-  </w:style>
-  <w:style w:type="paragraph" w:customStyle="1" w:styleId="H1">
-    <w:name w:val="H1"/>
-    <w:basedOn w:val="Normal"/>
-    <w:next w:val="Normal"/>
-    <w:qFormat/>
-    <w:pPr>
-      <w:keepNext/>
-      <w:spacing w:before="100" w:after="100"/>
-      <w:outlineLvl w:val="1"/>
-    </w:pPr>
-    <w:rPr>
-      <w:b/>
-      <w:kern w:val="2"/>
-      <w:sz w:val="48"/>
-    </w:rPr>
-  </w:style>
-  <w:style w:type="paragraph" w:customStyle="1" w:styleId="H2">
-    <w:name w:val="H2"/>
-    <w:basedOn w:val="Normal"/>
-    <w:next w:val="Normal"/>
-    <w:qFormat/>
-    <w:pPr>
-      <w:keepNext/>
-      <w:spacing w:before="100" w:after="100"/>
-      <w:outlineLvl w:val="2"/>
-    </w:pPr>
-    <w:rPr>
-      <w:b/>
-      <w:sz w:val="36"/>
-    </w:rPr>
-  </w:style>
-  <w:style w:type="paragraph" w:customStyle="1" w:styleId="H3">
-    <w:name w:val="H3"/>
-    <w:basedOn w:val="Normal"/>
-    <w:next w:val="Normal"/>
-    <w:qFormat/>
-    <w:pPr>
-      <w:keepNext/>
-      <w:spacing w:before="100" w:after="100"/>
-      <w:outlineLvl w:val="3"/>
-    </w:pPr>
-    <w:rPr>
-      <w:b/>
-      <w:sz w:val="28"/>
-    </w:rPr>
-  </w:style>
-  <w:style w:type="paragraph" w:customStyle="1" w:styleId="H4">
-    <w:name w:val="H4"/>
-    <w:basedOn w:val="Normal"/>
-    <w:next w:val="Normal"/>
-    <w:qFormat/>
-    <w:pPr>
-      <w:keepNext/>
-      <w:spacing w:before="100" w:after="100"/>
-      <w:outlineLvl w:val="4"/>
-    </w:pPr>
-    <w:rPr>
-      <w:b/>
-      <w:sz w:val="24"/>
-    </w:rPr>
-  </w:style>
-  <w:style w:type="paragraph" w:customStyle="1" w:styleId="H5">
-    <w:name w:val="H5"/>
-    <w:basedOn w:val="Normal"/>
-    <w:next w:val="Normal"/>
-    <w:qFormat/>
-    <w:pPr>
-      <w:keepNext/>
-      <w:spacing w:before="100" w:after="100"/>
-      <w:outlineLvl w:val="5"/>
-    </w:pPr>
-    <w:rPr>
-      <w:b/>
-    </w:rPr>
-  </w:style>
-  <w:style w:type="paragraph" w:customStyle="1" w:styleId="H6">
-    <w:name w:val="H6"/>
-    <w:basedOn w:val="Normal"/>
-    <w:next w:val="Normal"/>
-    <w:qFormat/>
-    <w:pPr>
-      <w:keepNext/>
-      <w:spacing w:before="100" w:after="100"/>
-      <w:outlineLvl w:val="6"/>
-    </w:pPr>
-    <w:rPr>
-      <w:b/>
-      <w:sz w:val="16"/>
-    </w:rPr>
-  </w:style>
-  <w:style w:type="paragraph" w:customStyle="1" w:styleId="Adresse">
-    <w:name w:val="Adresse"/>
-    <w:basedOn w:val="Normal"/>
-    <w:next w:val="Normal"/>
-    <w:qFormat/>
-    <w:rPr>
-      <w:i/>
-      <w:sz w:val="24"/>
-    </w:rPr>
-  </w:style>
-  <w:style w:type="paragraph" w:customStyle="1" w:styleId="Blockquote">
-    <w:name w:val="Blockquote"/>
-    <w:basedOn w:val="Normal"/>
-    <w:qFormat/>
-    <w:pPr>
-      <w:spacing w:before="100" w:after="100"/>
-      <w:ind w:left="360" w:right="360"/>
-    </w:pPr>
-    <w:rPr>
-      <w:sz w:val="24"/>
-    </w:rPr>
-  </w:style>
-  <w:style w:type="paragraph" w:customStyle="1" w:styleId="Preformatted">
-    <w:name w:val="Preformatted"/>
-    <w:basedOn w:val="Normal"/>
-    <w:qFormat/>
-    <w:pPr>
-      <w:tabs>
-        <w:tab w:val="left" w:pos="0"/>
-        <w:tab w:val="left" w:pos="959"/>
-        <w:tab w:val="left" w:pos="1918"/>
-        <w:tab w:val="left" w:pos="2877"/>
-        <w:tab w:val="left" w:pos="3836"/>
-        <w:tab w:val="left" w:pos="4795"/>
-        <w:tab w:val="left" w:pos="5754"/>
-        <w:tab w:val="left" w:pos="6713"/>
-        <w:tab w:val="left" w:pos="7672"/>
-        <w:tab w:val="left" w:pos="8631"/>
-        <w:tab w:val="left" w:pos="9590"/>
-      </w:tabs>
-    </w:pPr>
-    <w:rPr>
-      <w:rFonts w:ascii="Courier New" w:hAnsi="Courier New"/>
-    </w:rPr>
-  </w:style>
-  <w:style w:type="paragraph" w:customStyle="1" w:styleId="z-BottomofForm">
-    <w:name w:val="z-Bottom of Form"/>
-    <w:next w:val="Normal"/>
-    <w:qFormat/>
-    <w:pPr>
-      <w:pBdr>
-        <w:top w:val="double" w:sz="2" w:space="0" w:color="000000"/>
-      </w:pBdr>
-      <w:jc w:val="center"/>
-    </w:pPr>
-    <w:rPr>
-      <w:rFonts w:ascii="Arial" w:hAnsi="Arial"/>
-      <w:vanish/>
-      <w:sz w:val="16"/>
-    </w:rPr>
-  </w:style>
-  <w:style w:type="paragraph" w:customStyle="1" w:styleId="z-TopofForm">
-    <w:name w:val="z-Top of Form"/>
-    <w:next w:val="Normal"/>
-    <w:qFormat/>
-    <w:pPr>
-      <w:pBdr>
-        <w:bottom w:val="double" w:sz="2" w:space="0" w:color="000000"/>
-      </w:pBdr>
-      <w:jc w:val="center"/>
-    </w:pPr>
-    <w:rPr>
-      <w:rFonts w:ascii="Arial" w:hAnsi="Arial"/>
-      <w:vanish/>
-      <w:sz w:val="16"/>
-    </w:rPr>
-  </w:style>
-  <w:style w:type="paragraph" w:customStyle="1" w:styleId="TableText">
-    <w:name w:val="Table Text"/>
-    <w:basedOn w:val="Normal"/>
-    <w:qFormat/>
-    <w:pPr>
-      <w:tabs>
-        <w:tab w:val="decimal" w:pos="0"/>
-      </w:tabs>
-    </w:pPr>
-    <w:rPr>
-      <w:sz w:val="24"/>
-      <w:lang w:val="en-US"/>
-    </w:rPr>
-  </w:style>
-  <w:style w:type="paragraph" w:styleId="Listepuces2">
-    <w:name w:val="List Bullet 2"/>
-    <w:basedOn w:val="Normal"/>
-    <w:autoRedefine/>
-    <w:qFormat/>
-    <w:pPr>
-      <w:keepLines/>
-      <w:jc w:val="both"/>
-    </w:pPr>
-    <w:rPr>
-      <w:sz w:val="24"/>
-    </w:rPr>
-  </w:style>
-  <w:style w:type="paragraph" w:styleId="Listepuces">
-    <w:name w:val="List Bullet"/>
-    <w:basedOn w:val="Normal"/>
-    <w:autoRedefine/>
-    <w:qFormat/>
-    <w:pPr>
-      <w:keepLines/>
-      <w:ind w:left="1418" w:hanging="284"/>
-      <w:jc w:val="both"/>
-    </w:pPr>
-    <w:rPr>
-      <w:sz w:val="22"/>
-    </w:rPr>
-  </w:style>
-  <w:style w:type="paragraph" w:styleId="Retraitcorpsdetexte3">
-    <w:name w:val="Body Text Indent 3"/>
-    <w:basedOn w:val="Normal"/>
-    <w:qFormat/>
-    <w:pPr>
-      <w:ind w:left="708"/>
-    </w:pPr>
-    <w:rPr>
-      <w:sz w:val="22"/>
-    </w:rPr>
-  </w:style>
-  <w:style w:type="paragraph" w:customStyle="1" w:styleId="P4">
-    <w:name w:val="P4"/>
-    <w:basedOn w:val="Normal"/>
-    <w:autoRedefine/>
-    <w:qFormat/>
-    <w:rsid w:val="00F12968"/>
-    <w:pPr>
-      <w:spacing w:after="120"/>
-      <w:ind w:left="1276"/>
-      <w:jc w:val="both"/>
-    </w:pPr>
-  </w:style>
-  <w:style w:type="paragraph" w:styleId="Notedebasdepage">
-    <w:name w:val="footnote text"/>
-    <w:basedOn w:val="Normal"/>
-    <w:semiHidden/>
-    <w:rsid w:val="0067538B"/>
-  </w:style>
-  <w:style w:type="paragraph" w:customStyle="1" w:styleId="FragListe">
-    <w:name w:val="FragListe"/>
-    <w:basedOn w:val="Normal"/>
-    <w:qFormat/>
-    <w:rsid w:val="00DF5350"/>
-    <w:rPr>
-      <w:sz w:val="22"/>
-      <w:szCs w:val="24"/>
-    </w:rPr>
-  </w:style>
-  <w:style w:type="paragraph" w:customStyle="1" w:styleId="Fragment">
-    <w:name w:val="Fragment"/>
-    <w:basedOn w:val="Normal"/>
-    <w:qFormat/>
-    <w:rsid w:val="004F1F1F"/>
-    <w:pPr>
-      <w:spacing w:before="60" w:after="60"/>
-      <w:jc w:val="both"/>
-    </w:pPr>
-    <w:rPr>
-      <w:sz w:val="24"/>
-      <w:szCs w:val="24"/>
-    </w:rPr>
-  </w:style>
-  <w:style w:type="paragraph" w:customStyle="1" w:styleId="FragmentP">
-    <w:name w:val="FragmentP"/>
-    <w:basedOn w:val="Fragment"/>
-    <w:qFormat/>
-    <w:rsid w:val="004F1F1F"/>
-    <w:pPr>
-      <w:tabs>
-        <w:tab w:val="left" w:pos="1080"/>
-      </w:tabs>
-      <w:spacing w:after="0"/>
-      <w:ind w:left="1080" w:hanging="360"/>
-    </w:pPr>
-  </w:style>
-  <w:style w:type="paragraph" w:styleId="Textedebulles">
-    <w:name w:val="Balloon Text"/>
-    <w:basedOn w:val="Normal"/>
-    <w:semiHidden/>
-    <w:qFormat/>
-    <w:rsid w:val="004F1F1F"/>
-    <w:rPr>
-      <w:rFonts w:ascii="Tahoma" w:hAnsi="Tahoma" w:cs="Tahoma"/>
-      <w:sz w:val="16"/>
-      <w:szCs w:val="16"/>
-    </w:rPr>
-  </w:style>
-  <w:style w:type="paragraph" w:customStyle="1" w:styleId="Etiquette">
-    <w:name w:val="Etiquette"/>
-    <w:basedOn w:val="Normal"/>
-    <w:qFormat/>
-    <w:rsid w:val="00C472B0"/>
-    <w:pPr>
-      <w:spacing w:before="120" w:after="60"/>
-    </w:pPr>
-    <w:rPr>
-      <w:rFonts w:ascii="Arial Gras" w:hAnsi="Arial Gras"/>
-      <w:b/>
-      <w:color w:val="000080"/>
-      <w:sz w:val="22"/>
-    </w:rPr>
-  </w:style>
-  <w:style w:type="paragraph" w:customStyle="1" w:styleId="Aide">
-    <w:name w:val="Aide"/>
-    <w:basedOn w:val="Normal"/>
-    <w:qFormat/>
-    <w:rsid w:val="00C472B0"/>
-    <w:pPr>
-      <w:spacing w:after="60"/>
-    </w:pPr>
-    <w:rPr>
-      <w:i/>
-      <w:iCs/>
-      <w:color w:val="FF0000"/>
-      <w:sz w:val="22"/>
-      <w:szCs w:val="24"/>
-    </w:rPr>
-  </w:style>
-  <w:style w:type="paragraph" w:customStyle="1" w:styleId="Liste1">
-    <w:name w:val="Liste 1"/>
-    <w:basedOn w:val="Normal"/>
-    <w:qFormat/>
-    <w:rsid w:val="003E35CF"/>
-    <w:pPr>
-      <w:spacing w:before="60"/>
-      <w:jc w:val="both"/>
-    </w:pPr>
-    <w:rPr>
-      <w:sz w:val="22"/>
-    </w:rPr>
-  </w:style>
-  <w:style w:type="paragraph" w:styleId="Commentaire">
-    <w:name w:val="annotation text"/>
-    <w:basedOn w:val="Normal"/>
-    <w:semiHidden/>
-    <w:qFormat/>
-    <w:rsid w:val="006E1858"/>
-  </w:style>
-  <w:style w:type="paragraph" w:styleId="Objetducommentaire">
-    <w:name w:val="annotation subject"/>
-    <w:basedOn w:val="Commentaire"/>
-    <w:next w:val="Commentaire"/>
-    <w:semiHidden/>
-    <w:qFormat/>
-    <w:rsid w:val="006E1858"/>
-    <w:rPr>
-      <w:b/>
-      <w:bCs/>
-    </w:rPr>
-  </w:style>
-  <w:style w:type="paragraph" w:customStyle="1" w:styleId="Heading2Body">
-    <w:name w:val="Heading 2 Body"/>
-    <w:basedOn w:val="Normal"/>
-    <w:qFormat/>
-    <w:rsid w:val="00E25EF6"/>
-    <w:pPr>
-      <w:spacing w:after="120"/>
-      <w:jc w:val="both"/>
-    </w:pPr>
-    <w:rPr>
-      <w:rFonts w:ascii="Times New Roman" w:hAnsi="Times New Roman"/>
-      <w:lang w:val="en-GB"/>
-    </w:rPr>
-  </w:style>
-  <w:style w:type="paragraph" w:customStyle="1" w:styleId="Heading3Body">
-    <w:name w:val="Heading 3 Body"/>
-    <w:basedOn w:val="Normal"/>
-    <w:qFormat/>
-    <w:rsid w:val="00A878B5"/>
-    <w:pPr>
-      <w:spacing w:after="120"/>
-      <w:jc w:val="both"/>
-    </w:pPr>
-    <w:rPr>
-      <w:rFonts w:ascii="Times New Roman" w:hAnsi="Times New Roman"/>
-      <w:lang w:val="en-GB"/>
-    </w:rPr>
-  </w:style>
-  <w:style w:type="paragraph" w:customStyle="1" w:styleId="CarCarCharCharCarCarCar">
-    <w:name w:val="Car Car Char Char Car Car Car"/>
-    <w:basedOn w:val="Normal"/>
-    <w:qFormat/>
-    <w:rsid w:val="00BF2EA1"/>
-    <w:pPr>
-      <w:spacing w:after="160" w:line="240" w:lineRule="exact"/>
-    </w:pPr>
-    <w:rPr>
-      <w:rFonts w:ascii="Verdana" w:hAnsi="Verdana"/>
-      <w:i/>
-      <w:iCs/>
-      <w:lang w:val="en-US" w:eastAsia="en-US"/>
-    </w:rPr>
-  </w:style>
-  <w:style w:type="paragraph" w:customStyle="1" w:styleId="Heading1Body">
-    <w:name w:val="Heading 1 Body"/>
-    <w:basedOn w:val="Normal"/>
-    <w:qFormat/>
-    <w:rsid w:val="00D77A30"/>
-    <w:pPr>
-      <w:spacing w:after="120"/>
-      <w:jc w:val="both"/>
-    </w:pPr>
-    <w:rPr>
-      <w:rFonts w:ascii="Times New Roman" w:hAnsi="Times New Roman"/>
-      <w:lang w:val="en-GB"/>
-    </w:rPr>
-  </w:style>
-  <w:style w:type="paragraph" w:styleId="Sous-titre">
-    <w:name w:val="Subtitle"/>
-    <w:basedOn w:val="Normal"/>
-    <w:qFormat/>
-    <w:rsid w:val="002E3DC5"/>
-    <w:rPr>
-      <w:sz w:val="28"/>
-    </w:rPr>
-  </w:style>
-  <w:style w:type="paragraph" w:customStyle="1" w:styleId="Titre1-memepage">
-    <w:name w:val="Titre 1-meme_page"/>
-    <w:basedOn w:val="Titre1"/>
-    <w:qFormat/>
-    <w:rsid w:val="00E07AD4"/>
-    <w:pPr>
-      <w:pBdr>
-        <w:bottom w:val="nil"/>
-      </w:pBdr>
-      <w:shd w:val="pct45" w:color="auto" w:fill="FFFFFF"/>
-      <w:tabs>
-        <w:tab w:val="left" w:pos="1701"/>
-      </w:tabs>
-      <w:spacing w:after="0"/>
-      <w:ind w:left="0" w:firstLine="851"/>
-      <w:jc w:val="both"/>
-    </w:pPr>
-    <w:rPr>
-      <w:rFonts w:ascii="Nimrod" w:hAnsi="Nimrod"/>
-      <w:b w:val="0"/>
-      <w:caps w:val="0"/>
-      <w:color w:val="FFFFFF"/>
-      <w:kern w:val="0"/>
-      <w:sz w:val="32"/>
-    </w:rPr>
-  </w:style>
-  <w:style w:type="paragraph" w:customStyle="1" w:styleId="Char">
-    <w:name w:val="Char"/>
-    <w:basedOn w:val="Normal"/>
-    <w:autoRedefine/>
-    <w:semiHidden/>
-    <w:qFormat/>
-    <w:rsid w:val="00790C63"/>
-    <w:pPr>
-      <w:spacing w:after="160" w:line="240" w:lineRule="exact"/>
-      <w:jc w:val="both"/>
-    </w:pPr>
-    <w:rPr>
-      <w:rFonts w:ascii="Tahoma" w:hAnsi="Tahoma"/>
-      <w:lang w:eastAsia="en-US"/>
-    </w:rPr>
-  </w:style>
-  <w:style w:type="paragraph" w:styleId="Sansinterligne">
-    <w:name w:val="No Spacing"/>
-    <w:link w:val="SansinterligneCar"/>
-    <w:uiPriority w:val="1"/>
-    <w:qFormat/>
-    <w:rsid w:val="003E01D6"/>
-    <w:rPr>
-      <w:rFonts w:ascii="Calibri" w:hAnsi="Calibri"/>
-      <w:sz w:val="22"/>
-      <w:szCs w:val="22"/>
-    </w:rPr>
-  </w:style>
-  <w:style w:type="paragraph" w:styleId="NormalWeb">
-    <w:name w:val="Normal (Web)"/>
-    <w:basedOn w:val="Normal"/>
-    <w:uiPriority w:val="99"/>
-    <w:unhideWhenUsed/>
-    <w:qFormat/>
-    <w:rsid w:val="00B919E7"/>
-    <w:pPr>
-      <w:spacing w:beforeAutospacing="1" w:afterAutospacing="1"/>
-    </w:pPr>
-    <w:rPr>
-      <w:szCs w:val="24"/>
-      <w:lang w:val="fr-CA" w:eastAsia="fr-CA"/>
-    </w:rPr>
-  </w:style>
-  <w:style w:type="paragraph" w:styleId="Paragraphedeliste">
-    <w:name w:val="List Paragraph"/>
-    <w:basedOn w:val="Normal"/>
-    <w:uiPriority w:val="34"/>
-    <w:qFormat/>
-    <w:rsid w:val="003C673D"/>
-    <w:pPr>
-      <w:spacing w:after="120"/>
-      <w:ind w:left="720"/>
-      <w:contextualSpacing/>
-    </w:pPr>
-    <w:rPr>
-      <w:szCs w:val="24"/>
-      <w:lang w:val="fr-CA" w:eastAsia="fr-CA"/>
-    </w:rPr>
-  </w:style>
-  <w:style w:type="paragraph" w:styleId="Rvision">
-    <w:name w:val="Revision"/>
-    <w:uiPriority w:val="99"/>
-    <w:semiHidden/>
-    <w:qFormat/>
-    <w:rsid w:val="00D30FCF"/>
-    <w:rPr>
-      <w:rFonts w:ascii="Arial" w:hAnsi="Arial"/>
-    </w:rPr>
-  </w:style>
-  <w:style w:type="paragraph" w:styleId="En-ttedetabledesmatires">
-    <w:name w:val="TOC Heading"/>
-    <w:basedOn w:val="Titre1"/>
-    <w:next w:val="Normal"/>
-    <w:uiPriority w:val="39"/>
-    <w:unhideWhenUsed/>
-    <w:qFormat/>
-    <w:rsid w:val="0042046D"/>
-    <w:pPr>
-      <w:keepLines/>
-      <w:pBdr>
-        <w:bottom w:val="nil"/>
-      </w:pBdr>
-      <w:spacing w:before="240" w:after="0" w:line="259" w:lineRule="auto"/>
-      <w:ind w:left="0" w:firstLine="0"/>
-    </w:pPr>
-    <w:rPr>
-      <w:rFonts w:asciiTheme="majorHAnsi" w:eastAsiaTheme="majorEastAsia" w:hAnsiTheme="majorHAnsi" w:cstheme="majorBidi"/>
-      <w:b w:val="0"/>
-      <w:i w:val="0"/>
-      <w:iCs w:val="0"/>
-      <w:caps w:val="0"/>
-      <w:color w:val="2F5496" w:themeColor="accent1" w:themeShade="BF"/>
-      <w:kern w:val="0"/>
-      <w:sz w:val="32"/>
-      <w:szCs w:val="32"/>
-    </w:rPr>
-  </w:style>
-  <w:style w:type="paragraph" w:styleId="Listenumros2">
-    <w:name w:val="List Number 2"/>
-    <w:basedOn w:val="Normal"/>
-    <w:qFormat/>
-    <w:rsid w:val="00363624"/>
-    <w:pPr>
-      <w:contextualSpacing/>
-    </w:pPr>
-  </w:style>
-  <w:style w:type="paragraph" w:customStyle="1" w:styleId="Contenudecadre">
-    <w:name w:val="Contenu de cadre"/>
-    <w:basedOn w:val="Normal"/>
-    <w:qFormat/>
-  </w:style>
-  <w:style w:type="table" w:styleId="Grilledutableau">
-    <w:name w:val="Table Grid"/>
-    <w:basedOn w:val="TableauNormal"/>
-    <w:rsid w:val="00687288"/>
-    <w:tblPr>
-      <w:tblBorders>
-        <w:top w:val="single" w:sz="4" w:space="0" w:color="auto"/>
-        <w:left w:val="single" w:sz="4" w:space="0" w:color="auto"/>
-        <w:bottom w:val="single" w:sz="4" w:space="0" w:color="auto"/>
-        <w:right w:val="single" w:sz="4" w:space="0" w:color="auto"/>
-        <w:insideH w:val="single" w:sz="4" w:space="0" w:color="auto"/>
-        <w:insideV w:val="single" w:sz="4" w:space="0" w:color="auto"/>
-      </w:tblBorders>
-    </w:tblPr>
-  </w:style>
-  <w:style w:type="table" w:styleId="Colonnesdetableau1">
-    <w:name w:val="Table Columns 1"/>
-    <w:basedOn w:val="TableauNormal"/>
-    <w:rsid w:val="003E01D6"/>
-    <w:rPr>
-      <w:b/>
-      <w:bCs/>
-    </w:rPr>
-    <w:tblPr>
-      <w:tblStyleColBandSize w:val="1"/>
-      <w:tblBorders>
-        <w:top w:val="single" w:sz="12" w:space="0" w:color="000000"/>
-        <w:left w:val="single" w:sz="12" w:space="0" w:color="000000"/>
-        <w:bottom w:val="single" w:sz="12" w:space="0" w:color="000000"/>
-        <w:right w:val="single" w:sz="12" w:space="0" w:color="000000"/>
-      </w:tblBorders>
-    </w:tblPr>
-    <w:tblStylePr w:type="firstRow">
-      <w:rPr>
-        <w:b w:val="0"/>
-        <w:bCs w:val="0"/>
-      </w:rPr>
-      <w:tblPr/>
-      <w:tcPr>
-        <w:tcBorders>
-          <w:bottom w:val="double" w:sz="6" w:space="0" w:color="000000"/>
-          <w:tl2br w:val="none" w:sz="0" w:space="0" w:color="auto"/>
-          <w:tr2bl w:val="none" w:sz="0" w:space="0" w:color="auto"/>
-        </w:tcBorders>
-      </w:tcPr>
-    </w:tblStylePr>
-    <w:tblStylePr w:type="lastRow">
-      <w:rPr>
-        <w:b w:val="0"/>
-        <w:bCs w:val="0"/>
-      </w:rPr>
-      <w:tblPr/>
-      <w:tcPr>
-        <w:tcBorders>
-          <w:tl2br w:val="none" w:sz="0" w:space="0" w:color="auto"/>
-          <w:tr2bl w:val="none" w:sz="0" w:space="0" w:color="auto"/>
-        </w:tcBorders>
-      </w:tcPr>
-    </w:tblStylePr>
-    <w:tblStylePr w:type="firstCol">
-      <w:rPr>
-        <w:b w:val="0"/>
-        <w:bCs w:val="0"/>
-      </w:rPr>
-      <w:tblPr/>
-      <w:tcPr>
-        <w:tcBorders>
-          <w:tl2br w:val="none" w:sz="0" w:space="0" w:color="auto"/>
-          <w:tr2bl w:val="none" w:sz="0" w:space="0" w:color="auto"/>
-        </w:tcBorders>
-      </w:tcPr>
-    </w:tblStylePr>
-    <w:tblStylePr w:type="lastCol">
-      <w:rPr>
-        <w:b w:val="0"/>
-        <w:bCs w:val="0"/>
-      </w:rPr>
-      <w:tblPr/>
-      <w:tcPr>
-        <w:tcBorders>
-          <w:tl2br w:val="none" w:sz="0" w:space="0" w:color="auto"/>
-          <w:tr2bl w:val="none" w:sz="0" w:space="0" w:color="auto"/>
-        </w:tcBorders>
-      </w:tcPr>
-    </w:tblStylePr>
-    <w:tblStylePr w:type="band1Vert">
-      <w:rPr>
-        <w:color w:val="auto"/>
-      </w:rPr>
-      <w:tblPr/>
-      <w:tcPr>
-        <w:shd w:val="pct25" w:color="000000" w:fill="FFFFFF"/>
-      </w:tcPr>
-    </w:tblStylePr>
-    <w:tblStylePr w:type="band2Vert">
-      <w:rPr>
-        <w:color w:val="auto"/>
-      </w:rPr>
-      <w:tblPr/>
-      <w:tcPr>
-        <w:shd w:val="pct25" w:color="FFFF00" w:fill="FFFFFF"/>
-      </w:tcPr>
-    </w:tblStylePr>
-    <w:tblStylePr w:type="neCell">
-      <w:rPr>
-        <w:b/>
-        <w:bCs/>
-      </w:rPr>
-      <w:tblPr/>
-      <w:tcPr>
-        <w:tcBorders>
-          <w:tl2br w:val="none" w:sz="0" w:space="0" w:color="auto"/>
-          <w:tr2bl w:val="none" w:sz="0" w:space="0" w:color="auto"/>
-        </w:tcBorders>
-      </w:tcPr>
-    </w:tblStylePr>
-    <w:tblStylePr w:type="swCell">
-      <w:rPr>
-        <w:b/>
-        <w:bCs/>
-      </w:rPr>
-      <w:tblPr/>
-      <w:tcPr>
-        <w:tcBorders>
-          <w:tl2br w:val="none" w:sz="0" w:space="0" w:color="auto"/>
-          <w:tr2bl w:val="none" w:sz="0" w:space="0" w:color="auto"/>
-        </w:tcBorders>
-      </w:tcPr>
-    </w:tblStylePr>
-  </w:style>
-  <w:style w:type="table" w:styleId="Trameclaire-Accent1">
-    <w:name w:val="Light Shading Accent 1"/>
-    <w:basedOn w:val="TableauNormal"/>
-    <w:uiPriority w:val="60"/>
-    <w:rsid w:val="00296771"/>
-    <w:rPr>
-      <w:color w:val="365F91"/>
-      <w:sz w:val="22"/>
-      <w:szCs w:val="22"/>
-      <w:lang w:val="fr-CA" w:eastAsia="en-US"/>
-    </w:rPr>
-    <w:tblPr>
-      <w:tblStyleRowBandSize w:val="1"/>
-      <w:tblStyleColBandSize w:val="1"/>
-      <w:tblBorders>
-        <w:top w:val="single" w:sz="8" w:space="0" w:color="4F81BD"/>
-        <w:bottom w:val="single" w:sz="8" w:space="0" w:color="4F81BD"/>
-      </w:tblBorders>
-    </w:tblPr>
-    <w:tblStylePr w:type="firstRow">
-      <w:pPr>
-        <w:spacing w:before="0" w:after="0" w:line="240" w:lineRule="auto"/>
-      </w:pPr>
-      <w:rPr>
-        <w:b/>
-        <w:bCs/>
-      </w:rPr>
-      <w:tblPr/>
-      <w:tcPr>
-        <w:tcBorders>
-          <w:top w:val="single" w:sz="8" w:space="0" w:color="4F81BD"/>
-          <w:left w:val="nil"/>
-          <w:bottom w:val="single" w:sz="8" w:space="0" w:color="4F81BD"/>
-          <w:right w:val="nil"/>
-          <w:insideH w:val="nil"/>
-          <w:insideV w:val="nil"/>
-        </w:tcBorders>
-      </w:tcPr>
-    </w:tblStylePr>
-    <w:tblStylePr w:type="lastRow">
-      <w:pPr>
-        <w:spacing w:before="0" w:after="0" w:line="240" w:lineRule="auto"/>
-      </w:pPr>
-      <w:rPr>
-        <w:b/>
-        <w:bCs/>
-      </w:rPr>
-      <w:tblPr/>
-      <w:tcPr>
-        <w:tcBorders>
-          <w:top w:val="single" w:sz="8" w:space="0" w:color="4F81BD"/>
-          <w:left w:val="nil"/>
-          <w:bottom w:val="single" w:sz="8" w:space="0" w:color="4F81BD"/>
-          <w:right w:val="nil"/>
-          <w:insideH w:val="nil"/>
-          <w:insideV w:val="nil"/>
-        </w:tcBorders>
-      </w:tcPr>
-    </w:tblStylePr>
-    <w:tblStylePr w:type="firstCol">
-      <w:rPr>
-        <w:b/>
-        <w:bCs/>
-      </w:rPr>
-    </w:tblStylePr>
-    <w:tblStylePr w:type="lastCol">
-      <w:rPr>
-        <w:b/>
-        <w:bCs/>
-      </w:rPr>
-    </w:tblStylePr>
-    <w:tblStylePr w:type="band1Vert">
-      <w:tblPr/>
-      <w:tcPr>
-        <w:tcBorders>
-          <w:left w:val="nil"/>
-          <w:right w:val="nil"/>
-          <w:insideH w:val="nil"/>
-          <w:insideV w:val="nil"/>
-        </w:tcBorders>
-        <w:shd w:val="clear" w:color="auto" w:fill="D3DFEE"/>
-      </w:tcPr>
-    </w:tblStylePr>
-    <w:tblStylePr w:type="band1Horz">
-      <w:tblPr/>
-      <w:tcPr>
-        <w:tcBorders>
-          <w:left w:val="nil"/>
-          <w:right w:val="nil"/>
-          <w:insideH w:val="nil"/>
-          <w:insideV w:val="nil"/>
-        </w:tcBorders>
-        <w:shd w:val="clear" w:color="auto" w:fill="D3DFEE"/>
-      </w:tcPr>
-    </w:tblStylePr>
-  </w:style>
-  <w:style w:type="table" w:customStyle="1" w:styleId="Grilledutableau1">
-    <w:name w:val="Grille du tableau1"/>
-    <w:basedOn w:val="TableauNormal"/>
-    <w:uiPriority w:val="39"/>
-    <w:rsid w:val="005634FF"/>
-    <w:rPr>
-      <w:sz w:val="22"/>
-      <w:szCs w:val="22"/>
-      <w:lang w:eastAsia="en-US"/>
-    </w:rPr>
-    <w:tblPr>
-      <w:tblBorders>
-        <w:top w:val="single" w:sz="4" w:space="0" w:color="auto"/>
-        <w:left w:val="single" w:sz="4" w:space="0" w:color="auto"/>
-        <w:bottom w:val="single" w:sz="4" w:space="0" w:color="auto"/>
-        <w:right w:val="single" w:sz="4" w:space="0" w:color="auto"/>
-        <w:insideH w:val="single" w:sz="4" w:space="0" w:color="auto"/>
-        <w:insideV w:val="single" w:sz="4" w:space="0" w:color="auto"/>
-      </w:tblBorders>
-    </w:tblPr>
-  </w:style>
-</w:styles>
-</file>
-
-<file path=word/glossary/document.xml><?xml version="1.0" encoding="utf-8"?>
-<w:glossaryDocument xmlns:wpc="http://schemas.microsoft.com/office/word/2010/wordprocessingCanvas" xmlns:mc="http://schemas.openxmlformats.org/markup-compatibility/2006" xmlns:o="urn:schemas-microsoft-com:office:office" xmlns:r="http://schemas.openxmlformats.org/officeDocument/2006/relationships" xmlns:m="http://schemas.openxmlformats.org/officeDocument/2006/math" xmlns:v="urn:schemas-microsoft-com:vml" xmlns:wp14="http://schemas.microsoft.com/office/word/2010/wordprocessingDrawing" xmlns:wp="http://schemas.openxmlformats.org/drawingml/2006/wordprocessingDrawing" xmlns:w10="urn:schemas-microsoft-com:office:word" xmlns:w="http://schemas.openxmlformats.org/wordprocessingml/2006/main" xmlns:w14="http://schemas.microsoft.com/office/word/2010/wordml" xmlns:wpg="http://schemas.microsoft.com/office/word/2010/wordprocessingGroup" xmlns:wpi="http://schemas.microsoft.com/office/word/2010/wordprocessingInk" xmlns:wne="http://schemas.microsoft.com/office/word/2006/wordml" xmlns:wps="http://schemas.microsoft.com/office/word/2010/wordprocessingShape" mc:Ignorable="w14 wp14"/>
-</file>
-
-<file path=word/glossary/fontTable.xml><?xml version="1.0" encoding="utf-8"?>
-<w:fonts xmlns:mc="http://schemas.openxmlformats.org/markup-compatibility/2006" xmlns:r="http://schemas.openxmlformats.org/officeDocument/2006/relationships" xmlns:w="http://schemas.openxmlformats.org/wordprocessingml/2006/main" xmlns:w14="http://schemas.microsoft.com/office/word/2010/wordml" mc:Ignorable="w14">
-  <w:font w:name="Symbol">
-    <w:panose1 w:val="05050102010706020507"/>
-    <w:charset w:val="02"/>
-    <w:family w:val="roman"/>
-    <w:pitch w:val="variable"/>
-    <w:sig w:usb0="00000000" w:usb1="10000000" w:usb2="00000000" w:usb3="00000000" w:csb0="80000000" w:csb1="00000000"/>
-  </w:font>
-  <w:font w:name="Times New Roman">
-    <w:panose1 w:val="02020603050405020304"/>
-    <w:charset w:val="00"/>
-    <w:family w:val="roman"/>
-    <w:pitch w:val="variable"/>
-    <w:sig w:usb0="20002A87" w:usb1="00000000" w:usb2="00000000" w:usb3="00000000" w:csb0="000001FF" w:csb1="00000000"/>
-  </w:font>
-  <w:font w:name="Courier New">
-    <w:panose1 w:val="02070309020205020404"/>
-    <w:charset w:val="00"/>
-    <w:family w:val="modern"/>
-    <w:pitch w:val="fixed"/>
-    <w:sig w:usb0="E0002AFF" w:usb1="C0007843" w:usb2="00000009" w:usb3="00000000" w:csb0="000001FF" w:csb1="00000000"/>
-  </w:font>
-  <w:font w:name="Wingdings">
-    <w:panose1 w:val="05000000000000000000"/>
-    <w:charset w:val="02"/>
-    <w:family w:val="auto"/>
-    <w:pitch w:val="variable"/>
-    <w:sig w:usb0="00000000" w:usb1="10000000" w:usb2="00000000" w:usb3="00000000" w:csb0="80000000" w:csb1="00000000"/>
-  </w:font>
-  <w:font w:name="Arial">
-    <w:panose1 w:val="020B0604020202020204"/>
-    <w:charset w:val="00"/>
-    <w:family w:val="swiss"/>
-    <w:pitch w:val="variable"/>
-    <w:sig w:usb0="20002A87" w:usb1="00000000" w:usb2="00000000" w:usb3="00000000" w:csb0="000001FF" w:csb1="00000000"/>
-  </w:font>
-  <w:font w:name="Arial Gras">
-    <w:panose1 w:val="020B0704020202020204"/>
-    <w:charset w:val="01"/>
-    <w:family w:val="roman"/>
-    <w:pitch w:val="variable"/>
-  </w:font>
-  <w:font w:name="Calibri">
-    <w:panose1 w:val="020F0502020204030204"/>
-    <w:charset w:val="00"/>
-    <w:family w:val="swiss"/>
-    <w:pitch w:val="variable"/>
-    <w:sig w:usb0="E00002FF" w:usb1="4000ACFF" w:usb2="00000001" w:usb3="00000000" w:csb0="0000019F" w:csb1="00000000"/>
-  </w:font>
-  <w:font w:name="Lohit Devanagari">
-    <w:panose1 w:val="00000000000000000000"/>
-    <w:charset w:val="00"/>
-    <w:family w:val="roman"/>
-    <w:notTrueType/>
-    <w:pitch w:val="default"/>
-  </w:font>
-  <w:font w:name="CG Omega">
-    <w:panose1 w:val="00000000000000000000"/>
-    <w:charset w:val="00"/>
-    <w:family w:val="swiss"/>
-    <w:notTrueType/>
-    <w:pitch w:val="variable"/>
-    <w:sig w:usb0="00000003" w:usb1="00000000" w:usb2="00000000" w:usb3="00000000" w:csb0="00000001" w:csb1="00000000"/>
-  </w:font>
-  <w:font w:name="Tahoma">
-    <w:panose1 w:val="020B0604030504040204"/>
-    <w:charset w:val="00"/>
-    <w:family w:val="swiss"/>
-    <w:pitch w:val="variable"/>
-    <w:sig w:usb0="E1002EFF" w:usb1="C000605B" w:usb2="00000029" w:usb3="00000000" w:csb0="000101FF" w:csb1="00000000"/>
-  </w:font>
-  <w:font w:name="Verdana">
-    <w:panose1 w:val="020B0604030504040204"/>
-    <w:charset w:val="00"/>
-    <w:family w:val="swiss"/>
-    <w:pitch w:val="variable"/>
-    <w:sig w:usb0="A10006FF" w:usb1="4000205B" w:usb2="00000010" w:usb3="00000000" w:csb0="0000019F" w:csb1="00000000"/>
-  </w:font>
-  <w:font w:name="Nimrod">
-    <w:altName w:val="Times New Roman"/>
-    <w:charset w:val="01"/>
-    <w:family w:val="roman"/>
-    <w:pitch w:val="variable"/>
-  </w:font>
-  <w:font w:name="Calibri Light">
-    <w:panose1 w:val="020F0302020204030204"/>
-    <w:charset w:val="00"/>
-    <w:family w:val="swiss"/>
-    <w:pitch w:val="variable"/>
-    <w:sig w:usb0="A00002EF" w:usb1="4000207B" w:usb2="00000000" w:usb3="00000000" w:csb0="0000019F" w:csb1="00000000"/>
-  </w:font>
-  <w:font w:name="Arial Black">
-    <w:panose1 w:val="020B0A04020102020204"/>
-    <w:charset w:val="00"/>
-    <w:family w:val="swiss"/>
-    <w:pitch w:val="variable"/>
-    <w:sig w:usb0="00000287" w:usb1="00000000" w:usb2="00000000" w:usb3="00000000" w:csb0="0000009F" w:csb1="00000000"/>
-  </w:font>
-  <w:font w:name="Courier">
-    <w:panose1 w:val="02070409020205020404"/>
-    <w:charset w:val="00"/>
-    <w:family w:val="modern"/>
-    <w:notTrueType/>
-    <w:pitch w:val="fixed"/>
-    <w:sig w:usb0="00000003" w:usb1="00000000" w:usb2="00000000" w:usb3="00000000" w:csb0="00000001" w:csb1="00000000"/>
-  </w:font>
-  <w:font w:name="Consolas">
-    <w:panose1 w:val="020B0609020204030204"/>
-    <w:charset w:val="00"/>
-    <w:family w:val="modern"/>
-    <w:pitch w:val="fixed"/>
-    <w:sig w:usb0="E10002FF" w:usb1="4000FCFF" w:usb2="00000009" w:usb3="00000000" w:csb0="0000019F" w:csb1="00000000"/>
-  </w:font>
-  <w:font w:name="Impact">
-    <w:panose1 w:val="020B0806030902050204"/>
-    <w:charset w:val="00"/>
-    <w:family w:val="swiss"/>
-    <w:pitch w:val="variable"/>
-    <w:sig w:usb0="00000287" w:usb1="00000000" w:usb2="00000000" w:usb3="00000000" w:csb0="0000009F" w:csb1="00000000"/>
-  </w:font>
-  <w:font w:name="Cambria">
-    <w:panose1 w:val="02040503050406030204"/>
-    <w:charset w:val="00"/>
-    <w:family w:val="roman"/>
-    <w:pitch w:val="variable"/>
-    <w:sig w:usb0="E00002FF" w:usb1="400004FF" w:usb2="00000000" w:usb3="00000000" w:csb0="0000019F" w:csb1="00000000"/>
-  </w:font>
-</w:fonts>
-</file>
-
-<file path=word/glossary/settings.xml><?xml version="1.0" encoding="utf-8"?>
-<w:settings xmlns:mc="http://schemas.openxmlformats.org/markup-compatibility/2006" xmlns:o="urn:schemas-microsoft-com:office:office" xmlns:r="http://schemas.openxmlformats.org/officeDocument/2006/relationships" xmlns:m="http://schemas.openxmlformats.org/officeDocument/2006/math" xmlns:v="urn:schemas-microsoft-com:vml" xmlns:w10="urn:schemas-microsoft-com:office:word" xmlns:w="http://schemas.openxmlformats.org/wordprocessingml/2006/main" xmlns:w14="http://schemas.microsoft.com/office/word/2010/wordml" xmlns:sl="http://schemas.openxmlformats.org/schemaLibrary/2006/main" mc:Ignorable="w14">
-  <w:defaultTabStop w:val="708"/>
-  <w:hyphenationZone w:val="425"/>
-  <w:characterSpacingControl w:val="doNotCompress"/>
-  <w:compat>
-    <w:useFELayout/>
-    <w:compatSetting w:name="compatibilityMode" w:uri="http://schemas.microsoft.com/office/word" w:val="12"/>
-  </w:compat>
-  <w:rsids>
-    <w:rsidRoot w:val="004705E6"/>
-    <w:rsid w:val="004705E6"/>
-  </w:rsids>
-  <m:mathPr>
-    <m:mathFont m:val="Cambria Math"/>
-    <m:brkBin m:val="before"/>
-    <m:brkBinSub m:val="--"/>
-    <m:smallFrac m:val="0"/>
-    <m:dispDef/>
-    <m:lMargin m:val="0"/>
-    <m:rMargin m:val="0"/>
-    <m:defJc m:val="centerGroup"/>
-    <m:wrapIndent m:val="1440"/>
-    <m:intLim m:val="subSup"/>
-    <m:naryLim m:val="undOvr"/>
-  </m:mathPr>
-  <w:themeFontLang w:val="fr-FR"/>
-  <w:clrSchemeMapping w:bg1="light1" w:t1="dark1" w:bg2="light2" w:t2="dark2" w:accent1="accent1" w:accent2="accent2" w:accent3="accent3" w:accent4="accent4" w:accent5="accent5" w:accent6="accent6" w:hyperlink="hyperlink" w:followedHyperlink="followedHyperlink"/>
-  <w:decimalSymbol w:val=","/>
-  <w:listSeparator w:val=";"/>
-</w:settings>
-</file>
-
-<file path=word/glossary/styles.xml><?xml version="1.0" encoding="utf-8"?>
-<w:styles xmlns:mc="http://schemas.openxmlformats.org/markup-compatibility/2006" xmlns:r="http://schemas.openxmlformats.org/officeDocument/2006/relationships" xmlns:w="http://schemas.openxmlformats.org/wordprocessingml/2006/main" xmlns:w14="http://schemas.microsoft.com/office/word/2010/wordml" mc:Ignorable="w14">
-  <w:docDefaults>
-    <w:rPrDefault>
-      <w:rPr>
-        <w:rFonts w:asciiTheme="minorHAnsi" w:eastAsiaTheme="minorEastAsia" w:hAnsiTheme="minorHAnsi" w:cstheme="minorBidi"/>
-        <w:sz w:val="22"/>
-        <w:szCs w:val="22"/>
-        <w:lang w:val="fr-FR" w:eastAsia="fr-FR" w:bidi="ar-SA"/>
-      </w:rPr>
-    </w:rPrDefault>
-    <w:pPrDefault>
-      <w:pPr>
-        <w:spacing w:after="200" w:line="276" w:lineRule="auto"/>
-      </w:pPr>
-    </w:pPrDefault>
-  </w:docDefaults>
-  <w:latentStyles w:defLockedState="0" w:defUIPriority="99" w:defSemiHidden="1" w:defUnhideWhenUsed="1" w:defQFormat="0" w:count="267">
-    <w:lsdException w:name="Normal" w:semiHidden="0" w:uiPriority="0" w:unhideWhenUsed="0" w:qFormat="1"/>
-    <w:lsdException w:name="heading 1" w:semiHidden="0" w:uiPriority="9" w:unhideWhenUsed="0" w:qFormat="1"/>
-    <w:lsdException w:name="heading 2" w:uiPriority="9" w:qFormat="1"/>
-    <w:lsdException w:name="heading 3" w:uiPriority="9" w:qFormat="1"/>
-    <w:lsdException w:name="heading 4" w:uiPriority="9" w:qFormat="1"/>
-    <w:lsdException w:name="heading 5" w:uiPriority="9" w:qFormat="1"/>
-    <w:lsdException w:name="heading 6" w:uiPriority="9" w:qFormat="1"/>
-    <w:lsdException w:name="heading 7" w:uiPriority="9" w:qFormat="1"/>
-    <w:lsdException w:name="heading 8" w:uiPriority="9" w:qFormat="1"/>
-    <w:lsdException w:name="heading 9" w:uiPriority="9" w:qFormat="1"/>
-    <w:lsdException w:name="toc 1" w:uiPriority="39"/>
-    <w:lsdException w:name="toc 2" w:uiPriority="39"/>
-    <w:lsdException w:name="toc 3" w:uiPriority="39"/>
-    <w:lsdException w:name="toc 4" w:uiPriority="39"/>
-    <w:lsdException w:name="toc 5" w:uiPriority="39"/>
-    <w:lsdException w:name="toc 6" w:uiPriority="39"/>
-    <w:lsdException w:name="toc 7" w:uiPriority="39"/>
-    <w:lsdException w:name="toc 8" w:uiPriority="39"/>
-    <w:lsdException w:name="toc 9" w:uiPriority="39"/>
-    <w:lsdException w:name="caption" w:uiPriority="35" w:qFormat="1"/>
-    <w:lsdException w:name="Title" w:semiHidden="0" w:uiPriority="10" w:unhideWhenUsed="0" w:qFormat="1"/>
-    <w:lsdException w:name="Default Paragraph Font" w:uiPriority="1"/>
-    <w:lsdException w:name="Subtitle" w:semiHidden="0" w:uiPriority="11" w:unhideWhenUsed="0" w:qFormat="1"/>
-    <w:lsdException w:name="Strong" w:semiHidden="0" w:uiPriority="22" w:unhideWhenUsed="0" w:qFormat="1"/>
-    <w:lsdException w:name="Emphasis" w:semiHidden="0" w:uiPriority="20" w:unhideWhenUsed="0" w:qFormat="1"/>
-    <w:lsdException w:name="Table Grid" w:semiHidden="0" w:uiPriority="59" w:unhideWhenUsed="0"/>
-    <w:lsdException w:name="Placeholder Text" w:unhideWhenUsed="0"/>
-    <w:lsdException w:name="No Spacing" w:semiHidden="0" w:uiPriority="1" w:unhideWhenUsed="0" w:qFormat="1"/>
-    <w:lsdException w:name="Light Shading" w:semiHidden="0" w:uiPriority="60" w:unhideWhenUsed="0"/>
-    <w:lsdException w:name="Light List" w:semiHidden="0" w:uiPriority="61" w:unhideWhenUsed="0"/>
-    <w:lsdException w:name="Light Grid" w:semiHidden="0" w:uiPriority="62" w:unhideWhenUsed="0"/>
-    <w:lsdException w:name="Medium Shading 1" w:semiHidden="0" w:uiPriority="63" w:unhideWhenUsed="0"/>
-    <w:lsdException w:name="Medium Shading 2" w:semiHidden="0" w:uiPriority="64" w:unhideWhenUsed="0"/>
-    <w:lsdException w:name="Medium List 1" w:semiHidden="0" w:uiPriority="65" w:unhideWhenUsed="0"/>
-    <w:lsdException w:name="Medium List 2" w:semiHidden="0" w:uiPriority="66" w:unhideWhenUsed="0"/>
-    <w:lsdException w:name="Medium Grid 1" w:semiHidden="0" w:uiPriority="67" w:unhideWhenUsed="0"/>
-    <w:lsdException w:name="Medium Grid 2" w:semiHidden="0" w:uiPriority="68" w:unhideWhenUsed="0"/>
-    <w:lsdException w:name="Medium Grid 3" w:semiHidden="0" w:uiPriority="69" w:unhideWhenUsed="0"/>
-    <w:lsdException w:name="Dark List" w:semiHidden="0" w:uiPriority="70" w:unhideWhenUsed="0"/>
-    <w:lsdException w:name="Colorful Shading" w:semiHidden="0" w:uiPriority="71" w:unhideWhenUsed="0"/>
-    <w:lsdException w:name="Colorful List" w:semiHidden="0" w:uiPriority="72" w:unhideWhenUsed="0"/>
-    <w:lsdException w:name="Colorful Grid" w:semiHidden="0" w:uiPriority="73" w:unhideWhenUsed="0"/>
-    <w:lsdException w:name="Light Shading Accent 1" w:semiHidden="0" w:uiPriority="60" w:unhideWhenUsed="0"/>
-    <w:lsdException w:name="Light List Accent 1" w:semiHidden="0" w:uiPriority="61" w:unhideWhenUsed="0"/>
-    <w:lsdException w:name="Light Grid Accent 1" w:semiHidden="0" w:uiPriority="62" w:unhideWhenUsed="0"/>
-    <w:lsdException w:name="Medium Shading 1 Accent 1" w:semiHidden="0" w:uiPriority="63" w:unhideWhenUsed="0"/>
-    <w:lsdException w:name="Medium Shading 2 Accent 1" w:semiHidden="0" w:uiPriority="64" w:unhideWhenUsed="0"/>
-    <w:lsdException w:name="Medium List 1 Accent 1" w:semiHidden="0" w:uiPriority="65" w:unhideWhenUsed="0"/>
-    <w:lsdException w:name="Revision" w:unhideWhenUsed="0"/>
-    <w:lsdException w:name="List Paragraph" w:semiHidden="0" w:uiPriority="34" w:unhideWhenUsed="0" w:qFormat="1"/>
-    <w:lsdException w:name="Quote" w:semiHidden="0" w:uiPriority="29" w:unhideWhenUsed="0" w:qFormat="1"/>
-    <w:lsdException w:name="Intense Quote" w:semiHidden="0" w:uiPriority="30" w:unhideWhenUsed="0" w:qFormat="1"/>
-    <w:lsdException w:name="Medium List 2 Accent 1" w:semiHidden="0" w:uiPriority="66" w:unhideWhenUsed="0"/>
-    <w:lsdException w:name="Medium Grid 1 Accent 1" w:semiHidden="0" w:uiPriority="67" w:unhideWhenUsed="0"/>
-    <w:lsdException w:name="Medium Grid 2 Accent 1" w:semiHidden="0" w:uiPriority="68" w:unhideWhenUsed="0"/>
-    <w:lsdException w:name="Medium Grid 3 Accent 1" w:semiHidden="0" w:uiPriority="69" w:unhideWhenUsed="0"/>
-    <w:lsdException w:name="Dark List Accent 1" w:semiHidden="0" w:uiPriority="70" w:unhideWhenUsed="0"/>
-    <w:lsdException w:name="Colorful Shading Accent 1" w:semiHidden="0" w:uiPriority="71" w:unhideWhenUsed="0"/>
-    <w:lsdException w:name="Colorful List Accent 1" w:semiHidden="0" w:uiPriority="72" w:unhideWhenUsed="0"/>
-    <w:lsdException w:name="Colorful Grid Accent 1" w:semiHidden="0" w:uiPriority="73" w:unhideWhenUsed="0"/>
-    <w:lsdException w:name="Light Shading Accent 2" w:semiHidden="0" w:uiPriority="60" w:unhideWhenUsed="0"/>
-    <w:lsdException w:name="Light List Accent 2" w:semiHidden="0" w:uiPriority="61" w:unhideWhenUsed="0"/>
-    <w:lsdException w:name="Light Grid Accent 2" w:semiHidden="0" w:uiPriority="62" w:unhideWhenUsed="0"/>
-    <w:lsdException w:name="Medium Shading 1 Accent 2" w:semiHidden="0" w:uiPriority="63" w:unhideWhenUsed="0"/>
-    <w:lsdException w:name="Medium Shading 2 Accent 2" w:semiHidden="0" w:uiPriority="64" w:unhideWhenUsed="0"/>
-    <w:lsdException w:name="Medium List 1 Accent 2" w:semiHidden="0" w:uiPriority="65" w:unhideWhenUsed="0"/>
-    <w:lsdException w:name="Medium List 2 Accent 2" w:semiHidden="0" w:uiPriority="66" w:unhideWhenUsed="0"/>
-    <w:lsdException w:name="Medium Grid 1 Accent 2" w:semiHidden="0" w:uiPriority="67" w:unhideWhenUsed="0"/>
-    <w:lsdException w:name="Medium Grid 2 Accent 2" w:semiHidden="0" w:uiPriority="68" w:unhideWhenUsed="0"/>
-    <w:lsdException w:name="Medium Grid 3 Accent 2" w:semiHidden="0" w:uiPriority="69" w:unhideWhenUsed="0"/>
-    <w:lsdException w:name="Dark List Accent 2" w:semiHidden="0" w:uiPriority="70" w:unhideWhenUsed="0"/>
-    <w:lsdException w:name="Colorful Shading Accent 2" w:semiHidden="0" w:uiPriority="71" w:unhideWhenUsed="0"/>
-    <w:lsdException w:name="Colorful List Accent 2" w:semiHidden="0" w:uiPriority="72" w:unhideWhenUsed="0"/>
-    <w:lsdException w:name="Colorful Grid Accent 2" w:semiHidden="0" w:uiPriority="73" w:unhideWhenUsed="0"/>
-    <w:lsdException w:name="Light Shading Accent 3" w:semiHidden="0" w:uiPriority="60" w:unhideWhenUsed="0"/>
-    <w:lsdException w:name="Light List Accent 3" w:semiHidden="0" w:uiPriority="61" w:unhideWhenUsed="0"/>
-    <w:lsdException w:name="Light Grid Accent 3" w:semiHidden="0" w:uiPriority="62" w:unhideWhenUsed="0"/>
-    <w:lsdException w:name="Medium Shading 1 Accent 3" w:semiHidden="0" w:uiPriority="63" w:unhideWhenUsed="0"/>
-    <w:lsdException w:name="Medium Shading 2 Accent 3" w:semiHidden="0" w:uiPriority="64" w:unhideWhenUsed="0"/>
-    <w:lsdException w:name="Medium List 1 Accent 3" w:semiHidden="0" w:uiPriority="65" w:unhideWhenUsed="0"/>
-    <w:lsdException w:name="Medium List 2 Accent 3" w:semiHidden="0" w:uiPriority="66" w:unhideWhenUsed="0"/>
-    <w:lsdException w:name="Medium Grid 1 Accent 3" w:semiHidden="0" w:uiPriority="67" w:unhideWhenUsed="0"/>
-    <w:lsdException w:name="Medium Grid 2 Accent 3" w:semiHidden="0" w:uiPriority="68" w:unhideWhenUsed="0"/>
-    <w:lsdException w:name="Medium Grid 3 Accent 3" w:semiHidden="0" w:uiPriority="69" w:unhideWhenUsed="0"/>
-    <w:lsdException w:name="Dark List Accent 3" w:semiHidden="0" w:uiPriority="70" w:unhideWhenUsed="0"/>
-    <w:lsdException w:name="Colorful Shading Accent 3" w:semiHidden="0" w:uiPriority="71" w:unhideWhenUsed="0"/>
-    <w:lsdException w:name="Colorful List Accent 3" w:semiHidden="0" w:uiPriority="72" w:unhideWhenUsed="0"/>
-    <w:lsdException w:name="Colorful Grid Accent 3" w:semiHidden="0" w:uiPriority="73" w:unhideWhenUsed="0"/>
-    <w:lsdException w:name="Light Shading Accent 4" w:semiHidden="0" w:uiPriority="60" w:unhideWhenUsed="0"/>
-    <w:lsdException w:name="Light List Accent 4" w:semiHidden="0" w:uiPriority="61" w:unhideWhenUsed="0"/>
-    <w:lsdException w:name="Light Grid Accent 4" w:semiHidden="0" w:uiPriority="62" w:unhideWhenUsed="0"/>
-    <w:lsdException w:name="Medium Shading 1 Accent 4" w:semiHidden="0" w:uiPriority="63" w:unhideWhenUsed="0"/>
-    <w:lsdException w:name="Medium Shading 2 Accent 4" w:semiHidden="0" w:uiPriority="64" w:unhideWhenUsed="0"/>
-    <w:lsdException w:name="Medium List 1 Accent 4" w:semiHidden="0" w:uiPriority="65" w:unhideWhenUsed="0"/>
-    <w:lsdException w:name="Medium List 2 Accent 4" w:semiHidden="0" w:uiPriority="66" w:unhideWhenUsed="0"/>
-    <w:lsdException w:name="Medium Grid 1 Accent 4" w:semiHidden="0" w:uiPriority="67" w:unhideWhenUsed="0"/>
-    <w:lsdException w:name="Medium Grid 2 Accent 4" w:semiHidden="0" w:uiPriority="68" w:unhideWhenUsed="0"/>
-    <w:lsdException w:name="Medium Grid 3 Accent 4" w:semiHidden="0" w:uiPriority="69" w:unhideWhenUsed="0"/>
-    <w:lsdException w:name="Dark List Accent 4" w:semiHidden="0" w:uiPriority="70" w:unhideWhenUsed="0"/>
-    <w:lsdException w:name="Colorful Shading Accent 4" w:semiHidden="0" w:uiPriority="71" w:unhideWhenUsed="0"/>
-    <w:lsdException w:name="Colorful List Accent 4" w:semiHidden="0" w:uiPriority="72" w:unhideWhenUsed="0"/>
-    <w:lsdException w:name="Colorful Grid Accent 4" w:semiHidden="0" w:uiPriority="73" w:unhideWhenUsed="0"/>
-    <w:lsdException w:name="Light Shading Accent 5" w:semiHidden="0" w:uiPriority="60" w:unhideWhenUsed="0"/>
-    <w:lsdException w:name="Light List Accent 5" w:semiHidden="0" w:uiPriority="61" w:unhideWhenUsed="0"/>
-    <w:lsdException w:name="Light Grid Accent 5" w:semiHidden="0" w:uiPriority="62" w:unhideWhenUsed="0"/>
-    <w:lsdException w:name="Medium Shading 1 Accent 5" w:semiHidden="0" w:uiPriority="63" w:unhideWhenUsed="0"/>
-    <w:lsdException w:name="Medium Shading 2 Accent 5" w:semiHidden="0" w:uiPriority="64" w:unhideWhenUsed="0"/>
-    <w:lsdException w:name="Medium List 1 Accent 5" w:semiHidden="0" w:uiPriority="65" w:unhideWhenUsed="0"/>
-    <w:lsdException w:name="Medium List 2 Accent 5" w:semiHidden="0" w:uiPriority="66" w:unhideWhenUsed="0"/>
-    <w:lsdException w:name="Medium Grid 1 Accent 5" w:semiHidden="0" w:uiPriority="67" w:unhideWhenUsed="0"/>
-    <w:lsdException w:name="Medium Grid 2 Accent 5" w:semiHidden="0" w:uiPriority="68" w:unhideWhenUsed="0"/>
-    <w:lsdException w:name="Medium Grid 3 Accent 5" w:semiHidden="0" w:uiPriority="69" w:unhideWhenUsed="0"/>
-    <w:lsdException w:name="Dark List Accent 5" w:semiHidden="0" w:uiPriority="70" w:unhideWhenUsed="0"/>
-    <w:lsdException w:name="Colorful Shading Accent 5" w:semiHidden="0" w:uiPriority="71" w:unhideWhenUsed="0"/>
-    <w:lsdException w:name="Colorful List Accent 5" w:semiHidden="0" w:uiPriority="72" w:unhideWhenUsed="0"/>
-    <w:lsdException w:name="Colorful Grid Accent 5" w:semiHidden="0" w:uiPriority="73" w:unhideWhenUsed="0"/>
-    <w:lsdException w:name="Light Shading Accent 6" w:semiHidden="0" w:uiPriority="60" w:unhideWhenUsed="0"/>
-    <w:lsdException w:name="Light List Accent 6" w:semiHidden="0" w:uiPriority="61" w:unhideWhenUsed="0"/>
-    <w:lsdException w:name="Light Grid Accent 6" w:semiHidden="0" w:uiPriority="62" w:unhideWhenUsed="0"/>
-    <w:lsdException w:name="Medium Shading 1 Accent 6" w:semiHidden="0" w:uiPriority="63" w:unhideWhenUsed="0"/>
-    <w:lsdException w:name="Medium Shading 2 Accent 6" w:semiHidden="0" w:uiPriority="64" w:unhideWhenUsed="0"/>
-    <w:lsdException w:name="Medium List 1 Accent 6" w:semiHidden="0" w:uiPriority="65" w:unhideWhenUsed="0"/>
-    <w:lsdException w:name="Medium List 2 Accent 6" w:semiHidden="0" w:uiPriority="66" w:unhideWhenUsed="0"/>
-    <w:lsdException w:name="Medium Grid 1 Accent 6" w:semiHidden="0" w:uiPriority="67" w:unhideWhenUsed="0"/>
-    <w:lsdException w:name="Medium Grid 2 Accent 6" w:semiHidden="0" w:uiPriority="68" w:unhideWhenUsed="0"/>
-    <w:lsdException w:name="Medium Grid 3 Accent 6" w:semiHidden="0" w:uiPriority="69" w:unhideWhenUsed="0"/>
-    <w:lsdException w:name="Dark List Accent 6" w:semiHidden="0" w:uiPriority="70" w:unhideWhenUsed="0"/>
-    <w:lsdException w:name="Colorful Shading Accent 6" w:semiHidden="0" w:uiPriority="71" w:unhideWhenUsed="0"/>
-    <w:lsdException w:name="Colorful List Accent 6" w:semiHidden="0" w:uiPriority="72" w:unhideWhenUsed="0"/>
-    <w:lsdException w:name="Colorful Grid Accent 6" w:semiHidden="0" w:uiPriority="73" w:unhideWhenUsed="0"/>
-    <w:lsdException w:name="Subtle Emphasis" w:semiHidden="0" w:uiPriority="19" w:unhideWhenUsed="0" w:qFormat="1"/>
-    <w:lsdException w:name="Intense Emphasis" w:semiHidden="0" w:uiPriority="21" w:unhideWhenUsed="0" w:qFormat="1"/>
-    <w:lsdException w:name="Subtle Reference" w:semiHidden="0" w:uiPriority="31" w:unhideWhenUsed="0" w:qFormat="1"/>
-    <w:lsdException w:name="Intense Reference" w:semiHidden="0" w:uiPriority="32" w:unhideWhenUsed="0" w:qFormat="1"/>
-    <w:lsdException w:name="Book Title" w:semiHidden="0" w:uiPriority="33" w:unhideWhenUsed="0" w:qFormat="1"/>
-    <w:lsdException w:name="Bibliography" w:uiPriority="37"/>
-    <w:lsdException w:name="TOC Heading" w:uiPriority="39" w:qFormat="1"/>
-  </w:latentStyles>
-  <w:style w:type="paragraph" w:default="1" w:styleId="Normal">
-    <w:name w:val="Normal"/>
-    <w:qFormat/>
-  </w:style>
-  <w:style w:type="character" w:default="1" w:styleId="Policepardfaut">
-    <w:name w:val="Default Paragraph Font"/>
-    <w:uiPriority w:val="1"/>
-    <w:semiHidden/>
-    <w:unhideWhenUsed/>
-  </w:style>
-  <w:style w:type="table" w:default="1" w:styleId="TableauNormal">
-    <w:name w:val="Normal Table"/>
-    <w:uiPriority w:val="99"/>
-    <w:semiHidden/>
-    <w:unhideWhenUsed/>
-    <w:tblPr>
-      <w:tblInd w:w="0" w:type="dxa"/>
-      <w:tblCellMar>
-        <w:top w:w="0" w:type="dxa"/>
-        <w:left w:w="108" w:type="dxa"/>
-        <w:bottom w:w="0" w:type="dxa"/>
-        <w:right w:w="108" w:type="dxa"/>
-      </w:tblCellMar>
-    </w:tblPr>
-  </w:style>
-  <w:style w:type="numbering" w:default="1" w:styleId="Aucuneliste">
-    <w:name w:val="No List"/>
-    <w:uiPriority w:val="99"/>
-    <w:semiHidden/>
-    <w:unhideWhenUsed/>
-  </w:style>
-</w:styles>
-</file>
-
-<file path=word/glossary/stylesWithEffects.xml><?xml version="1.0" encoding="utf-8"?>
-<w:styles xmlns:wpc="http://schemas.microsoft.com/office/word/2010/wordprocessingCanvas" xmlns:mc="http://schemas.openxmlformats.org/markup-compatibility/2006" xmlns:o="urn:schemas-microsoft-com:office:office" xmlns:r="http://schemas.openxmlformats.org/officeDocument/2006/relationships" xmlns:m="http://schemas.openxmlformats.org/officeDocument/2006/math" xmlns:v="urn:schemas-microsoft-com:vml" xmlns:wp14="http://schemas.microsoft.com/office/word/2010/wordprocessingDrawing" xmlns:wp="http://schemas.openxmlformats.org/drawingml/2006/wordprocessingDrawing" xmlns:w10="urn:schemas-microsoft-com:office:word" xmlns:w="http://schemas.openxmlformats.org/wordprocessingml/2006/main" xmlns:w14="http://schemas.microsoft.com/office/word/2010/wordml" xmlns:wpg="http://schemas.microsoft.com/office/word/2010/wordprocessingGroup" xmlns:wpi="http://schemas.microsoft.com/office/word/2010/wordprocessingInk" xmlns:wne="http://schemas.microsoft.com/office/word/2006/wordml" xmlns:wps="http://schemas.microsoft.com/office/word/2010/wordprocessingShape" mc:Ignorable="w14 wp14">
-  <w:docDefaults>
-    <w:rPrDefault>
-      <w:rPr>
-        <w:rFonts w:asciiTheme="minorHAnsi" w:eastAsiaTheme="minorEastAsia" w:hAnsiTheme="minorHAnsi" w:cstheme="minorBidi"/>
-        <w:sz w:val="22"/>
-        <w:szCs w:val="22"/>
-        <w:lang w:val="fr-FR" w:eastAsia="fr-FR" w:bidi="ar-SA"/>
-      </w:rPr>
-    </w:rPrDefault>
-    <w:pPrDefault>
-      <w:pPr>
-        <w:spacing w:after="200" w:line="276" w:lineRule="auto"/>
-      </w:pPr>
-    </w:pPrDefault>
-  </w:docDefaults>
-  <w:latentStyles w:defLockedState="0" w:defUIPriority="99" w:defSemiHidden="1" w:defUnhideWhenUsed="1" w:defQFormat="0" w:count="267">
-    <w:lsdException w:name="Normal" w:semiHidden="0" w:uiPriority="0" w:unhideWhenUsed="0" w:qFormat="1"/>
-    <w:lsdException w:name="heading 1" w:semiHidden="0" w:uiPriority="9" w:unhideWhenUsed="0" w:qFormat="1"/>
-    <w:lsdException w:name="heading 2" w:uiPriority="9" w:qFormat="1"/>
-    <w:lsdException w:name="heading 3" w:uiPriority="9" w:qFormat="1"/>
-    <w:lsdException w:name="heading 4" w:uiPriority="9" w:qFormat="1"/>
-    <w:lsdException w:name="heading 5" w:uiPriority="9" w:qFormat="1"/>
-    <w:lsdException w:name="heading 6" w:uiPriority="9" w:qFormat="1"/>
-    <w:lsdException w:name="heading 7" w:uiPriority="9" w:qFormat="1"/>
-    <w:lsdException w:name="heading 8" w:uiPriority="9" w:qFormat="1"/>
-    <w:lsdException w:name="heading 9" w:uiPriority="9" w:qFormat="1"/>
-    <w:lsdException w:name="toc 1" w:uiPriority="39"/>
-    <w:lsdException w:name="toc 2" w:uiPriority="39"/>
-    <w:lsdException w:name="toc 3" w:uiPriority="39"/>
-    <w:lsdException w:name="toc 4" w:uiPriority="39"/>
-    <w:lsdException w:name="toc 5" w:uiPriority="39"/>
-    <w:lsdException w:name="toc 6" w:uiPriority="39"/>
-    <w:lsdException w:name="toc 7" w:uiPriority="39"/>
-    <w:lsdException w:name="toc 8" w:uiPriority="39"/>
-    <w:lsdException w:name="toc 9" w:uiPriority="39"/>
-    <w:lsdException w:name="caption" w:uiPriority="35" w:qFormat="1"/>
-    <w:lsdException w:name="Title" w:semiHidden="0" w:uiPriority="10" w:unhideWhenUsed="0" w:qFormat="1"/>
-    <w:lsdException w:name="Default Paragraph Font" w:uiPriority="1"/>
-    <w:lsdException w:name="Subtitle" w:semiHidden="0" w:uiPriority="11" w:unhideWhenUsed="0" w:qFormat="1"/>
-    <w:lsdException w:name="Strong" w:semiHidden="0" w:uiPriority="22" w:unhideWhenUsed="0" w:qFormat="1"/>
-    <w:lsdException w:name="Emphasis" w:semiHidden="0" w:uiPriority="20" w:unhideWhenUsed="0" w:qFormat="1"/>
-    <w:lsdException w:name="Table Grid" w:semiHidden="0" w:uiPriority="59" w:unhideWhenUsed="0"/>
-    <w:lsdException w:name="Placeholder Text" w:unhideWhenUsed="0"/>
-    <w:lsdException w:name="No Spacing" w:semiHidden="0" w:uiPriority="1" w:unhideWhenUsed="0" w:qFormat="1"/>
-    <w:lsdException w:name="Light Shading" w:semiHidden="0" w:uiPriority="60" w:unhideWhenUsed="0"/>
-    <w:lsdException w:name="Light List" w:semiHidden="0" w:uiPriority="61" w:unhideWhenUsed="0"/>
-    <w:lsdException w:name="Light Grid" w:semiHidden="0" w:uiPriority="62" w:unhideWhenUsed="0"/>
-    <w:lsdException w:name="Medium Shading 1" w:semiHidden="0" w:uiPriority="63" w:unhideWhenUsed="0"/>
-    <w:lsdException w:name="Medium Shading 2" w:semiHidden="0" w:uiPriority="64" w:unhideWhenUsed="0"/>
-    <w:lsdException w:name="Medium List 1" w:semiHidden="0" w:uiPriority="65" w:unhideWhenUsed="0"/>
-    <w:lsdException w:name="Medium List 2" w:semiHidden="0" w:uiPriority="66" w:unhideWhenUsed="0"/>
-    <w:lsdException w:name="Medium Grid 1" w:semiHidden="0" w:uiPriority="67" w:unhideWhenUsed="0"/>
-    <w:lsdException w:name="Medium Grid 2" w:semiHidden="0" w:uiPriority="68" w:unhideWhenUsed="0"/>
-    <w:lsdException w:name="Medium Grid 3" w:semiHidden="0" w:uiPriority="69" w:unhideWhenUsed="0"/>
-    <w:lsdException w:name="Dark List" w:semiHidden="0" w:uiPriority="70" w:unhideWhenUsed="0"/>
-    <w:lsdException w:name="Colorful Shading" w:semiHidden="0" w:uiPriority="71" w:unhideWhenUsed="0"/>
-    <w:lsdException w:name="Colorful List" w:semiHidden="0" w:uiPriority="72" w:unhideWhenUsed="0"/>
-    <w:lsdException w:name="Colorful Grid" w:semiHidden="0" w:uiPriority="73" w:unhideWhenUsed="0"/>
-    <w:lsdException w:name="Light Shading Accent 1" w:semiHidden="0" w:uiPriority="60" w:unhideWhenUsed="0"/>
-    <w:lsdException w:name="Light List Accent 1" w:semiHidden="0" w:uiPriority="61" w:unhideWhenUsed="0"/>
-    <w:lsdException w:name="Light Grid Accent 1" w:semiHidden="0" w:uiPriority="62" w:unhideWhenUsed="0"/>
-    <w:lsdException w:name="Medium Shading 1 Accent 1" w:semiHidden="0" w:uiPriority="63" w:unhideWhenUsed="0"/>
-    <w:lsdException w:name="Medium Shading 2 Accent 1" w:semiHidden="0" w:uiPriority="64" w:unhideWhenUsed="0"/>
-    <w:lsdException w:name="Medium List 1 Accent 1" w:semiHidden="0" w:uiPriority="65" w:unhideWhenUsed="0"/>
-    <w:lsdException w:name="Revision" w:unhideWhenUsed="0"/>
-    <w:lsdException w:name="List Paragraph" w:semiHidden="0" w:uiPriority="34" w:unhideWhenUsed="0" w:qFormat="1"/>
-    <w:lsdException w:name="Quote" w:semiHidden="0" w:uiPriority="29" w:unhideWhenUsed="0" w:qFormat="1"/>
-    <w:lsdException w:name="Intense Quote" w:semiHidden="0" w:uiPriority="30" w:unhideWhenUsed="0" w:qFormat="1"/>
-    <w:lsdException w:name="Medium List 2 Accent 1" w:semiHidden="0" w:uiPriority="66" w:unhideWhenUsed="0"/>
-    <w:lsdException w:name="Medium Grid 1 Accent 1" w:semiHidden="0" w:uiPriority="67" w:unhideWhenUsed="0"/>
-    <w:lsdException w:name="Medium Grid 2 Accent 1" w:semiHidden="0" w:uiPriority="68" w:unhideWhenUsed="0"/>
-    <w:lsdException w:name="Medium Grid 3 Accent 1" w:semiHidden="0" w:uiPriority="69" w:unhideWhenUsed="0"/>
-    <w:lsdException w:name="Dark List Accent 1" w:semiHidden="0" w:uiPriority="70" w:unhideWhenUsed="0"/>
-    <w:lsdException w:name="Colorful Shading Accent 1" w:semiHidden="0" w:uiPriority="71" w:unhideWhenUsed="0"/>
-    <w:lsdException w:name="Colorful List Accent 1" w:semiHidden="0" w:uiPriority="72" w:unhideWhenUsed="0"/>
-    <w:lsdException w:name="Colorful Grid Accent 1" w:semiHidden="0" w:uiPriority="73" w:unhideWhenUsed="0"/>
-    <w:lsdException w:name="Light Shading Accent 2" w:semiHidden="0" w:uiPriority="60" w:unhideWhenUsed="0"/>
-    <w:lsdException w:name="Light List Accent 2" w:semiHidden="0" w:uiPriority="61" w:unhideWhenUsed="0"/>
-    <w:lsdException w:name="Light Grid Accent 2" w:semiHidden="0" w:uiPriority="62" w:unhideWhenUsed="0"/>
-    <w:lsdException w:name="Medium Shading 1 Accent 2" w:semiHidden="0" w:uiPriority="63" w:unhideWhenUsed="0"/>
-    <w:lsdException w:name="Medium Shading 2 Accent 2" w:semiHidden="0" w:uiPriority="64" w:unhideWhenUsed="0"/>
-    <w:lsdException w:name="Medium List 1 Accent 2" w:semiHidden="0" w:uiPriority="65" w:unhideWhenUsed="0"/>
-    <w:lsdException w:name="Medium List 2 Accent 2" w:semiHidden="0" w:uiPriority="66" w:unhideWhenUsed="0"/>
-    <w:lsdException w:name="Medium Grid 1 Accent 2" w:semiHidden="0" w:uiPriority="67" w:unhideWhenUsed="0"/>
-    <w:lsdException w:name="Medium Grid 2 Accent 2" w:semiHidden="0" w:uiPriority="68" w:unhideWhenUsed="0"/>
-    <w:lsdException w:name="Medium Grid 3 Accent 2" w:semiHidden="0" w:uiPriority="69" w:unhideWhenUsed="0"/>
-    <w:lsdException w:name="Dark List Accent 2" w:semiHidden="0" w:uiPriority="70" w:unhideWhenUsed="0"/>
-    <w:lsdException w:name="Colorful Shading Accent 2" w:semiHidden="0" w:uiPriority="71" w:unhideWhenUsed="0"/>
-    <w:lsdException w:name="Colorful List Accent 2" w:semiHidden="0" w:uiPriority="72" w:unhideWhenUsed="0"/>
-    <w:lsdException w:name="Colorful Grid Accent 2" w:semiHidden="0" w:uiPriority="73" w:unhideWhenUsed="0"/>
-    <w:lsdException w:name="Light Shading Accent 3" w:semiHidden="0" w:uiPriority="60" w:unhideWhenUsed="0"/>
-    <w:lsdException w:name="Light List Accent 3" w:semiHidden="0" w:uiPriority="61" w:unhideWhenUsed="0"/>
-    <w:lsdException w:name="Light Grid Accent 3" w:semiHidden="0" w:uiPriority="62" w:unhideWhenUsed="0"/>
-    <w:lsdException w:name="Medium Shading 1 Accent 3" w:semiHidden="0" w:uiPriority="63" w:unhideWhenUsed="0"/>
-    <w:lsdException w:name="Medium Shading 2 Accent 3" w:semiHidden="0" w:uiPriority="64" w:unhideWhenUsed="0"/>
-    <w:lsdException w:name="Medium List 1 Accent 3" w:semiHidden="0" w:uiPriority="65" w:unhideWhenUsed="0"/>
-    <w:lsdException w:name="Medium List 2 Accent 3" w:semiHidden="0" w:uiPriority="66" w:unhideWhenUsed="0"/>
-    <w:lsdException w:name="Medium Grid 1 Accent 3" w:semiHidden="0" w:uiPriority="67" w:unhideWhenUsed="0"/>
-    <w:lsdException w:name="Medium Grid 2 Accent 3" w:semiHidden="0" w:uiPriority="68" w:unhideWhenUsed="0"/>
-    <w:lsdException w:name="Medium Grid 3 Accent 3" w:semiHidden="0" w:uiPriority="69" w:unhideWhenUsed="0"/>
-    <w:lsdException w:name="Dark List Accent 3" w:semiHidden="0" w:uiPriority="70" w:unhideWhenUsed="0"/>
-    <w:lsdException w:name="Colorful Shading Accent 3" w:semiHidden="0" w:uiPriority="71" w:unhideWhenUsed="0"/>
-    <w:lsdException w:name="Colorful List Accent 3" w:semiHidden="0" w:uiPriority="72" w:unhideWhenUsed="0"/>
-    <w:lsdException w:name="Colorful Grid Accent 3" w:semiHidden="0" w:uiPriority="73" w:unhideWhenUsed="0"/>
-    <w:lsdException w:name="Light Shading Accent 4" w:semiHidden="0" w:uiPriority="60" w:unhideWhenUsed="0"/>
-    <w:lsdException w:name="Light List Accent 4" w:semiHidden="0" w:uiPriority="61" w:unhideWhenUsed="0"/>
-    <w:lsdException w:name="Light Grid Accent 4" w:semiHidden="0" w:uiPriority="62" w:unhideWhenUsed="0"/>
-    <w:lsdException w:name="Medium Shading 1 Accent 4" w:semiHidden="0" w:uiPriority="63" w:unhideWhenUsed="0"/>
-    <w:lsdException w:name="Medium Shading 2 Accent 4" w:semiHidden="0" w:uiPriority="64" w:unhideWhenUsed="0"/>
-    <w:lsdException w:name="Medium List 1 Accent 4" w:semiHidden="0" w:uiPriority="65" w:unhideWhenUsed="0"/>
-    <w:lsdException w:name="Medium List 2 Accent 4" w:semiHidden="0" w:uiPriority="66" w:unhideWhenUsed="0"/>
-    <w:lsdException w:name="Medium Grid 1 Accent 4" w:semiHidden="0" w:uiPriority="67" w:unhideWhenUsed="0"/>
-    <w:lsdException w:name="Medium Grid 2 Accent 4" w:semiHidden="0" w:uiPriority="68" w:unhideWhenUsed="0"/>
-    <w:lsdException w:name="Medium Grid 3 Accent 4" w:semiHidden="0" w:uiPriority="69" w:unhideWhenUsed="0"/>
-    <w:lsdException w:name="Dark List Accent 4" w:semiHidden="0" w:uiPriority="70" w:unhideWhenUsed="0"/>
-    <w:lsdException w:name="Colorful Shading Accent 4" w:semiHidden="0" w:uiPriority="71" w:unhideWhenUsed="0"/>
-    <w:lsdException w:name="Colorful List Accent 4" w:semiHidden="0" w:uiPriority="72" w:unhideWhenUsed="0"/>
-    <w:lsdException w:name="Colorful Grid Accent 4" w:semiHidden="0" w:uiPriority="73" w:unhideWhenUsed="0"/>
-    <w:lsdException w:name="Light Shading Accent 5" w:semiHidden="0" w:uiPriority="60" w:unhideWhenUsed="0"/>
-    <w:lsdException w:name="Light List Accent 5" w:semiHidden="0" w:uiPriority="61" w:unhideWhenUsed="0"/>
-    <w:lsdException w:name="Light Grid Accent 5" w:semiHidden="0" w:uiPriority="62" w:unhideWhenUsed="0"/>
-    <w:lsdException w:name="Medium Shading 1 Accent 5" w:semiHidden="0" w:uiPriority="63" w:unhideWhenUsed="0"/>
-    <w:lsdException w:name="Medium Shading 2 Accent 5" w:semiHidden="0" w:uiPriority="64" w:unhideWhenUsed="0"/>
-    <w:lsdException w:name="Medium List 1 Accent 5" w:semiHidden="0" w:uiPriority="65" w:unhideWhenUsed="0"/>
-    <w:lsdException w:name="Medium List 2 Accent 5" w:semiHidden="0" w:uiPriority="66" w:unhideWhenUsed="0"/>
-    <w:lsdException w:name="Medium Grid 1 Accent 5" w:semiHidden="0" w:uiPriority="67" w:unhideWhenUsed="0"/>
-    <w:lsdException w:name="Medium Grid 2 Accent 5" w:semiHidden="0" w:uiPriority="68" w:unhideWhenUsed="0"/>
-    <w:lsdException w:name="Medium Grid 3 Accent 5" w:semiHidden="0" w:uiPriority="69" w:unhideWhenUsed="0"/>
-    <w:lsdException w:name="Dark List Accent 5" w:semiHidden="0" w:uiPriority="70" w:unhideWhenUsed="0"/>
-    <w:lsdException w:name="Colorful Shading Accent 5" w:semiHidden="0" w:uiPriority="71" w:unhideWhenUsed="0"/>
-    <w:lsdException w:name="Colorful List Accent 5" w:semiHidden="0" w:uiPriority="72" w:unhideWhenUsed="0"/>
-    <w:lsdException w:name="Colorful Grid Accent 5" w:semiHidden="0" w:uiPriority="73" w:unhideWhenUsed="0"/>
-    <w:lsdException w:name="Light Shading Accent 6" w:semiHidden="0" w:uiPriority="60" w:unhideWhenUsed="0"/>
-    <w:lsdException w:name="Light List Accent 6" w:semiHidden="0" w:uiPriority="61" w:unhideWhenUsed="0"/>
-    <w:lsdException w:name="Light Grid Accent 6" w:semiHidden="0" w:uiPriority="62" w:unhideWhenUsed="0"/>
-    <w:lsdException w:name="Medium Shading 1 Accent 6" w:semiHidden="0" w:uiPriority="63" w:unhideWhenUsed="0"/>
-    <w:lsdException w:name="Medium Shading 2 Accent 6" w:semiHidden="0" w:uiPriority="64" w:unhideWhenUsed="0"/>
-    <w:lsdException w:name="Medium List 1 Accent 6" w:semiHidden="0" w:uiPriority="65" w:unhideWhenUsed="0"/>
-    <w:lsdException w:name="Medium List 2 Accent 6" w:semiHidden="0" w:uiPriority="66" w:unhideWhenUsed="0"/>
-    <w:lsdException w:name="Medium Grid 1 Accent 6" w:semiHidden="0" w:uiPriority="67" w:unhideWhenUsed="0"/>
-    <w:lsdException w:name="Medium Grid 2 Accent 6" w:semiHidden="0" w:uiPriority="68" w:unhideWhenUsed="0"/>
-    <w:lsdException w:name="Medium Grid 3 Accent 6" w:semiHidden="0" w:uiPriority="69" w:unhideWhenUsed="0"/>
-    <w:lsdException w:name="Dark List Accent 6" w:semiHidden="0" w:uiPriority="70" w:unhideWhenUsed="0"/>
-    <w:lsdException w:name="Colorful Shading Accent 6" w:semiHidden="0" w:uiPriority="71" w:unhideWhenUsed="0"/>
-    <w:lsdException w:name="Colorful List Accent 6" w:semiHidden="0" w:uiPriority="72" w:unhideWhenUsed="0"/>
-    <w:lsdException w:name="Colorful Grid Accent 6" w:semiHidden="0" w:uiPriority="73" w:unhideWhenUsed="0"/>
-    <w:lsdException w:name="Subtle Emphasis" w:semiHidden="0" w:uiPriority="19" w:unhideWhenUsed="0" w:qFormat="1"/>
-    <w:lsdException w:name="Intense Emphasis" w:semiHidden="0" w:uiPriority="21" w:unhideWhenUsed="0" w:qFormat="1"/>
-    <w:lsdException w:name="Subtle Reference" w:semiHidden="0" w:uiPriority="31" w:unhideWhenUsed="0" w:qFormat="1"/>
-    <w:lsdException w:name="Intense Reference" w:semiHidden="0" w:uiPriority="32" w:unhideWhenUsed="0" w:qFormat="1"/>
-    <w:lsdException w:name="Book Title" w:semiHidden="0" w:uiPriority="33" w:unhideWhenUsed="0" w:qFormat="1"/>
-    <w:lsdException w:name="Bibliography" w:uiPriority="37"/>
-    <w:lsdException w:name="TOC Heading" w:uiPriority="39" w:qFormat="1"/>
-  </w:latentStyles>
-  <w:style w:type="paragraph" w:default="1" w:styleId="Normal">
-    <w:name w:val="Normal"/>
-    <w:qFormat/>
-  </w:style>
-  <w:style w:type="character" w:default="1" w:styleId="Policepardfaut">
-    <w:name w:val="Default Paragraph Font"/>
-    <w:uiPriority w:val="1"/>
-    <w:semiHidden/>
-    <w:unhideWhenUsed/>
-  </w:style>
-  <w:style w:type="table" w:default="1" w:styleId="TableauNormal">
-    <w:name w:val="Normal Table"/>
-    <w:uiPriority w:val="99"/>
-    <w:semiHidden/>
-    <w:unhideWhenUsed/>
-    <w:tblPr>
-      <w:tblInd w:w="0" w:type="dxa"/>
-      <w:tblCellMar>
-        <w:top w:w="0" w:type="dxa"/>
-        <w:left w:w="108" w:type="dxa"/>
-        <w:bottom w:w="0" w:type="dxa"/>
-        <w:right w:w="108" w:type="dxa"/>
-      </w:tblCellMar>
-    </w:tblPr>
-  </w:style>
-  <w:style w:type="numbering" w:default="1" w:styleId="Aucuneliste">
-    <w:name w:val="No List"/>
-    <w:uiPriority w:val="99"/>
-    <w:semiHidden/>
-    <w:unhideWhenUsed/>
-  </w:style>
-</w:styles>
-</file>
-
-<file path=word/glossary/webSettings.xml><?xml version="1.0" encoding="utf-8"?>
-<w:webSettings xmlns:mc="http://schemas.openxmlformats.org/markup-compatibility/2006" xmlns:r="http://schemas.openxmlformats.org/officeDocument/2006/relationships" xmlns:w="http://schemas.openxmlformats.org/wordprocessingml/2006/main" xmlns:w14="http://schemas.microsoft.com/office/word/2010/wordml" mc:Ignorable="w14"/>
-</file>
-
 <file path=word/theme/theme1.xml><?xml version="1.0" encoding="utf-8"?>
 <a:theme xmlns:a="http://schemas.openxmlformats.org/drawingml/2006/main" name="Thème Office">
   <a:themeElements>
@@ -39374,19 +36969,13 @@
   <a:extraClrSchemeLst/>
   <a:extLst>
     <a:ext uri="{05A4C25C-085E-4340-85A3-A5531E510DB2}">
-      <thm15:themeFamily xmlns:thm15="http://schemas.microsoft.com/office/thememl/2012/main" xmlns="" name="Office Theme" id="{62F939B6-93AF-4DB8-9C6B-D6C7DFDC589F}" vid="{4A3C46E8-61CC-4603-A589-7422A47A8E4A}"/>
+      <thm15:themeFamily xmlns:thm15="http://schemas.microsoft.com/office/thememl/2012/main" name="Office Theme" id="{62F939B6-93AF-4DB8-9C6B-D6C7DFDC589F}" vid="{4A3C46E8-61CC-4603-A589-7422A47A8E4A}"/>
     </a:ext>
   </a:extLst>
 </a:theme>
 </file>
 
 <file path=customXml/item1.xml><?xml version="1.0" encoding="utf-8"?>
-<p:properties xmlns:p="http://schemas.microsoft.com/office/2006/metadata/properties" xmlns:xsi="http://www.w3.org/2001/XMLSchema-instance" xmlns:pc="http://schemas.microsoft.com/office/infopath/2007/PartnerControls">
-  <documentManagement/>
-</p:properties>
-</file>
-
-<file path=customXml/item2.xml><?xml version="1.0" encoding="utf-8"?>
 <ct:contentTypeSchema xmlns:ct="http://schemas.microsoft.com/office/2006/metadata/contentType" xmlns:ma="http://schemas.microsoft.com/office/2006/metadata/properties/metaAttributes" ct:_="" ma:_="" ma:contentTypeName="Document" ma:contentTypeID="0x010100B7099567A7036B4C9CBC4FB63D64E82C" ma:contentTypeVersion="2" ma:contentTypeDescription="Crée un document." ma:contentTypeScope="" ma:versionID="b24bfd115144727f710ec52811096c20">
   <xsd:schema xmlns:xsd="http://www.w3.org/2001/XMLSchema" xmlns:xs="http://www.w3.org/2001/XMLSchema" xmlns:p="http://schemas.microsoft.com/office/2006/metadata/properties" xmlns:ns2="848de510-3896-438d-988b-4b94477bb5d8" targetNamespace="http://schemas.microsoft.com/office/2006/metadata/properties" ma:root="true" ma:fieldsID="b6ef8560fa4c741a9da7366f66facf2c" ns2:_="">
     <xsd:import namespace="848de510-3896-438d-988b-4b94477bb5d8"/>
@@ -39518,6 +37107,12 @@
 </ct:contentTypeSchema>
 </file>
 
+<file path=customXml/item2.xml><?xml version="1.0" encoding="utf-8"?>
+<p:properties xmlns:p="http://schemas.microsoft.com/office/2006/metadata/properties" xmlns:xsi="http://www.w3.org/2001/XMLSchema-instance" xmlns:pc="http://schemas.microsoft.com/office/infopath/2007/PartnerControls">
+  <documentManagement/>
+</p:properties>
+</file>
+
 <file path=customXml/item3.xml><?xml version="1.0" encoding="utf-8"?>
 <?mso-contentType ?>
 <FormTemplates xmlns="http://schemas.microsoft.com/sharepoint/v3/contenttype/forms">
@@ -39532,15 +37127,6 @@
 </file>
 
 <file path=customXml/itemProps1.xml><?xml version="1.0" encoding="utf-8"?>
-<ds:datastoreItem xmlns:ds="http://schemas.openxmlformats.org/officeDocument/2006/customXml" ds:itemID="{2FC10B66-738D-4AF5-8499-00731A6117FA}">
-  <ds:schemaRefs>
-    <ds:schemaRef ds:uri="http://schemas.microsoft.com/office/2006/metadata/properties"/>
-    <ds:schemaRef ds:uri="http://schemas.microsoft.com/office/infopath/2007/PartnerControls"/>
-  </ds:schemaRefs>
-</ds:datastoreItem>
-</file>
-
-<file path=customXml/itemProps2.xml><?xml version="1.0" encoding="utf-8"?>
 <ds:datastoreItem xmlns:ds="http://schemas.openxmlformats.org/officeDocument/2006/customXml" ds:itemID="{7E3E5FC7-2748-4E2A-953F-EAC906E0B8C4}">
   <ds:schemaRefs>
     <ds:schemaRef ds:uri="http://schemas.microsoft.com/office/2006/metadata/contentType"/>
@@ -39558,6 +37144,15 @@
 </ds:datastoreItem>
 </file>
 
+<file path=customXml/itemProps2.xml><?xml version="1.0" encoding="utf-8"?>
+<ds:datastoreItem xmlns:ds="http://schemas.openxmlformats.org/officeDocument/2006/customXml" ds:itemID="{2FC10B66-738D-4AF5-8499-00731A6117FA}">
+  <ds:schemaRefs>
+    <ds:schemaRef ds:uri="http://schemas.microsoft.com/office/2006/metadata/properties"/>
+    <ds:schemaRef ds:uri="http://schemas.microsoft.com/office/infopath/2007/PartnerControls"/>
+  </ds:schemaRefs>
+</ds:datastoreItem>
+</file>
+
 <file path=customXml/itemProps3.xml><?xml version="1.0" encoding="utf-8"?>
 <ds:datastoreItem xmlns:ds="http://schemas.openxmlformats.org/officeDocument/2006/customXml" ds:itemID="{F984ECAB-E7A3-44FE-833F-3F9F51C1F7DA}">
   <ds:schemaRefs>
@@ -39567,7 +37162,7 @@
 </file>
 
 <file path=customXml/itemProps4.xml><?xml version="1.0" encoding="utf-8"?>
-<ds:datastoreItem xmlns:ds="http://schemas.openxmlformats.org/officeDocument/2006/customXml" ds:itemID="{437B82F3-116B-46C9-851B-1FACB2508155}">
+<ds:datastoreItem xmlns:ds="http://schemas.openxmlformats.org/officeDocument/2006/customXml" ds:itemID="{8BA93032-42F7-41ED-A06C-7B20FC32D72D}">
   <ds:schemaRefs>
     <ds:schemaRef ds:uri="http://schemas.openxmlformats.org/officeDocument/2006/bibliography"/>
   </ds:schemaRefs>

</xml_diff>